<commit_message>
Cambio a una linea
</commit_message>
<xml_diff>
--- a/COMANDOS_GIT.docx
+++ b/COMANDOS_GIT.docx
@@ -1,6 +1,6 @@
 
 <file path=word/document.xml><?xml version="1.0" encoding="utf-8"?>
-<w:document xmlns:wpc="http://schemas.microsoft.com/office/word/2010/wordprocessingCanvas" xmlns:mc="http://schemas.openxmlformats.org/markup-compatibility/2006" xmlns:o="urn:schemas-microsoft-com:office:office" xmlns:r="http://schemas.openxmlformats.org/officeDocument/2006/relationships" xmlns:m="http://schemas.openxmlformats.org/officeDocument/2006/math" xmlns:v="urn:schemas-microsoft-com:vml" xmlns:wp14="http://schemas.microsoft.com/office/word/2010/wordprocessingDrawing" xmlns:wp="http://schemas.openxmlformats.org/drawingml/2006/wordprocessingDrawing" xmlns:w10="urn:schemas-microsoft-com:office:word" xmlns:w="http://schemas.openxmlformats.org/wordprocessingml/2006/main" xmlns:w14="http://schemas.microsoft.com/office/word/2010/wordml" xmlns:wpg="http://schemas.microsoft.com/office/word/2010/wordprocessingGroup" xmlns:wpi="http://schemas.microsoft.com/office/word/2010/wordprocessingInk" xmlns:wne="http://schemas.microsoft.com/office/word/2006/wordml" xmlns:wps="http://schemas.microsoft.com/office/word/2010/wordprocessingShape" mc:Ignorable="w14 wp14">
+<w:document xmlns:wpc="http://schemas.microsoft.com/office/word/2010/wordprocessingCanvas" xmlns:cx="http://schemas.microsoft.com/office/drawing/2014/chartex" xmlns:cx1="http://schemas.microsoft.com/office/drawing/2015/9/8/chartex" xmlns:mc="http://schemas.openxmlformats.org/markup-compatibility/2006" xmlns:o="urn:schemas-microsoft-com:office:office" xmlns:r="http://schemas.openxmlformats.org/officeDocument/2006/relationships" xmlns:m="http://schemas.openxmlformats.org/officeDocument/2006/math" xmlns:v="urn:schemas-microsoft-com:vml" xmlns:wp14="http://schemas.microsoft.com/office/word/2010/wordprocessingDrawing" xmlns:wp="http://schemas.openxmlformats.org/drawingml/2006/wordprocessingDrawing" xmlns:w10="urn:schemas-microsoft-com:office:word" xmlns:w="http://schemas.openxmlformats.org/wordprocessingml/2006/main" xmlns:w14="http://schemas.microsoft.com/office/word/2010/wordml" xmlns:w15="http://schemas.microsoft.com/office/word/2012/wordml" xmlns:w16se="http://schemas.microsoft.com/office/word/2015/wordml/symex" xmlns:wpg="http://schemas.microsoft.com/office/word/2010/wordprocessingGroup" xmlns:wpi="http://schemas.microsoft.com/office/word/2010/wordprocessingInk" xmlns:wne="http://schemas.microsoft.com/office/word/2006/wordml" xmlns:wps="http://schemas.microsoft.com/office/word/2010/wordprocessingShape" mc:Ignorable="w14 w15 w16se wp14">
   <w:body>
     <w:p>
       <w:pPr>
@@ -62,6 +62,35 @@
           <w:szCs w:val="24"/>
         </w:rPr>
       </w:pPr>
+      <w:r>
+        <w:rPr>
+          <w:rFonts w:cstheme="minorHAnsi"/>
+          <w:b/>
+          <w:sz w:val="24"/>
+          <w:szCs w:val="24"/>
+        </w:rPr>
+        <w:t>git config --global user.name "Fulanito Setanito"</w:t>
+      </w:r>
+    </w:p>
+    <w:p>
+      <w:pPr>
+        <w:jc w:val="both"/>
+        <w:rPr>
+          <w:rFonts w:cstheme="minorHAnsi"/>
+          <w:b/>
+          <w:sz w:val="24"/>
+          <w:szCs w:val="24"/>
+        </w:rPr>
+      </w:pPr>
+      <w:r>
+        <w:rPr>
+          <w:rFonts w:cstheme="minorHAnsi"/>
+          <w:b/>
+          <w:sz w:val="24"/>
+          <w:szCs w:val="24"/>
+        </w:rPr>
+        <w:t xml:space="preserve">git config --global </w:t>
+      </w:r>
       <w:proofErr w:type="gramStart"/>
       <w:r>
         <w:rPr>
@@ -70,7 +99,7 @@
           <w:sz w:val="24"/>
           <w:szCs w:val="24"/>
         </w:rPr>
-        <w:t>git</w:t>
+        <w:t>user.email</w:t>
       </w:r>
       <w:proofErr w:type="gramEnd"/>
       <w:r>
@@ -80,38 +109,7 @@
           <w:sz w:val="24"/>
           <w:szCs w:val="24"/>
         </w:rPr>
-        <w:t xml:space="preserve"> config --global user.name "Fulanito Setanito"</w:t>
-      </w:r>
-    </w:p>
-    <w:p>
-      <w:pPr>
-        <w:jc w:val="both"/>
-        <w:rPr>
-          <w:rFonts w:cstheme="minorHAnsi"/>
-          <w:b/>
-          <w:sz w:val="24"/>
-          <w:szCs w:val="24"/>
-        </w:rPr>
-      </w:pPr>
-      <w:proofErr w:type="gramStart"/>
-      <w:r>
-        <w:rPr>
-          <w:rFonts w:cstheme="minorHAnsi"/>
-          <w:b/>
-          <w:sz w:val="24"/>
-          <w:szCs w:val="24"/>
-        </w:rPr>
-        <w:t>git</w:t>
-      </w:r>
-      <w:proofErr w:type="gramEnd"/>
-      <w:r>
-        <w:rPr>
-          <w:rFonts w:cstheme="minorHAnsi"/>
-          <w:b/>
-          <w:sz w:val="24"/>
-          <w:szCs w:val="24"/>
-        </w:rPr>
-        <w:t xml:space="preserve"> config --global user.email "&lt;fulanito@taltal.com&gt;"</w:t>
+        <w:t xml:space="preserve"> "&lt;fulanito@taltal.com&gt;"</w:t>
       </w:r>
     </w:p>
     <w:p>
@@ -167,25 +165,14 @@
           <w:szCs w:val="24"/>
         </w:rPr>
       </w:pPr>
-      <w:proofErr w:type="gramStart"/>
-      <w:r>
-        <w:rPr>
-          <w:rFonts w:cstheme="minorHAnsi"/>
-          <w:b/>
-          <w:sz w:val="24"/>
-          <w:szCs w:val="24"/>
-        </w:rPr>
-        <w:t>git</w:t>
-      </w:r>
-      <w:proofErr w:type="gramEnd"/>
-      <w:r>
-        <w:rPr>
-          <w:rFonts w:cstheme="minorHAnsi"/>
-          <w:b/>
-          <w:sz w:val="24"/>
-          <w:szCs w:val="24"/>
-        </w:rPr>
-        <w:t xml:space="preserve"> init </w:t>
+      <w:r>
+        <w:rPr>
+          <w:rFonts w:cstheme="minorHAnsi"/>
+          <w:b/>
+          <w:sz w:val="24"/>
+          <w:szCs w:val="24"/>
+        </w:rPr>
+        <w:t xml:space="preserve">git init </w:t>
       </w:r>
     </w:p>
     <w:p>
@@ -253,25 +240,14 @@
           <w:szCs w:val="24"/>
         </w:rPr>
       </w:pPr>
-      <w:proofErr w:type="gramStart"/>
-      <w:r>
-        <w:rPr>
-          <w:rFonts w:cstheme="minorHAnsi"/>
-          <w:b/>
-          <w:sz w:val="24"/>
-          <w:szCs w:val="24"/>
-        </w:rPr>
-        <w:t>git</w:t>
-      </w:r>
-      <w:proofErr w:type="gramEnd"/>
-      <w:r>
-        <w:rPr>
-          <w:rFonts w:cstheme="minorHAnsi"/>
-          <w:b/>
-          <w:sz w:val="24"/>
-          <w:szCs w:val="24"/>
-        </w:rPr>
-        <w:t xml:space="preserve"> clone https://github.com/EGC-G2-Trabajo-1718/RedesSociales.git</w:t>
+      <w:r>
+        <w:rPr>
+          <w:rFonts w:cstheme="minorHAnsi"/>
+          <w:b/>
+          <w:sz w:val="24"/>
+          <w:szCs w:val="24"/>
+        </w:rPr>
+        <w:t>git clone https://github.com/EGC-G2-Trabajo-1718/RedesSociales.git</w:t>
       </w:r>
     </w:p>
     <w:p>
@@ -366,25 +342,14 @@
           <w:szCs w:val="24"/>
         </w:rPr>
       </w:pPr>
-      <w:proofErr w:type="gramStart"/>
-      <w:r>
-        <w:rPr>
-          <w:rFonts w:cstheme="minorHAnsi"/>
-          <w:b/>
-          <w:sz w:val="24"/>
-          <w:szCs w:val="24"/>
-        </w:rPr>
-        <w:t>git</w:t>
-      </w:r>
-      <w:proofErr w:type="gramEnd"/>
-      <w:r>
-        <w:rPr>
-          <w:rFonts w:cstheme="minorHAnsi"/>
-          <w:b/>
-          <w:sz w:val="24"/>
-          <w:szCs w:val="24"/>
-        </w:rPr>
-        <w:t xml:space="preserve"> </w:t>
+      <w:r>
+        <w:rPr>
+          <w:rFonts w:cstheme="minorHAnsi"/>
+          <w:b/>
+          <w:sz w:val="24"/>
+          <w:szCs w:val="24"/>
+        </w:rPr>
+        <w:t xml:space="preserve">git </w:t>
       </w:r>
       <w:r>
         <w:rPr>
@@ -444,25 +409,14 @@
           <w:szCs w:val="24"/>
         </w:rPr>
       </w:pPr>
-      <w:proofErr w:type="gramStart"/>
-      <w:r>
-        <w:rPr>
-          <w:rFonts w:cstheme="minorHAnsi"/>
-          <w:b/>
-          <w:sz w:val="24"/>
-          <w:szCs w:val="24"/>
-        </w:rPr>
-        <w:t>git</w:t>
-      </w:r>
-      <w:proofErr w:type="gramEnd"/>
-      <w:r>
-        <w:rPr>
-          <w:rFonts w:cstheme="minorHAnsi"/>
-          <w:b/>
-          <w:sz w:val="24"/>
-          <w:szCs w:val="24"/>
-        </w:rPr>
-        <w:t xml:space="preserve"> </w:t>
+      <w:r>
+        <w:rPr>
+          <w:rFonts w:cstheme="minorHAnsi"/>
+          <w:b/>
+          <w:sz w:val="24"/>
+          <w:szCs w:val="24"/>
+        </w:rPr>
+        <w:t xml:space="preserve">git </w:t>
       </w:r>
       <w:r>
         <w:rPr>
@@ -573,8 +527,6 @@
         </w:rPr>
         <w:t>.</w:t>
       </w:r>
-      <w:bookmarkStart w:id="0" w:name="_GoBack"/>
-      <w:bookmarkEnd w:id="0"/>
     </w:p>
     <w:p>
       <w:pPr>
@@ -661,25 +613,14 @@
           <w:szCs w:val="24"/>
         </w:rPr>
       </w:pPr>
-      <w:proofErr w:type="gramStart"/>
-      <w:r>
-        <w:rPr>
-          <w:rFonts w:cstheme="minorHAnsi"/>
-          <w:b/>
-          <w:sz w:val="24"/>
-          <w:szCs w:val="24"/>
-        </w:rPr>
-        <w:t>git</w:t>
-      </w:r>
-      <w:proofErr w:type="gramEnd"/>
-      <w:r>
-        <w:rPr>
-          <w:rFonts w:cstheme="minorHAnsi"/>
-          <w:b/>
-          <w:sz w:val="24"/>
-          <w:szCs w:val="24"/>
-        </w:rPr>
-        <w:t xml:space="preserve"> pull https://github.com/EGC-G2-Trabajo-1718/RedesSociales.git &lt;rama&gt;</w:t>
+      <w:r>
+        <w:rPr>
+          <w:rFonts w:cstheme="minorHAnsi"/>
+          <w:b/>
+          <w:sz w:val="24"/>
+          <w:szCs w:val="24"/>
+        </w:rPr>
+        <w:t>git pull https://github.com/EGC-G2-Trabajo-1718/RedesSociales.git &lt;rama&gt;</w:t>
       </w:r>
     </w:p>
     <w:p>
@@ -1062,25 +1003,14 @@
           <w:szCs w:val="24"/>
         </w:rPr>
       </w:pPr>
-      <w:proofErr w:type="gramStart"/>
-      <w:r>
-        <w:rPr>
-          <w:rFonts w:cstheme="minorHAnsi"/>
-          <w:b/>
-          <w:sz w:val="24"/>
-          <w:szCs w:val="24"/>
-        </w:rPr>
-        <w:t>git</w:t>
-      </w:r>
-      <w:proofErr w:type="gramEnd"/>
-      <w:r>
-        <w:rPr>
-          <w:rFonts w:cstheme="minorHAnsi"/>
-          <w:b/>
-          <w:sz w:val="24"/>
-          <w:szCs w:val="24"/>
-        </w:rPr>
-        <w:t xml:space="preserve"> </w:t>
+      <w:r>
+        <w:rPr>
+          <w:rFonts w:cstheme="minorHAnsi"/>
+          <w:b/>
+          <w:sz w:val="24"/>
+          <w:szCs w:val="24"/>
+        </w:rPr>
+        <w:t xml:space="preserve">git </w:t>
       </w:r>
       <w:r>
         <w:rPr>
@@ -1149,25 +1079,14 @@
           <w:szCs w:val="24"/>
         </w:rPr>
       </w:pPr>
-      <w:proofErr w:type="gramStart"/>
-      <w:r>
-        <w:rPr>
-          <w:rFonts w:cstheme="minorHAnsi"/>
-          <w:b/>
-          <w:sz w:val="24"/>
-          <w:szCs w:val="24"/>
-        </w:rPr>
-        <w:t>git</w:t>
-      </w:r>
-      <w:proofErr w:type="gramEnd"/>
-      <w:r>
-        <w:rPr>
-          <w:rFonts w:cstheme="minorHAnsi"/>
-          <w:b/>
-          <w:sz w:val="24"/>
-          <w:szCs w:val="24"/>
-        </w:rPr>
-        <w:t xml:space="preserve"> add archivo.php </w:t>
+      <w:r>
+        <w:rPr>
+          <w:rFonts w:cstheme="minorHAnsi"/>
+          <w:b/>
+          <w:sz w:val="24"/>
+          <w:szCs w:val="24"/>
+        </w:rPr>
+        <w:t xml:space="preserve">git add archivo.php </w:t>
       </w:r>
     </w:p>
     <w:p>
@@ -1206,6 +1125,15 @@
           <w:szCs w:val="24"/>
         </w:rPr>
       </w:pPr>
+      <w:r>
+        <w:rPr>
+          <w:rFonts w:cstheme="minorHAnsi"/>
+          <w:b/>
+          <w:sz w:val="24"/>
+          <w:szCs w:val="24"/>
+        </w:rPr>
+        <w:t xml:space="preserve">git </w:t>
+      </w:r>
       <w:proofErr w:type="gramStart"/>
       <w:r>
         <w:rPr>
@@ -1214,7 +1142,7 @@
           <w:sz w:val="24"/>
           <w:szCs w:val="24"/>
         </w:rPr>
-        <w:t>git</w:t>
+        <w:t>add .</w:t>
       </w:r>
       <w:proofErr w:type="gramEnd"/>
       <w:r>
@@ -1224,7 +1152,7 @@
           <w:sz w:val="24"/>
           <w:szCs w:val="24"/>
         </w:rPr>
-        <w:t xml:space="preserve"> add . </w:t>
+        <w:t xml:space="preserve"> </w:t>
       </w:r>
     </w:p>
     <w:p>
@@ -1331,25 +1259,14 @@
           <w:rFonts w:cstheme="minorHAnsi"/>
         </w:rPr>
       </w:pPr>
-      <w:proofErr w:type="gramStart"/>
-      <w:r>
-        <w:rPr>
-          <w:rFonts w:cstheme="minorHAnsi"/>
-          <w:b/>
-          <w:sz w:val="24"/>
-          <w:szCs w:val="24"/>
-        </w:rPr>
-        <w:t>git</w:t>
-      </w:r>
-      <w:proofErr w:type="gramEnd"/>
-      <w:r>
-        <w:rPr>
-          <w:rFonts w:cstheme="minorHAnsi"/>
-          <w:b/>
-          <w:sz w:val="24"/>
-          <w:szCs w:val="24"/>
-        </w:rPr>
-        <w:t xml:space="preserve"> status</w:t>
+      <w:r>
+        <w:rPr>
+          <w:rFonts w:cstheme="minorHAnsi"/>
+          <w:b/>
+          <w:sz w:val="24"/>
+          <w:szCs w:val="24"/>
+        </w:rPr>
+        <w:t>git status</w:t>
       </w:r>
       <w:r>
         <w:rPr>
@@ -1445,25 +1362,14 @@
           <w:szCs w:val="24"/>
         </w:rPr>
       </w:pPr>
-      <w:proofErr w:type="gramStart"/>
-      <w:r>
-        <w:rPr>
-          <w:rFonts w:cstheme="minorHAnsi"/>
-          <w:b/>
-          <w:sz w:val="24"/>
-          <w:szCs w:val="24"/>
-        </w:rPr>
-        <w:t>git</w:t>
-      </w:r>
-      <w:proofErr w:type="gramEnd"/>
-      <w:r>
-        <w:rPr>
-          <w:rFonts w:cstheme="minorHAnsi"/>
-          <w:b/>
-          <w:sz w:val="24"/>
-          <w:szCs w:val="24"/>
-        </w:rPr>
-        <w:t xml:space="preserve"> </w:t>
+      <w:r>
+        <w:rPr>
+          <w:rFonts w:cstheme="minorHAnsi"/>
+          <w:b/>
+          <w:sz w:val="24"/>
+          <w:szCs w:val="24"/>
+        </w:rPr>
+        <w:t xml:space="preserve">git </w:t>
       </w:r>
       <w:r>
         <w:rPr>
@@ -1537,16 +1443,10 @@
         <w:rPr>
           <w:rFonts w:cstheme="minorHAnsi"/>
         </w:rPr>
-        <w:t xml:space="preserve"> que estamos en </w:t>
-      </w:r>
-      <w:proofErr w:type="gramStart"/>
-      <w:r>
-        <w:rPr>
-          <w:rFonts w:cstheme="minorHAnsi"/>
-        </w:rPr>
-        <w:t>ese</w:t>
-      </w:r>
-      <w:proofErr w:type="gramEnd"/>
+        <w:t xml:space="preserve"> que estamos en esa</w:t>
+      </w:r>
+      <w:bookmarkStart w:id="0" w:name="_GoBack"/>
+      <w:bookmarkEnd w:id="0"/>
       <w:r>
         <w:rPr>
           <w:rFonts w:cstheme="minorHAnsi"/>
@@ -1725,25 +1625,14 @@
           <w:szCs w:val="24"/>
         </w:rPr>
       </w:pPr>
-      <w:proofErr w:type="gramStart"/>
-      <w:r>
-        <w:rPr>
-          <w:rFonts w:cstheme="minorHAnsi"/>
-          <w:b/>
-          <w:sz w:val="24"/>
-          <w:szCs w:val="24"/>
-        </w:rPr>
-        <w:t>git</w:t>
-      </w:r>
-      <w:proofErr w:type="gramEnd"/>
-      <w:r>
-        <w:rPr>
-          <w:rFonts w:cstheme="minorHAnsi"/>
-          <w:b/>
-          <w:sz w:val="24"/>
-          <w:szCs w:val="24"/>
-        </w:rPr>
-        <w:t xml:space="preserve"> commit </w:t>
+      <w:r>
+        <w:rPr>
+          <w:rFonts w:cstheme="minorHAnsi"/>
+          <w:b/>
+          <w:sz w:val="24"/>
+          <w:szCs w:val="24"/>
+        </w:rPr>
+        <w:t xml:space="preserve">git commit </w:t>
       </w:r>
     </w:p>
     <w:p>
@@ -2116,25 +2005,14 @@
           <w:szCs w:val="24"/>
         </w:rPr>
       </w:pPr>
-      <w:proofErr w:type="gramStart"/>
-      <w:r>
-        <w:rPr>
-          <w:rFonts w:cstheme="minorHAnsi"/>
-          <w:b/>
-          <w:sz w:val="24"/>
-          <w:szCs w:val="24"/>
-        </w:rPr>
-        <w:t>git</w:t>
-      </w:r>
-      <w:proofErr w:type="gramEnd"/>
-      <w:r>
-        <w:rPr>
-          <w:rFonts w:cstheme="minorHAnsi"/>
-          <w:b/>
-          <w:sz w:val="24"/>
-          <w:szCs w:val="24"/>
-        </w:rPr>
-        <w:t xml:space="preserve"> push https://github.com/EGC-G2-Trabajo-1718/RedesSociales.git &lt;rama&gt; </w:t>
+      <w:r>
+        <w:rPr>
+          <w:rFonts w:cstheme="minorHAnsi"/>
+          <w:b/>
+          <w:sz w:val="24"/>
+          <w:szCs w:val="24"/>
+        </w:rPr>
+        <w:t xml:space="preserve">git push https://github.com/EGC-G2-Trabajo-1718/RedesSociales.git &lt;rama&gt; </w:t>
       </w:r>
     </w:p>
     <w:p>
@@ -2192,25 +2070,14 @@
           <w:szCs w:val="24"/>
         </w:rPr>
       </w:pPr>
-      <w:proofErr w:type="gramStart"/>
-      <w:r>
-        <w:rPr>
-          <w:rFonts w:cstheme="minorHAnsi"/>
-          <w:b/>
-          <w:sz w:val="24"/>
-          <w:szCs w:val="24"/>
-        </w:rPr>
-        <w:t>git</w:t>
-      </w:r>
-      <w:proofErr w:type="gramEnd"/>
-      <w:r>
-        <w:rPr>
-          <w:rFonts w:cstheme="minorHAnsi"/>
-          <w:b/>
-          <w:sz w:val="24"/>
-          <w:szCs w:val="24"/>
-        </w:rPr>
-        <w:t xml:space="preserve"> </w:t>
+      <w:r>
+        <w:rPr>
+          <w:rFonts w:cstheme="minorHAnsi"/>
+          <w:b/>
+          <w:sz w:val="24"/>
+          <w:szCs w:val="24"/>
+        </w:rPr>
+        <w:t xml:space="preserve">git </w:t>
       </w:r>
       <w:r>
         <w:rPr>
@@ -2315,23 +2182,13 @@
           <w:szCs w:val="24"/>
         </w:rPr>
       </w:pPr>
-      <w:proofErr w:type="gramStart"/>
-      <w:r>
-        <w:rPr>
-          <w:b/>
-          <w:sz w:val="24"/>
-          <w:szCs w:val="24"/>
-        </w:rPr>
-        <w:t>git</w:t>
-      </w:r>
-      <w:proofErr w:type="gramEnd"/>
-      <w:r>
-        <w:rPr>
-          <w:b/>
-          <w:sz w:val="24"/>
-          <w:szCs w:val="24"/>
-        </w:rPr>
-        <w:t xml:space="preserve"> checkout -- archivo.php</w:t>
+      <w:r>
+        <w:rPr>
+          <w:b/>
+          <w:sz w:val="24"/>
+          <w:szCs w:val="24"/>
+        </w:rPr>
+        <w:t>git checkout -- archivo.php</w:t>
       </w:r>
     </w:p>
     <w:p>
@@ -2373,23 +2230,13 @@
           <w:szCs w:val="24"/>
         </w:rPr>
       </w:pPr>
-      <w:proofErr w:type="gramStart"/>
-      <w:r>
-        <w:rPr>
-          <w:b/>
-          <w:sz w:val="24"/>
-          <w:szCs w:val="24"/>
-        </w:rPr>
-        <w:t>git</w:t>
-      </w:r>
-      <w:proofErr w:type="gramEnd"/>
-      <w:r>
-        <w:rPr>
-          <w:b/>
-          <w:sz w:val="24"/>
-          <w:szCs w:val="24"/>
-        </w:rPr>
-        <w:t xml:space="preserve"> log</w:t>
+      <w:r>
+        <w:rPr>
+          <w:b/>
+          <w:sz w:val="24"/>
+          <w:szCs w:val="24"/>
+        </w:rPr>
+        <w:t>git log</w:t>
       </w:r>
     </w:p>
     <w:p>
@@ -2425,7 +2272,7 @@
           <w:szCs w:val="24"/>
         </w:rPr>
       </w:pPr>
-      <w:proofErr w:type="gramStart"/>
+      <w:proofErr w:type="spellStart"/>
       <w:r>
         <w:rPr>
           <w:rFonts w:cstheme="minorHAnsi"/>
@@ -2435,7 +2282,7 @@
         </w:rPr>
         <w:t>git</w:t>
       </w:r>
-      <w:proofErr w:type="gramEnd"/>
+      <w:proofErr w:type="spellEnd"/>
       <w:r>
         <w:rPr>
           <w:rFonts w:cstheme="minorHAnsi"/>
@@ -2490,7 +2337,7 @@
           <w:szCs w:val="24"/>
         </w:rPr>
       </w:pPr>
-      <w:proofErr w:type="gramStart"/>
+      <w:proofErr w:type="spellStart"/>
       <w:r>
         <w:rPr>
           <w:rFonts w:cstheme="minorHAnsi"/>
@@ -2500,15 +2347,53 @@
         </w:rPr>
         <w:t>git</w:t>
       </w:r>
-      <w:proofErr w:type="gramEnd"/>
-      <w:r>
-        <w:rPr>
-          <w:rFonts w:cstheme="minorHAnsi"/>
-          <w:b/>
-          <w:sz w:val="24"/>
-          <w:szCs w:val="24"/>
-        </w:rPr>
-        <w:t xml:space="preserve"> log --online --</w:t>
+      <w:proofErr w:type="spellEnd"/>
+      <w:r>
+        <w:rPr>
+          <w:rFonts w:cstheme="minorHAnsi"/>
+          <w:b/>
+          <w:sz w:val="24"/>
+          <w:szCs w:val="24"/>
+        </w:rPr>
+        <w:t xml:space="preserve"> log --</w:t>
+      </w:r>
+      <w:proofErr w:type="spellStart"/>
+      <w:r>
+        <w:rPr>
+          <w:rFonts w:cstheme="minorHAnsi"/>
+          <w:b/>
+          <w:sz w:val="24"/>
+          <w:szCs w:val="24"/>
+        </w:rPr>
+        <w:t>on</w:t>
+      </w:r>
+      <w:r>
+        <w:rPr>
+          <w:rFonts w:cstheme="minorHAnsi"/>
+          <w:b/>
+          <w:sz w:val="24"/>
+          <w:szCs w:val="24"/>
+        </w:rPr>
+        <w:t>e</w:t>
+      </w:r>
+      <w:r>
+        <w:rPr>
+          <w:rFonts w:cstheme="minorHAnsi"/>
+          <w:b/>
+          <w:sz w:val="24"/>
+          <w:szCs w:val="24"/>
+        </w:rPr>
+        <w:t>line</w:t>
+      </w:r>
+      <w:proofErr w:type="spellEnd"/>
+      <w:r>
+        <w:rPr>
+          <w:rFonts w:cstheme="minorHAnsi"/>
+          <w:b/>
+          <w:sz w:val="24"/>
+          <w:szCs w:val="24"/>
+        </w:rPr>
+        <w:t xml:space="preserve"> --</w:t>
       </w:r>
       <w:proofErr w:type="spellStart"/>
       <w:r>
@@ -2633,17 +2518,24 @@
           <w:szCs w:val="24"/>
         </w:rPr>
       </w:pPr>
-      <w:proofErr w:type="gramStart"/>
-      <w:r>
-        <w:rPr>
-          <w:rFonts w:cstheme="minorHAnsi"/>
-          <w:b/>
-          <w:sz w:val="24"/>
-          <w:szCs w:val="24"/>
-        </w:rPr>
-        <w:t>git</w:t>
-      </w:r>
-      <w:proofErr w:type="gramEnd"/>
+      <w:r>
+        <w:rPr>
+          <w:rFonts w:cstheme="minorHAnsi"/>
+          <w:b/>
+          <w:sz w:val="24"/>
+          <w:szCs w:val="24"/>
+        </w:rPr>
+        <w:t xml:space="preserve">git </w:t>
+      </w:r>
+      <w:r>
+        <w:rPr>
+          <w:rFonts w:cstheme="minorHAnsi"/>
+          <w:b/>
+          <w:sz w:val="24"/>
+          <w:szCs w:val="24"/>
+        </w:rPr>
+        <w:t>checkout</w:t>
+      </w:r>
       <w:r>
         <w:rPr>
           <w:rFonts w:cstheme="minorHAnsi"/>
@@ -2660,47 +2552,29 @@
           <w:sz w:val="24"/>
           <w:szCs w:val="24"/>
         </w:rPr>
-        <w:t>checkout</w:t>
-      </w:r>
-      <w:r>
-        <w:rPr>
-          <w:rFonts w:cstheme="minorHAnsi"/>
-          <w:b/>
-          <w:sz w:val="24"/>
-          <w:szCs w:val="24"/>
+        <w:t>master</w:t>
+      </w:r>
+    </w:p>
+    <w:p>
+      <w:r>
+        <w:rPr>
+          <w:rStyle w:val="SubttuloCar"/>
+        </w:rPr>
+        <w:t>SEGUNDO</w:t>
+      </w:r>
+      <w:r>
+        <w:rPr>
+          <w:rStyle w:val="SubttuloCar"/>
+        </w:rPr>
+        <w:t>:</w:t>
+      </w:r>
+      <w:r>
+        <w:rPr>
+          <w:rStyle w:val="SubttuloCar"/>
         </w:rPr>
         <w:t xml:space="preserve"> </w:t>
       </w:r>
       <w:r>
-        <w:rPr>
-          <w:rFonts w:cstheme="minorHAnsi"/>
-          <w:b/>
-          <w:sz w:val="24"/>
-          <w:szCs w:val="24"/>
-        </w:rPr>
-        <w:t>master</w:t>
-      </w:r>
-    </w:p>
-    <w:p>
-      <w:r>
-        <w:rPr>
-          <w:rStyle w:val="SubttuloCar"/>
-        </w:rPr>
-        <w:t>SEGUNDO</w:t>
-      </w:r>
-      <w:r>
-        <w:rPr>
-          <w:rStyle w:val="SubttuloCar"/>
-        </w:rPr>
-        <w:t>:</w:t>
-      </w:r>
-      <w:r>
-        <w:rPr>
-          <w:rStyle w:val="SubttuloCar"/>
-        </w:rPr>
-        <w:t xml:space="preserve"> </w:t>
-      </w:r>
-      <w:r>
         <w:t>Unimos todo lo que tenga Master con todo lo que tiene Develop actualmente:</w:t>
       </w:r>
     </w:p>
@@ -2714,25 +2588,14 @@
           <w:szCs w:val="24"/>
         </w:rPr>
       </w:pPr>
-      <w:proofErr w:type="gramStart"/>
-      <w:r>
-        <w:rPr>
-          <w:rFonts w:cstheme="minorHAnsi"/>
-          <w:b/>
-          <w:sz w:val="24"/>
-          <w:szCs w:val="24"/>
-        </w:rPr>
-        <w:t>git</w:t>
-      </w:r>
-      <w:proofErr w:type="gramEnd"/>
-      <w:r>
-        <w:rPr>
-          <w:rFonts w:cstheme="minorHAnsi"/>
-          <w:b/>
-          <w:sz w:val="24"/>
-          <w:szCs w:val="24"/>
-        </w:rPr>
-        <w:t xml:space="preserve"> </w:t>
+      <w:r>
+        <w:rPr>
+          <w:rFonts w:cstheme="minorHAnsi"/>
+          <w:b/>
+          <w:sz w:val="24"/>
+          <w:szCs w:val="24"/>
+        </w:rPr>
+        <w:t xml:space="preserve">git </w:t>
       </w:r>
       <w:r>
         <w:rPr>
@@ -2884,23 +2747,7 @@
                 <w:rStyle w:val="CdigoHTML"/>
                 <w:rFonts w:eastAsiaTheme="majorEastAsia"/>
               </w:rPr>
-              <w:t xml:space="preserve">.            </w:t>
-            </w:r>
-            <w:proofErr w:type="gramStart"/>
-            <w:r>
-              <w:rPr>
-                <w:rStyle w:val="CdigoHTML"/>
-                <w:rFonts w:eastAsiaTheme="majorEastAsia"/>
-              </w:rPr>
-              <w:t>echo</w:t>
-            </w:r>
-            <w:proofErr w:type="gramEnd"/>
-            <w:r>
-              <w:rPr>
-                <w:rStyle w:val="CdigoHTML"/>
-                <w:rFonts w:eastAsiaTheme="majorEastAsia"/>
-              </w:rPr>
-              <w:t> $i;</w:t>
+              <w:t>.            echo $i;</w:t>
             </w:r>
             <w:r>
               <w:rPr>
@@ -3213,23 +3060,7 @@
                 <w:rStyle w:val="CdigoHTML"/>
                 <w:rFonts w:eastAsiaTheme="majorEastAsia"/>
               </w:rPr>
-              <w:t xml:space="preserve">.            </w:t>
-            </w:r>
-            <w:proofErr w:type="gramStart"/>
-            <w:r>
-              <w:rPr>
-                <w:rStyle w:val="CdigoHTML"/>
-                <w:rFonts w:eastAsiaTheme="majorEastAsia"/>
-              </w:rPr>
-              <w:t>echo</w:t>
-            </w:r>
-            <w:proofErr w:type="gramEnd"/>
-            <w:r>
-              <w:rPr>
-                <w:rStyle w:val="CdigoHTML"/>
-                <w:rFonts w:eastAsiaTheme="majorEastAsia"/>
-              </w:rPr>
-              <w:t> $i;</w:t>
+              <w:t>.            echo $i;</w:t>
             </w:r>
             <w:r>
               <w:rPr>
@@ -3419,25 +3250,7 @@
                 <w:rFonts w:eastAsiaTheme="majorEastAsia"/>
                 <w:b/>
               </w:rPr>
-              <w:t xml:space="preserve">2.        </w:t>
-            </w:r>
-            <w:proofErr w:type="gramStart"/>
-            <w:r>
-              <w:rPr>
-                <w:rStyle w:val="CdigoHTML"/>
-                <w:rFonts w:eastAsiaTheme="majorEastAsia"/>
-                <w:b/>
-              </w:rPr>
-              <w:t>if</w:t>
-            </w:r>
-            <w:proofErr w:type="gramEnd"/>
-            <w:r>
-              <w:rPr>
-                <w:rStyle w:val="CdigoHTML"/>
-                <w:rFonts w:eastAsiaTheme="majorEastAsia"/>
-                <w:b/>
-              </w:rPr>
-              <w:t xml:space="preserve"> $i%2!=0:</w:t>
+              <w:t>2.        if $i%2!=0:</w:t>
             </w:r>
             <w:r>
               <w:rPr>
@@ -3462,23 +3275,7 @@
                 <w:rStyle w:val="CdigoHTML"/>
                 <w:rFonts w:eastAsiaTheme="majorEastAsia"/>
               </w:rPr>
-              <w:t xml:space="preserve">.            </w:t>
-            </w:r>
-            <w:proofErr w:type="gramStart"/>
-            <w:r>
-              <w:rPr>
-                <w:rStyle w:val="CdigoHTML"/>
-                <w:rFonts w:eastAsiaTheme="majorEastAsia"/>
-              </w:rPr>
-              <w:t>echo</w:t>
-            </w:r>
-            <w:proofErr w:type="gramEnd"/>
-            <w:r>
-              <w:rPr>
-                <w:rStyle w:val="CdigoHTML"/>
-                <w:rFonts w:eastAsiaTheme="majorEastAsia"/>
-              </w:rPr>
-              <w:t> $i;</w:t>
+              <w:t>.            echo $i;</w:t>
             </w:r>
             <w:r>
               <w:rPr>
@@ -3630,8 +3427,8 @@
 </file>
 
 <file path=word/numbering.xml><?xml version="1.0" encoding="utf-8"?>
-<w:numbering xmlns:wpc="http://schemas.microsoft.com/office/word/2010/wordprocessingCanvas" xmlns:mc="http://schemas.openxmlformats.org/markup-compatibility/2006" xmlns:o="urn:schemas-microsoft-com:office:office" xmlns:r="http://schemas.openxmlformats.org/officeDocument/2006/relationships" xmlns:m="http://schemas.openxmlformats.org/officeDocument/2006/math" xmlns:v="urn:schemas-microsoft-com:vml" xmlns:wp14="http://schemas.microsoft.com/office/word/2010/wordprocessingDrawing" xmlns:wp="http://schemas.openxmlformats.org/drawingml/2006/wordprocessingDrawing" xmlns:w10="urn:schemas-microsoft-com:office:word" xmlns:w="http://schemas.openxmlformats.org/wordprocessingml/2006/main" xmlns:w14="http://schemas.microsoft.com/office/word/2010/wordml" xmlns:wpg="http://schemas.microsoft.com/office/word/2010/wordprocessingGroup" xmlns:wpi="http://schemas.microsoft.com/office/word/2010/wordprocessingInk" xmlns:wne="http://schemas.microsoft.com/office/word/2006/wordml" xmlns:wps="http://schemas.microsoft.com/office/word/2010/wordprocessingShape" mc:Ignorable="w14 wp14">
-  <w:abstractNum w:abstractNumId="0">
+<w:numbering xmlns:wpc="http://schemas.microsoft.com/office/word/2010/wordprocessingCanvas" xmlns:cx="http://schemas.microsoft.com/office/drawing/2014/chartex" xmlns:cx1="http://schemas.microsoft.com/office/drawing/2015/9/8/chartex" xmlns:mc="http://schemas.openxmlformats.org/markup-compatibility/2006" xmlns:o="urn:schemas-microsoft-com:office:office" xmlns:r="http://schemas.openxmlformats.org/officeDocument/2006/relationships" xmlns:m="http://schemas.openxmlformats.org/officeDocument/2006/math" xmlns:v="urn:schemas-microsoft-com:vml" xmlns:wp14="http://schemas.microsoft.com/office/word/2010/wordprocessingDrawing" xmlns:wp="http://schemas.openxmlformats.org/drawingml/2006/wordprocessingDrawing" xmlns:w10="urn:schemas-microsoft-com:office:word" xmlns:w="http://schemas.openxmlformats.org/wordprocessingml/2006/main" xmlns:w14="http://schemas.microsoft.com/office/word/2010/wordml" xmlns:w15="http://schemas.microsoft.com/office/word/2012/wordml" xmlns:w16se="http://schemas.microsoft.com/office/word/2015/wordml/symex" xmlns:wpg="http://schemas.microsoft.com/office/word/2010/wordprocessingGroup" xmlns:wpi="http://schemas.microsoft.com/office/word/2010/wordprocessingInk" xmlns:wne="http://schemas.microsoft.com/office/word/2006/wordml" xmlns:wps="http://schemas.microsoft.com/office/word/2010/wordprocessingShape" mc:Ignorable="w14 w15 w16se wp14">
+  <w:abstractNum w:abstractNumId="0" w15:restartNumberingAfterBreak="0">
     <w:nsid w:val="08BF2691"/>
     <w:multiLevelType w:val="hybridMultilevel"/>
     <w:tmpl w:val="96F01538"/>
@@ -3744,7 +3541,7 @@
       </w:rPr>
     </w:lvl>
   </w:abstractNum>
-  <w:abstractNum w:abstractNumId="1">
+  <w:abstractNum w:abstractNumId="1" w15:restartNumberingAfterBreak="0">
     <w:nsid w:val="223220E9"/>
     <w:multiLevelType w:val="hybridMultilevel"/>
     <w:tmpl w:val="6C3CADB6"/>
@@ -3857,7 +3654,7 @@
       </w:rPr>
     </w:lvl>
   </w:abstractNum>
-  <w:abstractNum w:abstractNumId="2">
+  <w:abstractNum w:abstractNumId="2" w15:restartNumberingAfterBreak="0">
     <w:nsid w:val="2F3D6ECA"/>
     <w:multiLevelType w:val="hybridMultilevel"/>
     <w:tmpl w:val="0652DB70"/>
@@ -3970,7 +3767,7 @@
       </w:rPr>
     </w:lvl>
   </w:abstractNum>
-  <w:abstractNum w:abstractNumId="3">
+  <w:abstractNum w:abstractNumId="3" w15:restartNumberingAfterBreak="0">
     <w:nsid w:val="33324C4A"/>
     <w:multiLevelType w:val="hybridMultilevel"/>
     <w:tmpl w:val="DA160542"/>
@@ -4083,7 +3880,7 @@
       </w:rPr>
     </w:lvl>
   </w:abstractNum>
-  <w:abstractNum w:abstractNumId="4">
+  <w:abstractNum w:abstractNumId="4" w15:restartNumberingAfterBreak="0">
     <w:nsid w:val="47BC2880"/>
     <w:multiLevelType w:val="hybridMultilevel"/>
     <w:tmpl w:val="F800C62C"/>
@@ -4196,7 +3993,7 @@
       </w:rPr>
     </w:lvl>
   </w:abstractNum>
-  <w:abstractNum w:abstractNumId="5">
+  <w:abstractNum w:abstractNumId="5" w15:restartNumberingAfterBreak="0">
     <w:nsid w:val="613C7A22"/>
     <w:multiLevelType w:val="hybridMultilevel"/>
     <w:tmpl w:val="7CD68F76"/>
@@ -4331,7 +4128,7 @@
 </file>
 
 <file path=word/styles.xml><?xml version="1.0" encoding="utf-8"?>
-<w:styles xmlns:mc="http://schemas.openxmlformats.org/markup-compatibility/2006" xmlns:r="http://schemas.openxmlformats.org/officeDocument/2006/relationships" xmlns:w="http://schemas.openxmlformats.org/wordprocessingml/2006/main" xmlns:w14="http://schemas.microsoft.com/office/word/2010/wordml" mc:Ignorable="w14">
+<w:styles xmlns:mc="http://schemas.openxmlformats.org/markup-compatibility/2006" xmlns:r="http://schemas.openxmlformats.org/officeDocument/2006/relationships" xmlns:w="http://schemas.openxmlformats.org/wordprocessingml/2006/main" xmlns:w14="http://schemas.microsoft.com/office/word/2010/wordml" xmlns:w15="http://schemas.microsoft.com/office/word/2012/wordml" xmlns:w16se="http://schemas.microsoft.com/office/word/2015/wordml/symex" mc:Ignorable="w14 w15 w16se">
   <w:docDefaults>
     <w:rPrDefault>
       <w:rPr>
@@ -4347,144 +4144,378 @@
       </w:pPr>
     </w:pPrDefault>
   </w:docDefaults>
-  <w:latentStyles w:defLockedState="0" w:defUIPriority="99" w:defSemiHidden="1" w:defUnhideWhenUsed="1" w:defQFormat="0" w:count="267">
-    <w:lsdException w:name="Normal" w:semiHidden="0" w:uiPriority="0" w:unhideWhenUsed="0" w:qFormat="1"/>
-    <w:lsdException w:name="heading 1" w:semiHidden="0" w:uiPriority="9" w:unhideWhenUsed="0" w:qFormat="1"/>
-    <w:lsdException w:name="heading 2" w:uiPriority="9" w:qFormat="1"/>
-    <w:lsdException w:name="heading 3" w:uiPriority="9" w:qFormat="1"/>
-    <w:lsdException w:name="heading 4" w:uiPriority="9" w:qFormat="1"/>
-    <w:lsdException w:name="heading 5" w:uiPriority="9" w:qFormat="1"/>
-    <w:lsdException w:name="heading 6" w:uiPriority="9" w:qFormat="1"/>
-    <w:lsdException w:name="heading 7" w:uiPriority="9" w:qFormat="1"/>
-    <w:lsdException w:name="heading 8" w:uiPriority="9" w:qFormat="1"/>
-    <w:lsdException w:name="heading 9" w:uiPriority="9" w:qFormat="1"/>
-    <w:lsdException w:name="toc 1" w:uiPriority="39"/>
-    <w:lsdException w:name="toc 2" w:uiPriority="39"/>
-    <w:lsdException w:name="toc 3" w:uiPriority="39"/>
-    <w:lsdException w:name="toc 4" w:uiPriority="39"/>
-    <w:lsdException w:name="toc 5" w:uiPriority="39"/>
-    <w:lsdException w:name="toc 6" w:uiPriority="39"/>
-    <w:lsdException w:name="toc 7" w:uiPriority="39"/>
-    <w:lsdException w:name="toc 8" w:uiPriority="39"/>
-    <w:lsdException w:name="toc 9" w:uiPriority="39"/>
-    <w:lsdException w:name="caption" w:uiPriority="35" w:qFormat="1"/>
-    <w:lsdException w:name="Title" w:semiHidden="0" w:uiPriority="10" w:unhideWhenUsed="0" w:qFormat="1"/>
-    <w:lsdException w:name="Default Paragraph Font" w:uiPriority="1"/>
-    <w:lsdException w:name="Subtitle" w:semiHidden="0" w:uiPriority="11" w:unhideWhenUsed="0" w:qFormat="1"/>
-    <w:lsdException w:name="Strong" w:semiHidden="0" w:uiPriority="22" w:unhideWhenUsed="0" w:qFormat="1"/>
-    <w:lsdException w:name="Emphasis" w:semiHidden="0" w:uiPriority="20" w:unhideWhenUsed="0" w:qFormat="1"/>
-    <w:lsdException w:name="Table Grid" w:semiHidden="0" w:uiPriority="59" w:unhideWhenUsed="0"/>
-    <w:lsdException w:name="Placeholder Text" w:unhideWhenUsed="0"/>
-    <w:lsdException w:name="No Spacing" w:semiHidden="0" w:uiPriority="1" w:unhideWhenUsed="0" w:qFormat="1"/>
-    <w:lsdException w:name="Light Shading" w:semiHidden="0" w:uiPriority="60" w:unhideWhenUsed="0"/>
-    <w:lsdException w:name="Light List" w:semiHidden="0" w:uiPriority="61" w:unhideWhenUsed="0"/>
-    <w:lsdException w:name="Light Grid" w:semiHidden="0" w:uiPriority="62" w:unhideWhenUsed="0"/>
-    <w:lsdException w:name="Medium Shading 1" w:semiHidden="0" w:uiPriority="63" w:unhideWhenUsed="0"/>
-    <w:lsdException w:name="Medium Shading 2" w:semiHidden="0" w:uiPriority="64" w:unhideWhenUsed="0"/>
-    <w:lsdException w:name="Medium List 1" w:semiHidden="0" w:uiPriority="65" w:unhideWhenUsed="0"/>
-    <w:lsdException w:name="Medium List 2" w:semiHidden="0" w:uiPriority="66" w:unhideWhenUsed="0"/>
-    <w:lsdException w:name="Medium Grid 1" w:semiHidden="0" w:uiPriority="67" w:unhideWhenUsed="0"/>
-    <w:lsdException w:name="Medium Grid 2" w:semiHidden="0" w:uiPriority="68" w:unhideWhenUsed="0"/>
-    <w:lsdException w:name="Medium Grid 3" w:semiHidden="0" w:uiPriority="69" w:unhideWhenUsed="0"/>
-    <w:lsdException w:name="Dark List" w:semiHidden="0" w:uiPriority="70" w:unhideWhenUsed="0"/>
-    <w:lsdException w:name="Colorful Shading" w:semiHidden="0" w:uiPriority="71" w:unhideWhenUsed="0"/>
-    <w:lsdException w:name="Colorful List" w:semiHidden="0" w:uiPriority="72" w:unhideWhenUsed="0"/>
-    <w:lsdException w:name="Colorful Grid" w:semiHidden="0" w:uiPriority="73" w:unhideWhenUsed="0"/>
-    <w:lsdException w:name="Light Shading Accent 1" w:semiHidden="0" w:uiPriority="60" w:unhideWhenUsed="0"/>
-    <w:lsdException w:name="Light List Accent 1" w:semiHidden="0" w:uiPriority="61" w:unhideWhenUsed="0"/>
-    <w:lsdException w:name="Light Grid Accent 1" w:semiHidden="0" w:uiPriority="62" w:unhideWhenUsed="0"/>
-    <w:lsdException w:name="Medium Shading 1 Accent 1" w:semiHidden="0" w:uiPriority="63" w:unhideWhenUsed="0"/>
-    <w:lsdException w:name="Medium Shading 2 Accent 1" w:semiHidden="0" w:uiPriority="64" w:unhideWhenUsed="0"/>
-    <w:lsdException w:name="Medium List 1 Accent 1" w:semiHidden="0" w:uiPriority="65" w:unhideWhenUsed="0"/>
-    <w:lsdException w:name="Revision" w:unhideWhenUsed="0"/>
-    <w:lsdException w:name="List Paragraph" w:semiHidden="0" w:uiPriority="34" w:unhideWhenUsed="0" w:qFormat="1"/>
-    <w:lsdException w:name="Quote" w:semiHidden="0" w:uiPriority="29" w:unhideWhenUsed="0" w:qFormat="1"/>
-    <w:lsdException w:name="Intense Quote" w:semiHidden="0" w:uiPriority="30" w:unhideWhenUsed="0" w:qFormat="1"/>
-    <w:lsdException w:name="Medium List 2 Accent 1" w:semiHidden="0" w:uiPriority="66" w:unhideWhenUsed="0"/>
-    <w:lsdException w:name="Medium Grid 1 Accent 1" w:semiHidden="0" w:uiPriority="67" w:unhideWhenUsed="0"/>
-    <w:lsdException w:name="Medium Grid 2 Accent 1" w:semiHidden="0" w:uiPriority="68" w:unhideWhenUsed="0"/>
-    <w:lsdException w:name="Medium Grid 3 Accent 1" w:semiHidden="0" w:uiPriority="69" w:unhideWhenUsed="0"/>
-    <w:lsdException w:name="Dark List Accent 1" w:semiHidden="0" w:uiPriority="70" w:unhideWhenUsed="0"/>
-    <w:lsdException w:name="Colorful Shading Accent 1" w:semiHidden="0" w:uiPriority="71" w:unhideWhenUsed="0"/>
-    <w:lsdException w:name="Colorful List Accent 1" w:semiHidden="0" w:uiPriority="72" w:unhideWhenUsed="0"/>
-    <w:lsdException w:name="Colorful Grid Accent 1" w:semiHidden="0" w:uiPriority="73" w:unhideWhenUsed="0"/>
-    <w:lsdException w:name="Light Shading Accent 2" w:semiHidden="0" w:uiPriority="60" w:unhideWhenUsed="0"/>
-    <w:lsdException w:name="Light List Accent 2" w:semiHidden="0" w:uiPriority="61" w:unhideWhenUsed="0"/>
-    <w:lsdException w:name="Light Grid Accent 2" w:semiHidden="0" w:uiPriority="62" w:unhideWhenUsed="0"/>
-    <w:lsdException w:name="Medium Shading 1 Accent 2" w:semiHidden="0" w:uiPriority="63" w:unhideWhenUsed="0"/>
-    <w:lsdException w:name="Medium Shading 2 Accent 2" w:semiHidden="0" w:uiPriority="64" w:unhideWhenUsed="0"/>
-    <w:lsdException w:name="Medium List 1 Accent 2" w:semiHidden="0" w:uiPriority="65" w:unhideWhenUsed="0"/>
-    <w:lsdException w:name="Medium List 2 Accent 2" w:semiHidden="0" w:uiPriority="66" w:unhideWhenUsed="0"/>
-    <w:lsdException w:name="Medium Grid 1 Accent 2" w:semiHidden="0" w:uiPriority="67" w:unhideWhenUsed="0"/>
-    <w:lsdException w:name="Medium Grid 2 Accent 2" w:semiHidden="0" w:uiPriority="68" w:unhideWhenUsed="0"/>
-    <w:lsdException w:name="Medium Grid 3 Accent 2" w:semiHidden="0" w:uiPriority="69" w:unhideWhenUsed="0"/>
-    <w:lsdException w:name="Dark List Accent 2" w:semiHidden="0" w:uiPriority="70" w:unhideWhenUsed="0"/>
-    <w:lsdException w:name="Colorful Shading Accent 2" w:semiHidden="0" w:uiPriority="71" w:unhideWhenUsed="0"/>
-    <w:lsdException w:name="Colorful List Accent 2" w:semiHidden="0" w:uiPriority="72" w:unhideWhenUsed="0"/>
-    <w:lsdException w:name="Colorful Grid Accent 2" w:semiHidden="0" w:uiPriority="73" w:unhideWhenUsed="0"/>
-    <w:lsdException w:name="Light Shading Accent 3" w:semiHidden="0" w:uiPriority="60" w:unhideWhenUsed="0"/>
-    <w:lsdException w:name="Light List Accent 3" w:semiHidden="0" w:uiPriority="61" w:unhideWhenUsed="0"/>
-    <w:lsdException w:name="Light Grid Accent 3" w:semiHidden="0" w:uiPriority="62" w:unhideWhenUsed="0"/>
-    <w:lsdException w:name="Medium Shading 1 Accent 3" w:semiHidden="0" w:uiPriority="63" w:unhideWhenUsed="0"/>
-    <w:lsdException w:name="Medium Shading 2 Accent 3" w:semiHidden="0" w:uiPriority="64" w:unhideWhenUsed="0"/>
-    <w:lsdException w:name="Medium List 1 Accent 3" w:semiHidden="0" w:uiPriority="65" w:unhideWhenUsed="0"/>
-    <w:lsdException w:name="Medium List 2 Accent 3" w:semiHidden="0" w:uiPriority="66" w:unhideWhenUsed="0"/>
-    <w:lsdException w:name="Medium Grid 1 Accent 3" w:semiHidden="0" w:uiPriority="67" w:unhideWhenUsed="0"/>
-    <w:lsdException w:name="Medium Grid 2 Accent 3" w:semiHidden="0" w:uiPriority="68" w:unhideWhenUsed="0"/>
-    <w:lsdException w:name="Medium Grid 3 Accent 3" w:semiHidden="0" w:uiPriority="69" w:unhideWhenUsed="0"/>
-    <w:lsdException w:name="Dark List Accent 3" w:semiHidden="0" w:uiPriority="70" w:unhideWhenUsed="0"/>
-    <w:lsdException w:name="Colorful Shading Accent 3" w:semiHidden="0" w:uiPriority="71" w:unhideWhenUsed="0"/>
-    <w:lsdException w:name="Colorful List Accent 3" w:semiHidden="0" w:uiPriority="72" w:unhideWhenUsed="0"/>
-    <w:lsdException w:name="Colorful Grid Accent 3" w:semiHidden="0" w:uiPriority="73" w:unhideWhenUsed="0"/>
-    <w:lsdException w:name="Light Shading Accent 4" w:semiHidden="0" w:uiPriority="60" w:unhideWhenUsed="0"/>
-    <w:lsdException w:name="Light List Accent 4" w:semiHidden="0" w:uiPriority="61" w:unhideWhenUsed="0"/>
-    <w:lsdException w:name="Light Grid Accent 4" w:semiHidden="0" w:uiPriority="62" w:unhideWhenUsed="0"/>
-    <w:lsdException w:name="Medium Shading 1 Accent 4" w:semiHidden="0" w:uiPriority="63" w:unhideWhenUsed="0"/>
-    <w:lsdException w:name="Medium Shading 2 Accent 4" w:semiHidden="0" w:uiPriority="64" w:unhideWhenUsed="0"/>
-    <w:lsdException w:name="Medium List 1 Accent 4" w:semiHidden="0" w:uiPriority="65" w:unhideWhenUsed="0"/>
-    <w:lsdException w:name="Medium List 2 Accent 4" w:semiHidden="0" w:uiPriority="66" w:unhideWhenUsed="0"/>
-    <w:lsdException w:name="Medium Grid 1 Accent 4" w:semiHidden="0" w:uiPriority="67" w:unhideWhenUsed="0"/>
-    <w:lsdException w:name="Medium Grid 2 Accent 4" w:semiHidden="0" w:uiPriority="68" w:unhideWhenUsed="0"/>
-    <w:lsdException w:name="Medium Grid 3 Accent 4" w:semiHidden="0" w:uiPriority="69" w:unhideWhenUsed="0"/>
-    <w:lsdException w:name="Dark List Accent 4" w:semiHidden="0" w:uiPriority="70" w:unhideWhenUsed="0"/>
-    <w:lsdException w:name="Colorful Shading Accent 4" w:semiHidden="0" w:uiPriority="71" w:unhideWhenUsed="0"/>
-    <w:lsdException w:name="Colorful List Accent 4" w:semiHidden="0" w:uiPriority="72" w:unhideWhenUsed="0"/>
-    <w:lsdException w:name="Colorful Grid Accent 4" w:semiHidden="0" w:uiPriority="73" w:unhideWhenUsed="0"/>
-    <w:lsdException w:name="Light Shading Accent 5" w:semiHidden="0" w:uiPriority="60" w:unhideWhenUsed="0"/>
-    <w:lsdException w:name="Light List Accent 5" w:semiHidden="0" w:uiPriority="61" w:unhideWhenUsed="0"/>
-    <w:lsdException w:name="Light Grid Accent 5" w:semiHidden="0" w:uiPriority="62" w:unhideWhenUsed="0"/>
-    <w:lsdException w:name="Medium Shading 1 Accent 5" w:semiHidden="0" w:uiPriority="63" w:unhideWhenUsed="0"/>
-    <w:lsdException w:name="Medium Shading 2 Accent 5" w:semiHidden="0" w:uiPriority="64" w:unhideWhenUsed="0"/>
-    <w:lsdException w:name="Medium List 1 Accent 5" w:semiHidden="0" w:uiPriority="65" w:unhideWhenUsed="0"/>
-    <w:lsdException w:name="Medium List 2 Accent 5" w:semiHidden="0" w:uiPriority="66" w:unhideWhenUsed="0"/>
-    <w:lsdException w:name="Medium Grid 1 Accent 5" w:semiHidden="0" w:uiPriority="67" w:unhideWhenUsed="0"/>
-    <w:lsdException w:name="Medium Grid 2 Accent 5" w:semiHidden="0" w:uiPriority="68" w:unhideWhenUsed="0"/>
-    <w:lsdException w:name="Medium Grid 3 Accent 5" w:semiHidden="0" w:uiPriority="69" w:unhideWhenUsed="0"/>
-    <w:lsdException w:name="Dark List Accent 5" w:semiHidden="0" w:uiPriority="70" w:unhideWhenUsed="0"/>
-    <w:lsdException w:name="Colorful Shading Accent 5" w:semiHidden="0" w:uiPriority="71" w:unhideWhenUsed="0"/>
-    <w:lsdException w:name="Colorful List Accent 5" w:semiHidden="0" w:uiPriority="72" w:unhideWhenUsed="0"/>
-    <w:lsdException w:name="Colorful Grid Accent 5" w:semiHidden="0" w:uiPriority="73" w:unhideWhenUsed="0"/>
-    <w:lsdException w:name="Light Shading Accent 6" w:semiHidden="0" w:uiPriority="60" w:unhideWhenUsed="0"/>
-    <w:lsdException w:name="Light List Accent 6" w:semiHidden="0" w:uiPriority="61" w:unhideWhenUsed="0"/>
-    <w:lsdException w:name="Light Grid Accent 6" w:semiHidden="0" w:uiPriority="62" w:unhideWhenUsed="0"/>
-    <w:lsdException w:name="Medium Shading 1 Accent 6" w:semiHidden="0" w:uiPriority="63" w:unhideWhenUsed="0"/>
-    <w:lsdException w:name="Medium Shading 2 Accent 6" w:semiHidden="0" w:uiPriority="64" w:unhideWhenUsed="0"/>
-    <w:lsdException w:name="Medium List 1 Accent 6" w:semiHidden="0" w:uiPriority="65" w:unhideWhenUsed="0"/>
-    <w:lsdException w:name="Medium List 2 Accent 6" w:semiHidden="0" w:uiPriority="66" w:unhideWhenUsed="0"/>
-    <w:lsdException w:name="Medium Grid 1 Accent 6" w:semiHidden="0" w:uiPriority="67" w:unhideWhenUsed="0"/>
-    <w:lsdException w:name="Medium Grid 2 Accent 6" w:semiHidden="0" w:uiPriority="68" w:unhideWhenUsed="0"/>
-    <w:lsdException w:name="Medium Grid 3 Accent 6" w:semiHidden="0" w:uiPriority="69" w:unhideWhenUsed="0"/>
-    <w:lsdException w:name="Dark List Accent 6" w:semiHidden="0" w:uiPriority="70" w:unhideWhenUsed="0"/>
-    <w:lsdException w:name="Colorful Shading Accent 6" w:semiHidden="0" w:uiPriority="71" w:unhideWhenUsed="0"/>
-    <w:lsdException w:name="Colorful List Accent 6" w:semiHidden="0" w:uiPriority="72" w:unhideWhenUsed="0"/>
-    <w:lsdException w:name="Colorful Grid Accent 6" w:semiHidden="0" w:uiPriority="73" w:unhideWhenUsed="0"/>
-    <w:lsdException w:name="Subtle Emphasis" w:semiHidden="0" w:uiPriority="19" w:unhideWhenUsed="0" w:qFormat="1"/>
-    <w:lsdException w:name="Intense Emphasis" w:semiHidden="0" w:uiPriority="21" w:unhideWhenUsed="0" w:qFormat="1"/>
-    <w:lsdException w:name="Subtle Reference" w:semiHidden="0" w:uiPriority="31" w:unhideWhenUsed="0" w:qFormat="1"/>
-    <w:lsdException w:name="Intense Reference" w:semiHidden="0" w:uiPriority="32" w:unhideWhenUsed="0" w:qFormat="1"/>
-    <w:lsdException w:name="Book Title" w:semiHidden="0" w:uiPriority="33" w:unhideWhenUsed="0" w:qFormat="1"/>
-    <w:lsdException w:name="Bibliography" w:uiPriority="37"/>
-    <w:lsdException w:name="TOC Heading" w:uiPriority="39" w:qFormat="1"/>
+  <w:latentStyles w:defLockedState="0" w:defUIPriority="99" w:defSemiHidden="0" w:defUnhideWhenUsed="0" w:defQFormat="0" w:count="371">
+    <w:lsdException w:name="Normal" w:uiPriority="0" w:qFormat="1"/>
+    <w:lsdException w:name="heading 1" w:uiPriority="9" w:qFormat="1"/>
+    <w:lsdException w:name="heading 2" w:semiHidden="1" w:uiPriority="9" w:unhideWhenUsed="1" w:qFormat="1"/>
+    <w:lsdException w:name="heading 3" w:semiHidden="1" w:uiPriority="9" w:unhideWhenUsed="1" w:qFormat="1"/>
+    <w:lsdException w:name="heading 4" w:semiHidden="1" w:uiPriority="9" w:unhideWhenUsed="1" w:qFormat="1"/>
+    <w:lsdException w:name="heading 5" w:semiHidden="1" w:uiPriority="9" w:unhideWhenUsed="1" w:qFormat="1"/>
+    <w:lsdException w:name="heading 6" w:semiHidden="1" w:uiPriority="9" w:unhideWhenUsed="1" w:qFormat="1"/>
+    <w:lsdException w:name="heading 7" w:semiHidden="1" w:uiPriority="9" w:unhideWhenUsed="1" w:qFormat="1"/>
+    <w:lsdException w:name="heading 8" w:semiHidden="1" w:uiPriority="9" w:unhideWhenUsed="1" w:qFormat="1"/>
+    <w:lsdException w:name="heading 9" w:semiHidden="1" w:uiPriority="9" w:unhideWhenUsed="1" w:qFormat="1"/>
+    <w:lsdException w:name="index 1" w:semiHidden="1" w:unhideWhenUsed="1"/>
+    <w:lsdException w:name="index 2" w:semiHidden="1" w:unhideWhenUsed="1"/>
+    <w:lsdException w:name="index 3" w:semiHidden="1" w:unhideWhenUsed="1"/>
+    <w:lsdException w:name="index 4" w:semiHidden="1" w:unhideWhenUsed="1"/>
+    <w:lsdException w:name="index 5" w:semiHidden="1" w:unhideWhenUsed="1"/>
+    <w:lsdException w:name="index 6" w:semiHidden="1" w:unhideWhenUsed="1"/>
+    <w:lsdException w:name="index 7" w:semiHidden="1" w:unhideWhenUsed="1"/>
+    <w:lsdException w:name="index 8" w:semiHidden="1" w:unhideWhenUsed="1"/>
+    <w:lsdException w:name="index 9" w:semiHidden="1" w:unhideWhenUsed="1"/>
+    <w:lsdException w:name="toc 1" w:semiHidden="1" w:uiPriority="39" w:unhideWhenUsed="1"/>
+    <w:lsdException w:name="toc 2" w:semiHidden="1" w:uiPriority="39" w:unhideWhenUsed="1"/>
+    <w:lsdException w:name="toc 3" w:semiHidden="1" w:uiPriority="39" w:unhideWhenUsed="1"/>
+    <w:lsdException w:name="toc 4" w:semiHidden="1" w:uiPriority="39" w:unhideWhenUsed="1"/>
+    <w:lsdException w:name="toc 5" w:semiHidden="1" w:uiPriority="39" w:unhideWhenUsed="1"/>
+    <w:lsdException w:name="toc 6" w:semiHidden="1" w:uiPriority="39" w:unhideWhenUsed="1"/>
+    <w:lsdException w:name="toc 7" w:semiHidden="1" w:uiPriority="39" w:unhideWhenUsed="1"/>
+    <w:lsdException w:name="toc 8" w:semiHidden="1" w:uiPriority="39" w:unhideWhenUsed="1"/>
+    <w:lsdException w:name="toc 9" w:semiHidden="1" w:uiPriority="39" w:unhideWhenUsed="1"/>
+    <w:lsdException w:name="Normal Indent" w:semiHidden="1" w:unhideWhenUsed="1"/>
+    <w:lsdException w:name="footnote text" w:semiHidden="1" w:unhideWhenUsed="1"/>
+    <w:lsdException w:name="annotation text" w:semiHidden="1" w:unhideWhenUsed="1"/>
+    <w:lsdException w:name="header" w:semiHidden="1" w:unhideWhenUsed="1"/>
+    <w:lsdException w:name="footer" w:semiHidden="1" w:unhideWhenUsed="1"/>
+    <w:lsdException w:name="index heading" w:semiHidden="1" w:unhideWhenUsed="1"/>
+    <w:lsdException w:name="caption" w:semiHidden="1" w:uiPriority="35" w:unhideWhenUsed="1" w:qFormat="1"/>
+    <w:lsdException w:name="table of figures" w:semiHidden="1" w:unhideWhenUsed="1"/>
+    <w:lsdException w:name="envelope address" w:semiHidden="1" w:unhideWhenUsed="1"/>
+    <w:lsdException w:name="envelope return" w:semiHidden="1" w:unhideWhenUsed="1"/>
+    <w:lsdException w:name="footnote reference" w:semiHidden="1" w:unhideWhenUsed="1"/>
+    <w:lsdException w:name="annotation reference" w:semiHidden="1" w:unhideWhenUsed="1"/>
+    <w:lsdException w:name="line number" w:semiHidden="1" w:unhideWhenUsed="1"/>
+    <w:lsdException w:name="page number" w:semiHidden="1" w:unhideWhenUsed="1"/>
+    <w:lsdException w:name="endnote reference" w:semiHidden="1" w:unhideWhenUsed="1"/>
+    <w:lsdException w:name="endnote text" w:semiHidden="1" w:unhideWhenUsed="1"/>
+    <w:lsdException w:name="table of authorities" w:semiHidden="1" w:unhideWhenUsed="1"/>
+    <w:lsdException w:name="macro" w:semiHidden="1" w:unhideWhenUsed="1"/>
+    <w:lsdException w:name="toa heading" w:semiHidden="1" w:unhideWhenUsed="1"/>
+    <w:lsdException w:name="List" w:semiHidden="1" w:unhideWhenUsed="1"/>
+    <w:lsdException w:name="List Bullet" w:semiHidden="1" w:unhideWhenUsed="1"/>
+    <w:lsdException w:name="List Number" w:semiHidden="1" w:unhideWhenUsed="1"/>
+    <w:lsdException w:name="List 2" w:semiHidden="1" w:unhideWhenUsed="1"/>
+    <w:lsdException w:name="List 3" w:semiHidden="1" w:unhideWhenUsed="1"/>
+    <w:lsdException w:name="List 4" w:semiHidden="1" w:unhideWhenUsed="1"/>
+    <w:lsdException w:name="List 5" w:semiHidden="1" w:unhideWhenUsed="1"/>
+    <w:lsdException w:name="List Bullet 2" w:semiHidden="1" w:unhideWhenUsed="1"/>
+    <w:lsdException w:name="List Bullet 3" w:semiHidden="1" w:unhideWhenUsed="1"/>
+    <w:lsdException w:name="List Bullet 4" w:semiHidden="1" w:unhideWhenUsed="1"/>
+    <w:lsdException w:name="List Bullet 5" w:semiHidden="1" w:unhideWhenUsed="1"/>
+    <w:lsdException w:name="List Number 2" w:semiHidden="1" w:unhideWhenUsed="1"/>
+    <w:lsdException w:name="List Number 3" w:semiHidden="1" w:unhideWhenUsed="1"/>
+    <w:lsdException w:name="List Number 4" w:semiHidden="1" w:unhideWhenUsed="1"/>
+    <w:lsdException w:name="List Number 5" w:semiHidden="1" w:unhideWhenUsed="1"/>
+    <w:lsdException w:name="Title" w:uiPriority="10" w:qFormat="1"/>
+    <w:lsdException w:name="Closing" w:semiHidden="1" w:unhideWhenUsed="1"/>
+    <w:lsdException w:name="Signature" w:semiHidden="1" w:unhideWhenUsed="1"/>
+    <w:lsdException w:name="Default Paragraph Font" w:semiHidden="1" w:uiPriority="1" w:unhideWhenUsed="1"/>
+    <w:lsdException w:name="Body Text" w:semiHidden="1" w:unhideWhenUsed="1"/>
+    <w:lsdException w:name="Body Text Indent" w:semiHidden="1" w:unhideWhenUsed="1"/>
+    <w:lsdException w:name="List Continue" w:semiHidden="1" w:unhideWhenUsed="1"/>
+    <w:lsdException w:name="List Continue 2" w:semiHidden="1" w:unhideWhenUsed="1"/>
+    <w:lsdException w:name="List Continue 3" w:semiHidden="1" w:unhideWhenUsed="1"/>
+    <w:lsdException w:name="List Continue 4" w:semiHidden="1" w:unhideWhenUsed="1"/>
+    <w:lsdException w:name="List Continue 5" w:semiHidden="1" w:unhideWhenUsed="1"/>
+    <w:lsdException w:name="Message Header" w:semiHidden="1" w:unhideWhenUsed="1"/>
+    <w:lsdException w:name="Subtitle" w:uiPriority="11" w:qFormat="1"/>
+    <w:lsdException w:name="Salutation" w:semiHidden="1" w:unhideWhenUsed="1"/>
+    <w:lsdException w:name="Date" w:semiHidden="1" w:unhideWhenUsed="1"/>
+    <w:lsdException w:name="Body Text First Indent" w:semiHidden="1" w:unhideWhenUsed="1"/>
+    <w:lsdException w:name="Body Text First Indent 2" w:semiHidden="1" w:unhideWhenUsed="1"/>
+    <w:lsdException w:name="Note Heading" w:semiHidden="1" w:unhideWhenUsed="1"/>
+    <w:lsdException w:name="Body Text 2" w:semiHidden="1" w:unhideWhenUsed="1"/>
+    <w:lsdException w:name="Body Text 3" w:semiHidden="1" w:unhideWhenUsed="1"/>
+    <w:lsdException w:name="Body Text Indent 2" w:semiHidden="1" w:unhideWhenUsed="1"/>
+    <w:lsdException w:name="Body Text Indent 3" w:semiHidden="1" w:unhideWhenUsed="1"/>
+    <w:lsdException w:name="Block Text" w:semiHidden="1" w:unhideWhenUsed="1"/>
+    <w:lsdException w:name="Hyperlink" w:semiHidden="1" w:unhideWhenUsed="1"/>
+    <w:lsdException w:name="FollowedHyperlink" w:semiHidden="1" w:unhideWhenUsed="1"/>
+    <w:lsdException w:name="Strong" w:uiPriority="22" w:qFormat="1"/>
+    <w:lsdException w:name="Emphasis" w:uiPriority="20" w:qFormat="1"/>
+    <w:lsdException w:name="Document Map" w:semiHidden="1" w:unhideWhenUsed="1"/>
+    <w:lsdException w:name="Plain Text" w:semiHidden="1" w:unhideWhenUsed="1"/>
+    <w:lsdException w:name="E-mail Signature" w:semiHidden="1" w:unhideWhenUsed="1"/>
+    <w:lsdException w:name="HTML Top of Form" w:semiHidden="1" w:unhideWhenUsed="1"/>
+    <w:lsdException w:name="HTML Bottom of Form" w:semiHidden="1" w:unhideWhenUsed="1"/>
+    <w:lsdException w:name="Normal (Web)" w:semiHidden="1" w:unhideWhenUsed="1"/>
+    <w:lsdException w:name="HTML Acronym" w:semiHidden="1" w:unhideWhenUsed="1"/>
+    <w:lsdException w:name="HTML Address" w:semiHidden="1" w:unhideWhenUsed="1"/>
+    <w:lsdException w:name="HTML Cite" w:semiHidden="1" w:unhideWhenUsed="1"/>
+    <w:lsdException w:name="HTML Code" w:semiHidden="1" w:unhideWhenUsed="1"/>
+    <w:lsdException w:name="HTML Definition" w:semiHidden="1" w:unhideWhenUsed="1"/>
+    <w:lsdException w:name="HTML Keyboard" w:semiHidden="1" w:unhideWhenUsed="1"/>
+    <w:lsdException w:name="HTML Preformatted" w:semiHidden="1" w:unhideWhenUsed="1"/>
+    <w:lsdException w:name="HTML Sample" w:semiHidden="1" w:unhideWhenUsed="1"/>
+    <w:lsdException w:name="HTML Typewriter" w:semiHidden="1" w:unhideWhenUsed="1"/>
+    <w:lsdException w:name="HTML Variable" w:semiHidden="1" w:unhideWhenUsed="1"/>
+    <w:lsdException w:name="Normal Table" w:semiHidden="1" w:unhideWhenUsed="1"/>
+    <w:lsdException w:name="annotation subject" w:semiHidden="1" w:unhideWhenUsed="1"/>
+    <w:lsdException w:name="No List" w:semiHidden="1" w:unhideWhenUsed="1"/>
+    <w:lsdException w:name="Outline List 1" w:semiHidden="1" w:unhideWhenUsed="1"/>
+    <w:lsdException w:name="Outline List 2" w:semiHidden="1" w:unhideWhenUsed="1"/>
+    <w:lsdException w:name="Outline List 3" w:semiHidden="1" w:unhideWhenUsed="1"/>
+    <w:lsdException w:name="Table Simple 1" w:semiHidden="1" w:unhideWhenUsed="1"/>
+    <w:lsdException w:name="Table Simple 2" w:semiHidden="1" w:unhideWhenUsed="1"/>
+    <w:lsdException w:name="Table Simple 3" w:semiHidden="1" w:unhideWhenUsed="1"/>
+    <w:lsdException w:name="Table Classic 1" w:semiHidden="1" w:unhideWhenUsed="1"/>
+    <w:lsdException w:name="Table Classic 2" w:semiHidden="1" w:unhideWhenUsed="1"/>
+    <w:lsdException w:name="Table Classic 3" w:semiHidden="1" w:unhideWhenUsed="1"/>
+    <w:lsdException w:name="Table Classic 4" w:semiHidden="1" w:unhideWhenUsed="1"/>
+    <w:lsdException w:name="Table Colorful 1" w:semiHidden="1" w:unhideWhenUsed="1"/>
+    <w:lsdException w:name="Table Colorful 2" w:semiHidden="1" w:unhideWhenUsed="1"/>
+    <w:lsdException w:name="Table Colorful 3" w:semiHidden="1" w:unhideWhenUsed="1"/>
+    <w:lsdException w:name="Table Columns 1" w:semiHidden="1" w:unhideWhenUsed="1"/>
+    <w:lsdException w:name="Table Columns 2" w:semiHidden="1" w:unhideWhenUsed="1"/>
+    <w:lsdException w:name="Table Columns 3" w:semiHidden="1" w:unhideWhenUsed="1"/>
+    <w:lsdException w:name="Table Columns 4" w:semiHidden="1" w:unhideWhenUsed="1"/>
+    <w:lsdException w:name="Table Columns 5" w:semiHidden="1" w:unhideWhenUsed="1"/>
+    <w:lsdException w:name="Table Grid 1" w:semiHidden="1" w:unhideWhenUsed="1"/>
+    <w:lsdException w:name="Table Grid 2" w:semiHidden="1" w:unhideWhenUsed="1"/>
+    <w:lsdException w:name="Table Grid 3" w:semiHidden="1" w:unhideWhenUsed="1"/>
+    <w:lsdException w:name="Table Grid 4" w:semiHidden="1" w:unhideWhenUsed="1"/>
+    <w:lsdException w:name="Table Grid 5" w:semiHidden="1" w:unhideWhenUsed="1"/>
+    <w:lsdException w:name="Table Grid 6" w:semiHidden="1" w:unhideWhenUsed="1"/>
+    <w:lsdException w:name="Table Grid 7" w:semiHidden="1" w:unhideWhenUsed="1"/>
+    <w:lsdException w:name="Table Grid 8" w:semiHidden="1" w:unhideWhenUsed="1"/>
+    <w:lsdException w:name="Table List 1" w:semiHidden="1" w:unhideWhenUsed="1"/>
+    <w:lsdException w:name="Table List 2" w:semiHidden="1" w:unhideWhenUsed="1"/>
+    <w:lsdException w:name="Table List 3" w:semiHidden="1" w:unhideWhenUsed="1"/>
+    <w:lsdException w:name="Table List 4" w:semiHidden="1" w:unhideWhenUsed="1"/>
+    <w:lsdException w:name="Table List 5" w:semiHidden="1" w:unhideWhenUsed="1"/>
+    <w:lsdException w:name="Table List 6" w:semiHidden="1" w:unhideWhenUsed="1"/>
+    <w:lsdException w:name="Table List 7" w:semiHidden="1" w:unhideWhenUsed="1"/>
+    <w:lsdException w:name="Table List 8" w:semiHidden="1" w:unhideWhenUsed="1"/>
+    <w:lsdException w:name="Table 3D effects 1" w:semiHidden="1" w:unhideWhenUsed="1"/>
+    <w:lsdException w:name="Table 3D effects 2" w:semiHidden="1" w:unhideWhenUsed="1"/>
+    <w:lsdException w:name="Table 3D effects 3" w:semiHidden="1" w:unhideWhenUsed="1"/>
+    <w:lsdException w:name="Table Contemporary" w:semiHidden="1" w:unhideWhenUsed="1"/>
+    <w:lsdException w:name="Table Elegant" w:semiHidden="1" w:unhideWhenUsed="1"/>
+    <w:lsdException w:name="Table Professional" w:semiHidden="1" w:unhideWhenUsed="1"/>
+    <w:lsdException w:name="Table Subtle 1" w:semiHidden="1" w:unhideWhenUsed="1"/>
+    <w:lsdException w:name="Table Subtle 2" w:semiHidden="1" w:unhideWhenUsed="1"/>
+    <w:lsdException w:name="Table Web 1" w:semiHidden="1" w:unhideWhenUsed="1"/>
+    <w:lsdException w:name="Table Web 2" w:semiHidden="1" w:unhideWhenUsed="1"/>
+    <w:lsdException w:name="Table Web 3" w:semiHidden="1" w:unhideWhenUsed="1"/>
+    <w:lsdException w:name="Balloon Text" w:semiHidden="1" w:unhideWhenUsed="1"/>
+    <w:lsdException w:name="Table Grid" w:uiPriority="59"/>
+    <w:lsdException w:name="Table Theme" w:semiHidden="1" w:unhideWhenUsed="1"/>
+    <w:lsdException w:name="Placeholder Text" w:semiHidden="1"/>
+    <w:lsdException w:name="No Spacing" w:uiPriority="1" w:qFormat="1"/>
+    <w:lsdException w:name="Light Shading" w:uiPriority="60"/>
+    <w:lsdException w:name="Light List" w:uiPriority="61"/>
+    <w:lsdException w:name="Light Grid" w:uiPriority="62"/>
+    <w:lsdException w:name="Medium Shading 1" w:uiPriority="63"/>
+    <w:lsdException w:name="Medium Shading 2" w:uiPriority="64"/>
+    <w:lsdException w:name="Medium List 1" w:uiPriority="65"/>
+    <w:lsdException w:name="Medium List 2" w:uiPriority="66"/>
+    <w:lsdException w:name="Medium Grid 1" w:uiPriority="67"/>
+    <w:lsdException w:name="Medium Grid 2" w:uiPriority="68"/>
+    <w:lsdException w:name="Medium Grid 3" w:uiPriority="69"/>
+    <w:lsdException w:name="Dark List" w:uiPriority="70"/>
+    <w:lsdException w:name="Colorful Shading" w:uiPriority="71"/>
+    <w:lsdException w:name="Colorful List" w:uiPriority="72"/>
+    <w:lsdException w:name="Colorful Grid" w:uiPriority="73"/>
+    <w:lsdException w:name="Light Shading Accent 1" w:uiPriority="60"/>
+    <w:lsdException w:name="Light List Accent 1" w:uiPriority="61"/>
+    <w:lsdException w:name="Light Grid Accent 1" w:uiPriority="62"/>
+    <w:lsdException w:name="Medium Shading 1 Accent 1" w:uiPriority="63"/>
+    <w:lsdException w:name="Medium Shading 2 Accent 1" w:uiPriority="64"/>
+    <w:lsdException w:name="Medium List 1 Accent 1" w:uiPriority="65"/>
+    <w:lsdException w:name="Revision" w:semiHidden="1"/>
+    <w:lsdException w:name="List Paragraph" w:uiPriority="34" w:qFormat="1"/>
+    <w:lsdException w:name="Quote" w:uiPriority="29" w:qFormat="1"/>
+    <w:lsdException w:name="Intense Quote" w:uiPriority="30" w:qFormat="1"/>
+    <w:lsdException w:name="Medium List 2 Accent 1" w:uiPriority="66"/>
+    <w:lsdException w:name="Medium Grid 1 Accent 1" w:uiPriority="67"/>
+    <w:lsdException w:name="Medium Grid 2 Accent 1" w:uiPriority="68"/>
+    <w:lsdException w:name="Medium Grid 3 Accent 1" w:uiPriority="69"/>
+    <w:lsdException w:name="Dark List Accent 1" w:uiPriority="70"/>
+    <w:lsdException w:name="Colorful Shading Accent 1" w:uiPriority="71"/>
+    <w:lsdException w:name="Colorful List Accent 1" w:uiPriority="72"/>
+    <w:lsdException w:name="Colorful Grid Accent 1" w:uiPriority="73"/>
+    <w:lsdException w:name="Light Shading Accent 2" w:uiPriority="60"/>
+    <w:lsdException w:name="Light List Accent 2" w:uiPriority="61"/>
+    <w:lsdException w:name="Light Grid Accent 2" w:uiPriority="62"/>
+    <w:lsdException w:name="Medium Shading 1 Accent 2" w:uiPriority="63"/>
+    <w:lsdException w:name="Medium Shading 2 Accent 2" w:uiPriority="64"/>
+    <w:lsdException w:name="Medium List 1 Accent 2" w:uiPriority="65"/>
+    <w:lsdException w:name="Medium List 2 Accent 2" w:uiPriority="66"/>
+    <w:lsdException w:name="Medium Grid 1 Accent 2" w:uiPriority="67"/>
+    <w:lsdException w:name="Medium Grid 2 Accent 2" w:uiPriority="68"/>
+    <w:lsdException w:name="Medium Grid 3 Accent 2" w:uiPriority="69"/>
+    <w:lsdException w:name="Dark List Accent 2" w:uiPriority="70"/>
+    <w:lsdException w:name="Colorful Shading Accent 2" w:uiPriority="71"/>
+    <w:lsdException w:name="Colorful List Accent 2" w:uiPriority="72"/>
+    <w:lsdException w:name="Colorful Grid Accent 2" w:uiPriority="73"/>
+    <w:lsdException w:name="Light Shading Accent 3" w:uiPriority="60"/>
+    <w:lsdException w:name="Light List Accent 3" w:uiPriority="61"/>
+    <w:lsdException w:name="Light Grid Accent 3" w:uiPriority="62"/>
+    <w:lsdException w:name="Medium Shading 1 Accent 3" w:uiPriority="63"/>
+    <w:lsdException w:name="Medium Shading 2 Accent 3" w:uiPriority="64"/>
+    <w:lsdException w:name="Medium List 1 Accent 3" w:uiPriority="65"/>
+    <w:lsdException w:name="Medium List 2 Accent 3" w:uiPriority="66"/>
+    <w:lsdException w:name="Medium Grid 1 Accent 3" w:uiPriority="67"/>
+    <w:lsdException w:name="Medium Grid 2 Accent 3" w:uiPriority="68"/>
+    <w:lsdException w:name="Medium Grid 3 Accent 3" w:uiPriority="69"/>
+    <w:lsdException w:name="Dark List Accent 3" w:uiPriority="70"/>
+    <w:lsdException w:name="Colorful Shading Accent 3" w:uiPriority="71"/>
+    <w:lsdException w:name="Colorful List Accent 3" w:uiPriority="72"/>
+    <w:lsdException w:name="Colorful Grid Accent 3" w:uiPriority="73"/>
+    <w:lsdException w:name="Light Shading Accent 4" w:uiPriority="60"/>
+    <w:lsdException w:name="Light List Accent 4" w:uiPriority="61"/>
+    <w:lsdException w:name="Light Grid Accent 4" w:uiPriority="62"/>
+    <w:lsdException w:name="Medium Shading 1 Accent 4" w:uiPriority="63"/>
+    <w:lsdException w:name="Medium Shading 2 Accent 4" w:uiPriority="64"/>
+    <w:lsdException w:name="Medium List 1 Accent 4" w:uiPriority="65"/>
+    <w:lsdException w:name="Medium List 2 Accent 4" w:uiPriority="66"/>
+    <w:lsdException w:name="Medium Grid 1 Accent 4" w:uiPriority="67"/>
+    <w:lsdException w:name="Medium Grid 2 Accent 4" w:uiPriority="68"/>
+    <w:lsdException w:name="Medium Grid 3 Accent 4" w:uiPriority="69"/>
+    <w:lsdException w:name="Dark List Accent 4" w:uiPriority="70"/>
+    <w:lsdException w:name="Colorful Shading Accent 4" w:uiPriority="71"/>
+    <w:lsdException w:name="Colorful List Accent 4" w:uiPriority="72"/>
+    <w:lsdException w:name="Colorful Grid Accent 4" w:uiPriority="73"/>
+    <w:lsdException w:name="Light Shading Accent 5" w:uiPriority="60"/>
+    <w:lsdException w:name="Light List Accent 5" w:uiPriority="61"/>
+    <w:lsdException w:name="Light Grid Accent 5" w:uiPriority="62"/>
+    <w:lsdException w:name="Medium Shading 1 Accent 5" w:uiPriority="63"/>
+    <w:lsdException w:name="Medium Shading 2 Accent 5" w:uiPriority="64"/>
+    <w:lsdException w:name="Medium List 1 Accent 5" w:uiPriority="65"/>
+    <w:lsdException w:name="Medium List 2 Accent 5" w:uiPriority="66"/>
+    <w:lsdException w:name="Medium Grid 1 Accent 5" w:uiPriority="67"/>
+    <w:lsdException w:name="Medium Grid 2 Accent 5" w:uiPriority="68"/>
+    <w:lsdException w:name="Medium Grid 3 Accent 5" w:uiPriority="69"/>
+    <w:lsdException w:name="Dark List Accent 5" w:uiPriority="70"/>
+    <w:lsdException w:name="Colorful Shading Accent 5" w:uiPriority="71"/>
+    <w:lsdException w:name="Colorful List Accent 5" w:uiPriority="72"/>
+    <w:lsdException w:name="Colorful Grid Accent 5" w:uiPriority="73"/>
+    <w:lsdException w:name="Light Shading Accent 6" w:uiPriority="60"/>
+    <w:lsdException w:name="Light List Accent 6" w:uiPriority="61"/>
+    <w:lsdException w:name="Light Grid Accent 6" w:uiPriority="62"/>
+    <w:lsdException w:name="Medium Shading 1 Accent 6" w:uiPriority="63"/>
+    <w:lsdException w:name="Medium Shading 2 Accent 6" w:uiPriority="64"/>
+    <w:lsdException w:name="Medium List 1 Accent 6" w:uiPriority="65"/>
+    <w:lsdException w:name="Medium List 2 Accent 6" w:uiPriority="66"/>
+    <w:lsdException w:name="Medium Grid 1 Accent 6" w:uiPriority="67"/>
+    <w:lsdException w:name="Medium Grid 2 Accent 6" w:uiPriority="68"/>
+    <w:lsdException w:name="Medium Grid 3 Accent 6" w:uiPriority="69"/>
+    <w:lsdException w:name="Dark List Accent 6" w:uiPriority="70"/>
+    <w:lsdException w:name="Colorful Shading Accent 6" w:uiPriority="71"/>
+    <w:lsdException w:name="Colorful List Accent 6" w:uiPriority="72"/>
+    <w:lsdException w:name="Colorful Grid Accent 6" w:uiPriority="73"/>
+    <w:lsdException w:name="Subtle Emphasis" w:uiPriority="19" w:qFormat="1"/>
+    <w:lsdException w:name="Intense Emphasis" w:uiPriority="21" w:qFormat="1"/>
+    <w:lsdException w:name="Subtle Reference" w:uiPriority="31" w:qFormat="1"/>
+    <w:lsdException w:name="Intense Reference" w:uiPriority="32" w:qFormat="1"/>
+    <w:lsdException w:name="Book Title" w:uiPriority="33" w:qFormat="1"/>
+    <w:lsdException w:name="Bibliography" w:semiHidden="1" w:uiPriority="37" w:unhideWhenUsed="1"/>
+    <w:lsdException w:name="TOC Heading" w:semiHidden="1" w:uiPriority="39" w:unhideWhenUsed="1" w:qFormat="1"/>
+    <w:lsdException w:name="Plain Table 1" w:uiPriority="41"/>
+    <w:lsdException w:name="Plain Table 2" w:uiPriority="42"/>
+    <w:lsdException w:name="Plain Table 3" w:uiPriority="43"/>
+    <w:lsdException w:name="Plain Table 4" w:uiPriority="44"/>
+    <w:lsdException w:name="Plain Table 5" w:uiPriority="45"/>
+    <w:lsdException w:name="Grid Table Light" w:uiPriority="40"/>
+    <w:lsdException w:name="Grid Table 1 Light" w:uiPriority="46"/>
+    <w:lsdException w:name="Grid Table 2" w:uiPriority="47"/>
+    <w:lsdException w:name="Grid Table 3" w:uiPriority="48"/>
+    <w:lsdException w:name="Grid Table 4" w:uiPriority="49"/>
+    <w:lsdException w:name="Grid Table 5 Dark" w:uiPriority="50"/>
+    <w:lsdException w:name="Grid Table 6 Colorful" w:uiPriority="51"/>
+    <w:lsdException w:name="Grid Table 7 Colorful" w:uiPriority="52"/>
+    <w:lsdException w:name="Grid Table 1 Light Accent 1" w:uiPriority="46"/>
+    <w:lsdException w:name="Grid Table 2 Accent 1" w:uiPriority="47"/>
+    <w:lsdException w:name="Grid Table 3 Accent 1" w:uiPriority="48"/>
+    <w:lsdException w:name="Grid Table 4 Accent 1" w:uiPriority="49"/>
+    <w:lsdException w:name="Grid Table 5 Dark Accent 1" w:uiPriority="50"/>
+    <w:lsdException w:name="Grid Table 6 Colorful Accent 1" w:uiPriority="51"/>
+    <w:lsdException w:name="Grid Table 7 Colorful Accent 1" w:uiPriority="52"/>
+    <w:lsdException w:name="Grid Table 1 Light Accent 2" w:uiPriority="46"/>
+    <w:lsdException w:name="Grid Table 2 Accent 2" w:uiPriority="47"/>
+    <w:lsdException w:name="Grid Table 3 Accent 2" w:uiPriority="48"/>
+    <w:lsdException w:name="Grid Table 4 Accent 2" w:uiPriority="49"/>
+    <w:lsdException w:name="Grid Table 5 Dark Accent 2" w:uiPriority="50"/>
+    <w:lsdException w:name="Grid Table 6 Colorful Accent 2" w:uiPriority="51"/>
+    <w:lsdException w:name="Grid Table 7 Colorful Accent 2" w:uiPriority="52"/>
+    <w:lsdException w:name="Grid Table 1 Light Accent 3" w:uiPriority="46"/>
+    <w:lsdException w:name="Grid Table 2 Accent 3" w:uiPriority="47"/>
+    <w:lsdException w:name="Grid Table 3 Accent 3" w:uiPriority="48"/>
+    <w:lsdException w:name="Grid Table 4 Accent 3" w:uiPriority="49"/>
+    <w:lsdException w:name="Grid Table 5 Dark Accent 3" w:uiPriority="50"/>
+    <w:lsdException w:name="Grid Table 6 Colorful Accent 3" w:uiPriority="51"/>
+    <w:lsdException w:name="Grid Table 7 Colorful Accent 3" w:uiPriority="52"/>
+    <w:lsdException w:name="Grid Table 1 Light Accent 4" w:uiPriority="46"/>
+    <w:lsdException w:name="Grid Table 2 Accent 4" w:uiPriority="47"/>
+    <w:lsdException w:name="Grid Table 3 Accent 4" w:uiPriority="48"/>
+    <w:lsdException w:name="Grid Table 4 Accent 4" w:uiPriority="49"/>
+    <w:lsdException w:name="Grid Table 5 Dark Accent 4" w:uiPriority="50"/>
+    <w:lsdException w:name="Grid Table 6 Colorful Accent 4" w:uiPriority="51"/>
+    <w:lsdException w:name="Grid Table 7 Colorful Accent 4" w:uiPriority="52"/>
+    <w:lsdException w:name="Grid Table 1 Light Accent 5" w:uiPriority="46"/>
+    <w:lsdException w:name="Grid Table 2 Accent 5" w:uiPriority="47"/>
+    <w:lsdException w:name="Grid Table 3 Accent 5" w:uiPriority="48"/>
+    <w:lsdException w:name="Grid Table 4 Accent 5" w:uiPriority="49"/>
+    <w:lsdException w:name="Grid Table 5 Dark Accent 5" w:uiPriority="50"/>
+    <w:lsdException w:name="Grid Table 6 Colorful Accent 5" w:uiPriority="51"/>
+    <w:lsdException w:name="Grid Table 7 Colorful Accent 5" w:uiPriority="52"/>
+    <w:lsdException w:name="Grid Table 1 Light Accent 6" w:uiPriority="46"/>
+    <w:lsdException w:name="Grid Table 2 Accent 6" w:uiPriority="47"/>
+    <w:lsdException w:name="Grid Table 3 Accent 6" w:uiPriority="48"/>
+    <w:lsdException w:name="Grid Table 4 Accent 6" w:uiPriority="49"/>
+    <w:lsdException w:name="Grid Table 5 Dark Accent 6" w:uiPriority="50"/>
+    <w:lsdException w:name="Grid Table 6 Colorful Accent 6" w:uiPriority="51"/>
+    <w:lsdException w:name="Grid Table 7 Colorful Accent 6" w:uiPriority="52"/>
+    <w:lsdException w:name="List Table 1 Light" w:uiPriority="46"/>
+    <w:lsdException w:name="List Table 2" w:uiPriority="47"/>
+    <w:lsdException w:name="List Table 3" w:uiPriority="48"/>
+    <w:lsdException w:name="List Table 4" w:uiPriority="49"/>
+    <w:lsdException w:name="List Table 5 Dark" w:uiPriority="50"/>
+    <w:lsdException w:name="List Table 6 Colorful" w:uiPriority="51"/>
+    <w:lsdException w:name="List Table 7 Colorful" w:uiPriority="52"/>
+    <w:lsdException w:name="List Table 1 Light Accent 1" w:uiPriority="46"/>
+    <w:lsdException w:name="List Table 2 Accent 1" w:uiPriority="47"/>
+    <w:lsdException w:name="List Table 3 Accent 1" w:uiPriority="48"/>
+    <w:lsdException w:name="List Table 4 Accent 1" w:uiPriority="49"/>
+    <w:lsdException w:name="List Table 5 Dark Accent 1" w:uiPriority="50"/>
+    <w:lsdException w:name="List Table 6 Colorful Accent 1" w:uiPriority="51"/>
+    <w:lsdException w:name="List Table 7 Colorful Accent 1" w:uiPriority="52"/>
+    <w:lsdException w:name="List Table 1 Light Accent 2" w:uiPriority="46"/>
+    <w:lsdException w:name="List Table 2 Accent 2" w:uiPriority="47"/>
+    <w:lsdException w:name="List Table 3 Accent 2" w:uiPriority="48"/>
+    <w:lsdException w:name="List Table 4 Accent 2" w:uiPriority="49"/>
+    <w:lsdException w:name="List Table 5 Dark Accent 2" w:uiPriority="50"/>
+    <w:lsdException w:name="List Table 6 Colorful Accent 2" w:uiPriority="51"/>
+    <w:lsdException w:name="List Table 7 Colorful Accent 2" w:uiPriority="52"/>
+    <w:lsdException w:name="List Table 1 Light Accent 3" w:uiPriority="46"/>
+    <w:lsdException w:name="List Table 2 Accent 3" w:uiPriority="47"/>
+    <w:lsdException w:name="List Table 3 Accent 3" w:uiPriority="48"/>
+    <w:lsdException w:name="List Table 4 Accent 3" w:uiPriority="49"/>
+    <w:lsdException w:name="List Table 5 Dark Accent 3" w:uiPriority="50"/>
+    <w:lsdException w:name="List Table 6 Colorful Accent 3" w:uiPriority="51"/>
+    <w:lsdException w:name="List Table 7 Colorful Accent 3" w:uiPriority="52"/>
+    <w:lsdException w:name="List Table 1 Light Accent 4" w:uiPriority="46"/>
+    <w:lsdException w:name="List Table 2 Accent 4" w:uiPriority="47"/>
+    <w:lsdException w:name="List Table 3 Accent 4" w:uiPriority="48"/>
+    <w:lsdException w:name="List Table 4 Accent 4" w:uiPriority="49"/>
+    <w:lsdException w:name="List Table 5 Dark Accent 4" w:uiPriority="50"/>
+    <w:lsdException w:name="List Table 6 Colorful Accent 4" w:uiPriority="51"/>
+    <w:lsdException w:name="List Table 7 Colorful Accent 4" w:uiPriority="52"/>
+    <w:lsdException w:name="List Table 1 Light Accent 5" w:uiPriority="46"/>
+    <w:lsdException w:name="List Table 2 Accent 5" w:uiPriority="47"/>
+    <w:lsdException w:name="List Table 3 Accent 5" w:uiPriority="48"/>
+    <w:lsdException w:name="List Table 4 Accent 5" w:uiPriority="49"/>
+    <w:lsdException w:name="List Table 5 Dark Accent 5" w:uiPriority="50"/>
+    <w:lsdException w:name="List Table 6 Colorful Accent 5" w:uiPriority="51"/>
+    <w:lsdException w:name="List Table 7 Colorful Accent 5" w:uiPriority="52"/>
+    <w:lsdException w:name="List Table 1 Light Accent 6" w:uiPriority="46"/>
+    <w:lsdException w:name="List Table 2 Accent 6" w:uiPriority="47"/>
+    <w:lsdException w:name="List Table 3 Accent 6" w:uiPriority="48"/>
+    <w:lsdException w:name="List Table 4 Accent 6" w:uiPriority="49"/>
+    <w:lsdException w:name="List Table 5 Dark Accent 6" w:uiPriority="50"/>
+    <w:lsdException w:name="List Table 6 Colorful Accent 6" w:uiPriority="51"/>
+    <w:lsdException w:name="List Table 7 Colorful Accent 6" w:uiPriority="52"/>
   </w:latentStyles>
   <w:style w:type="paragraph" w:default="1" w:styleId="Normal">
     <w:name w:val="Normal"/>
@@ -4516,392 +4547,7 @@
   <w:style w:type="character" w:default="1" w:styleId="Fuentedeprrafopredeter">
     <w:name w:val="Default Paragraph Font"/>
     <w:uiPriority w:val="1"/>
-    <w:unhideWhenUsed/>
-  </w:style>
-  <w:style w:type="table" w:default="1" w:styleId="Tablanormal">
-    <w:name w:val="Normal Table"/>
-    <w:uiPriority w:val="99"/>
     <w:semiHidden/>
-    <w:unhideWhenUsed/>
-    <w:tblPr>
-      <w:tblInd w:w="0" w:type="dxa"/>
-      <w:tblCellMar>
-        <w:top w:w="0" w:type="dxa"/>
-        <w:left w:w="108" w:type="dxa"/>
-        <w:bottom w:w="0" w:type="dxa"/>
-        <w:right w:w="108" w:type="dxa"/>
-      </w:tblCellMar>
-    </w:tblPr>
-  </w:style>
-  <w:style w:type="numbering" w:default="1" w:styleId="Sinlista">
-    <w:name w:val="No List"/>
-    <w:uiPriority w:val="99"/>
-    <w:semiHidden/>
-    <w:unhideWhenUsed/>
-  </w:style>
-  <w:style w:type="character" w:customStyle="1" w:styleId="Ttulo1Car">
-    <w:name w:val="Título 1 Car"/>
-    <w:basedOn w:val="Fuentedeprrafopredeter"/>
-    <w:link w:val="Ttulo1"/>
-    <w:uiPriority w:val="9"/>
-    <w:rsid w:val="00332947"/>
-    <w:rPr>
-      <w:rFonts w:asciiTheme="majorHAnsi" w:eastAsiaTheme="majorEastAsia" w:hAnsiTheme="majorHAnsi" w:cstheme="majorBidi"/>
-      <w:b/>
-      <w:bCs/>
-      <w:color w:val="365F91" w:themeColor="accent1" w:themeShade="BF"/>
-      <w:sz w:val="28"/>
-      <w:szCs w:val="28"/>
-    </w:rPr>
-  </w:style>
-  <w:style w:type="paragraph" w:styleId="Subttulo">
-    <w:name w:val="Subtitle"/>
-    <w:basedOn w:val="Normal"/>
-    <w:next w:val="Normal"/>
-    <w:link w:val="SubttuloCar"/>
-    <w:uiPriority w:val="11"/>
-    <w:qFormat/>
-    <w:rsid w:val="00332947"/>
-    <w:pPr>
-      <w:numPr>
-        <w:ilvl w:val="1"/>
-      </w:numPr>
-    </w:pPr>
-    <w:rPr>
-      <w:rFonts w:asciiTheme="majorHAnsi" w:eastAsiaTheme="majorEastAsia" w:hAnsiTheme="majorHAnsi" w:cstheme="majorBidi"/>
-      <w:i/>
-      <w:iCs/>
-      <w:color w:val="4F81BD" w:themeColor="accent1"/>
-      <w:spacing w:val="15"/>
-      <w:sz w:val="24"/>
-      <w:szCs w:val="24"/>
-    </w:rPr>
-  </w:style>
-  <w:style w:type="character" w:customStyle="1" w:styleId="SubttuloCar">
-    <w:name w:val="Subtítulo Car"/>
-    <w:basedOn w:val="Fuentedeprrafopredeter"/>
-    <w:link w:val="Subttulo"/>
-    <w:uiPriority w:val="11"/>
-    <w:rsid w:val="00332947"/>
-    <w:rPr>
-      <w:rFonts w:asciiTheme="majorHAnsi" w:eastAsiaTheme="majorEastAsia" w:hAnsiTheme="majorHAnsi" w:cstheme="majorBidi"/>
-      <w:i/>
-      <w:iCs/>
-      <w:color w:val="4F81BD" w:themeColor="accent1"/>
-      <w:spacing w:val="15"/>
-      <w:sz w:val="24"/>
-      <w:szCs w:val="24"/>
-    </w:rPr>
-  </w:style>
-  <w:style w:type="character" w:styleId="nfasissutil">
-    <w:name w:val="Subtle Emphasis"/>
-    <w:basedOn w:val="Fuentedeprrafopredeter"/>
-    <w:uiPriority w:val="19"/>
-    <w:qFormat/>
-    <w:rsid w:val="00332947"/>
-    <w:rPr>
-      <w:i/>
-      <w:iCs/>
-      <w:color w:val="808080" w:themeColor="text1" w:themeTint="7F"/>
-    </w:rPr>
-  </w:style>
-  <w:style w:type="paragraph" w:styleId="Ttulo">
-    <w:name w:val="Title"/>
-    <w:basedOn w:val="Normal"/>
-    <w:next w:val="Normal"/>
-    <w:link w:val="TtuloCar"/>
-    <w:uiPriority w:val="10"/>
-    <w:qFormat/>
-    <w:rsid w:val="00332947"/>
-    <w:pPr>
-      <w:pBdr>
-        <w:bottom w:val="single" w:sz="8" w:space="4" w:color="4F81BD" w:themeColor="accent1"/>
-      </w:pBdr>
-      <w:spacing w:after="300" w:line="240" w:lineRule="auto"/>
-      <w:contextualSpacing/>
-    </w:pPr>
-    <w:rPr>
-      <w:rFonts w:asciiTheme="majorHAnsi" w:eastAsiaTheme="majorEastAsia" w:hAnsiTheme="majorHAnsi" w:cstheme="majorBidi"/>
-      <w:color w:val="17365D" w:themeColor="text2" w:themeShade="BF"/>
-      <w:spacing w:val="5"/>
-      <w:kern w:val="28"/>
-      <w:sz w:val="52"/>
-      <w:szCs w:val="52"/>
-    </w:rPr>
-  </w:style>
-  <w:style w:type="character" w:customStyle="1" w:styleId="TtuloCar">
-    <w:name w:val="Título Car"/>
-    <w:basedOn w:val="Fuentedeprrafopredeter"/>
-    <w:link w:val="Ttulo"/>
-    <w:uiPriority w:val="10"/>
-    <w:rsid w:val="00332947"/>
-    <w:rPr>
-      <w:rFonts w:asciiTheme="majorHAnsi" w:eastAsiaTheme="majorEastAsia" w:hAnsiTheme="majorHAnsi" w:cstheme="majorBidi"/>
-      <w:color w:val="17365D" w:themeColor="text2" w:themeShade="BF"/>
-      <w:spacing w:val="5"/>
-      <w:kern w:val="28"/>
-      <w:sz w:val="52"/>
-      <w:szCs w:val="52"/>
-    </w:rPr>
-  </w:style>
-  <w:style w:type="paragraph" w:styleId="Prrafodelista">
-    <w:name w:val="List Paragraph"/>
-    <w:basedOn w:val="Normal"/>
-    <w:uiPriority w:val="34"/>
-    <w:qFormat/>
-    <w:rsid w:val="00332947"/>
-    <w:pPr>
-      <w:ind w:left="720"/>
-      <w:contextualSpacing/>
-    </w:pPr>
-  </w:style>
-  <w:style w:type="paragraph" w:styleId="Cita">
-    <w:name w:val="Quote"/>
-    <w:basedOn w:val="Normal"/>
-    <w:next w:val="Normal"/>
-    <w:link w:val="CitaCar"/>
-    <w:uiPriority w:val="29"/>
-    <w:qFormat/>
-    <w:rsid w:val="00332947"/>
-    <w:rPr>
-      <w:i/>
-      <w:iCs/>
-      <w:color w:val="000000" w:themeColor="text1"/>
-    </w:rPr>
-  </w:style>
-  <w:style w:type="character" w:customStyle="1" w:styleId="CitaCar">
-    <w:name w:val="Cita Car"/>
-    <w:basedOn w:val="Fuentedeprrafopredeter"/>
-    <w:link w:val="Cita"/>
-    <w:uiPriority w:val="29"/>
-    <w:rsid w:val="00332947"/>
-    <w:rPr>
-      <w:i/>
-      <w:iCs/>
-      <w:color w:val="000000" w:themeColor="text1"/>
-    </w:rPr>
-  </w:style>
-  <w:style w:type="table" w:styleId="Tablaconcuadrcula">
-    <w:name w:val="Table Grid"/>
-    <w:basedOn w:val="Tablanormal"/>
-    <w:uiPriority w:val="59"/>
-    <w:rsid w:val="00D31992"/>
-    <w:pPr>
-      <w:spacing w:after="0" w:line="240" w:lineRule="auto"/>
-    </w:pPr>
-    <w:tblPr>
-      <w:tblBorders>
-        <w:top w:val="single" w:sz="4" w:space="0" w:color="auto"/>
-        <w:left w:val="single" w:sz="4" w:space="0" w:color="auto"/>
-        <w:bottom w:val="single" w:sz="4" w:space="0" w:color="auto"/>
-        <w:right w:val="single" w:sz="4" w:space="0" w:color="auto"/>
-        <w:insideH w:val="single" w:sz="4" w:space="0" w:color="auto"/>
-        <w:insideV w:val="single" w:sz="4" w:space="0" w:color="auto"/>
-      </w:tblBorders>
-    </w:tblPr>
-  </w:style>
-  <w:style w:type="character" w:styleId="CdigoHTML">
-    <w:name w:val="HTML Code"/>
-    <w:basedOn w:val="Fuentedeprrafopredeter"/>
-    <w:uiPriority w:val="99"/>
-    <w:semiHidden/>
-    <w:unhideWhenUsed/>
-    <w:rsid w:val="00ED672B"/>
-    <w:rPr>
-      <w:rFonts w:ascii="Courier New" w:eastAsia="Times New Roman" w:hAnsi="Courier New" w:cs="Courier New"/>
-      <w:sz w:val="20"/>
-      <w:szCs w:val="20"/>
-    </w:rPr>
-  </w:style>
-</w:styles>
-</file>
-
-<file path=word/stylesWithEffects.xml><?xml version="1.0" encoding="utf-8"?>
-<w:styles xmlns:wpc="http://schemas.microsoft.com/office/word/2010/wordprocessingCanvas" xmlns:mc="http://schemas.openxmlformats.org/markup-compatibility/2006" xmlns:o="urn:schemas-microsoft-com:office:office" xmlns:r="http://schemas.openxmlformats.org/officeDocument/2006/relationships" xmlns:m="http://schemas.openxmlformats.org/officeDocument/2006/math" xmlns:v="urn:schemas-microsoft-com:vml" xmlns:wp14="http://schemas.microsoft.com/office/word/2010/wordprocessingDrawing" xmlns:wp="http://schemas.openxmlformats.org/drawingml/2006/wordprocessingDrawing" xmlns:w10="urn:schemas-microsoft-com:office:word" xmlns:w="http://schemas.openxmlformats.org/wordprocessingml/2006/main" xmlns:w14="http://schemas.microsoft.com/office/word/2010/wordml" xmlns:wpg="http://schemas.microsoft.com/office/word/2010/wordprocessingGroup" xmlns:wpi="http://schemas.microsoft.com/office/word/2010/wordprocessingInk" xmlns:wne="http://schemas.microsoft.com/office/word/2006/wordml" xmlns:wps="http://schemas.microsoft.com/office/word/2010/wordprocessingShape" mc:Ignorable="w14 wp14">
-  <w:docDefaults>
-    <w:rPrDefault>
-      <w:rPr>
-        <w:rFonts w:asciiTheme="minorHAnsi" w:eastAsiaTheme="minorHAnsi" w:hAnsiTheme="minorHAnsi" w:cstheme="minorBidi"/>
-        <w:sz w:val="22"/>
-        <w:szCs w:val="22"/>
-        <w:lang w:val="es-ES" w:eastAsia="en-US" w:bidi="ar-SA"/>
-      </w:rPr>
-    </w:rPrDefault>
-    <w:pPrDefault>
-      <w:pPr>
-        <w:spacing w:after="200" w:line="276" w:lineRule="auto"/>
-      </w:pPr>
-    </w:pPrDefault>
-  </w:docDefaults>
-  <w:latentStyles w:defLockedState="0" w:defUIPriority="99" w:defSemiHidden="1" w:defUnhideWhenUsed="1" w:defQFormat="0" w:count="267">
-    <w:lsdException w:name="Normal" w:semiHidden="0" w:uiPriority="0" w:unhideWhenUsed="0" w:qFormat="1"/>
-    <w:lsdException w:name="heading 1" w:semiHidden="0" w:uiPriority="9" w:unhideWhenUsed="0" w:qFormat="1"/>
-    <w:lsdException w:name="heading 2" w:uiPriority="9" w:qFormat="1"/>
-    <w:lsdException w:name="heading 3" w:uiPriority="9" w:qFormat="1"/>
-    <w:lsdException w:name="heading 4" w:uiPriority="9" w:qFormat="1"/>
-    <w:lsdException w:name="heading 5" w:uiPriority="9" w:qFormat="1"/>
-    <w:lsdException w:name="heading 6" w:uiPriority="9" w:qFormat="1"/>
-    <w:lsdException w:name="heading 7" w:uiPriority="9" w:qFormat="1"/>
-    <w:lsdException w:name="heading 8" w:uiPriority="9" w:qFormat="1"/>
-    <w:lsdException w:name="heading 9" w:uiPriority="9" w:qFormat="1"/>
-    <w:lsdException w:name="toc 1" w:uiPriority="39"/>
-    <w:lsdException w:name="toc 2" w:uiPriority="39"/>
-    <w:lsdException w:name="toc 3" w:uiPriority="39"/>
-    <w:lsdException w:name="toc 4" w:uiPriority="39"/>
-    <w:lsdException w:name="toc 5" w:uiPriority="39"/>
-    <w:lsdException w:name="toc 6" w:uiPriority="39"/>
-    <w:lsdException w:name="toc 7" w:uiPriority="39"/>
-    <w:lsdException w:name="toc 8" w:uiPriority="39"/>
-    <w:lsdException w:name="toc 9" w:uiPriority="39"/>
-    <w:lsdException w:name="caption" w:uiPriority="35" w:qFormat="1"/>
-    <w:lsdException w:name="Title" w:semiHidden="0" w:uiPriority="10" w:unhideWhenUsed="0" w:qFormat="1"/>
-    <w:lsdException w:name="Default Paragraph Font" w:uiPriority="1"/>
-    <w:lsdException w:name="Subtitle" w:semiHidden="0" w:uiPriority="11" w:unhideWhenUsed="0" w:qFormat="1"/>
-    <w:lsdException w:name="Strong" w:semiHidden="0" w:uiPriority="22" w:unhideWhenUsed="0" w:qFormat="1"/>
-    <w:lsdException w:name="Emphasis" w:semiHidden="0" w:uiPriority="20" w:unhideWhenUsed="0" w:qFormat="1"/>
-    <w:lsdException w:name="Table Grid" w:semiHidden="0" w:uiPriority="59" w:unhideWhenUsed="0"/>
-    <w:lsdException w:name="Placeholder Text" w:unhideWhenUsed="0"/>
-    <w:lsdException w:name="No Spacing" w:semiHidden="0" w:uiPriority="1" w:unhideWhenUsed="0" w:qFormat="1"/>
-    <w:lsdException w:name="Light Shading" w:semiHidden="0" w:uiPriority="60" w:unhideWhenUsed="0"/>
-    <w:lsdException w:name="Light List" w:semiHidden="0" w:uiPriority="61" w:unhideWhenUsed="0"/>
-    <w:lsdException w:name="Light Grid" w:semiHidden="0" w:uiPriority="62" w:unhideWhenUsed="0"/>
-    <w:lsdException w:name="Medium Shading 1" w:semiHidden="0" w:uiPriority="63" w:unhideWhenUsed="0"/>
-    <w:lsdException w:name="Medium Shading 2" w:semiHidden="0" w:uiPriority="64" w:unhideWhenUsed="0"/>
-    <w:lsdException w:name="Medium List 1" w:semiHidden="0" w:uiPriority="65" w:unhideWhenUsed="0"/>
-    <w:lsdException w:name="Medium List 2" w:semiHidden="0" w:uiPriority="66" w:unhideWhenUsed="0"/>
-    <w:lsdException w:name="Medium Grid 1" w:semiHidden="0" w:uiPriority="67" w:unhideWhenUsed="0"/>
-    <w:lsdException w:name="Medium Grid 2" w:semiHidden="0" w:uiPriority="68" w:unhideWhenUsed="0"/>
-    <w:lsdException w:name="Medium Grid 3" w:semiHidden="0" w:uiPriority="69" w:unhideWhenUsed="0"/>
-    <w:lsdException w:name="Dark List" w:semiHidden="0" w:uiPriority="70" w:unhideWhenUsed="0"/>
-    <w:lsdException w:name="Colorful Shading" w:semiHidden="0" w:uiPriority="71" w:unhideWhenUsed="0"/>
-    <w:lsdException w:name="Colorful List" w:semiHidden="0" w:uiPriority="72" w:unhideWhenUsed="0"/>
-    <w:lsdException w:name="Colorful Grid" w:semiHidden="0" w:uiPriority="73" w:unhideWhenUsed="0"/>
-    <w:lsdException w:name="Light Shading Accent 1" w:semiHidden="0" w:uiPriority="60" w:unhideWhenUsed="0"/>
-    <w:lsdException w:name="Light List Accent 1" w:semiHidden="0" w:uiPriority="61" w:unhideWhenUsed="0"/>
-    <w:lsdException w:name="Light Grid Accent 1" w:semiHidden="0" w:uiPriority="62" w:unhideWhenUsed="0"/>
-    <w:lsdException w:name="Medium Shading 1 Accent 1" w:semiHidden="0" w:uiPriority="63" w:unhideWhenUsed="0"/>
-    <w:lsdException w:name="Medium Shading 2 Accent 1" w:semiHidden="0" w:uiPriority="64" w:unhideWhenUsed="0"/>
-    <w:lsdException w:name="Medium List 1 Accent 1" w:semiHidden="0" w:uiPriority="65" w:unhideWhenUsed="0"/>
-    <w:lsdException w:name="Revision" w:unhideWhenUsed="0"/>
-    <w:lsdException w:name="List Paragraph" w:semiHidden="0" w:uiPriority="34" w:unhideWhenUsed="0" w:qFormat="1"/>
-    <w:lsdException w:name="Quote" w:semiHidden="0" w:uiPriority="29" w:unhideWhenUsed="0" w:qFormat="1"/>
-    <w:lsdException w:name="Intense Quote" w:semiHidden="0" w:uiPriority="30" w:unhideWhenUsed="0" w:qFormat="1"/>
-    <w:lsdException w:name="Medium List 2 Accent 1" w:semiHidden="0" w:uiPriority="66" w:unhideWhenUsed="0"/>
-    <w:lsdException w:name="Medium Grid 1 Accent 1" w:semiHidden="0" w:uiPriority="67" w:unhideWhenUsed="0"/>
-    <w:lsdException w:name="Medium Grid 2 Accent 1" w:semiHidden="0" w:uiPriority="68" w:unhideWhenUsed="0"/>
-    <w:lsdException w:name="Medium Grid 3 Accent 1" w:semiHidden="0" w:uiPriority="69" w:unhideWhenUsed="0"/>
-    <w:lsdException w:name="Dark List Accent 1" w:semiHidden="0" w:uiPriority="70" w:unhideWhenUsed="0"/>
-    <w:lsdException w:name="Colorful Shading Accent 1" w:semiHidden="0" w:uiPriority="71" w:unhideWhenUsed="0"/>
-    <w:lsdException w:name="Colorful List Accent 1" w:semiHidden="0" w:uiPriority="72" w:unhideWhenUsed="0"/>
-    <w:lsdException w:name="Colorful Grid Accent 1" w:semiHidden="0" w:uiPriority="73" w:unhideWhenUsed="0"/>
-    <w:lsdException w:name="Light Shading Accent 2" w:semiHidden="0" w:uiPriority="60" w:unhideWhenUsed="0"/>
-    <w:lsdException w:name="Light List Accent 2" w:semiHidden="0" w:uiPriority="61" w:unhideWhenUsed="0"/>
-    <w:lsdException w:name="Light Grid Accent 2" w:semiHidden="0" w:uiPriority="62" w:unhideWhenUsed="0"/>
-    <w:lsdException w:name="Medium Shading 1 Accent 2" w:semiHidden="0" w:uiPriority="63" w:unhideWhenUsed="0"/>
-    <w:lsdException w:name="Medium Shading 2 Accent 2" w:semiHidden="0" w:uiPriority="64" w:unhideWhenUsed="0"/>
-    <w:lsdException w:name="Medium List 1 Accent 2" w:semiHidden="0" w:uiPriority="65" w:unhideWhenUsed="0"/>
-    <w:lsdException w:name="Medium List 2 Accent 2" w:semiHidden="0" w:uiPriority="66" w:unhideWhenUsed="0"/>
-    <w:lsdException w:name="Medium Grid 1 Accent 2" w:semiHidden="0" w:uiPriority="67" w:unhideWhenUsed="0"/>
-    <w:lsdException w:name="Medium Grid 2 Accent 2" w:semiHidden="0" w:uiPriority="68" w:unhideWhenUsed="0"/>
-    <w:lsdException w:name="Medium Grid 3 Accent 2" w:semiHidden="0" w:uiPriority="69" w:unhideWhenUsed="0"/>
-    <w:lsdException w:name="Dark List Accent 2" w:semiHidden="0" w:uiPriority="70" w:unhideWhenUsed="0"/>
-    <w:lsdException w:name="Colorful Shading Accent 2" w:semiHidden="0" w:uiPriority="71" w:unhideWhenUsed="0"/>
-    <w:lsdException w:name="Colorful List Accent 2" w:semiHidden="0" w:uiPriority="72" w:unhideWhenUsed="0"/>
-    <w:lsdException w:name="Colorful Grid Accent 2" w:semiHidden="0" w:uiPriority="73" w:unhideWhenUsed="0"/>
-    <w:lsdException w:name="Light Shading Accent 3" w:semiHidden="0" w:uiPriority="60" w:unhideWhenUsed="0"/>
-    <w:lsdException w:name="Light List Accent 3" w:semiHidden="0" w:uiPriority="61" w:unhideWhenUsed="0"/>
-    <w:lsdException w:name="Light Grid Accent 3" w:semiHidden="0" w:uiPriority="62" w:unhideWhenUsed="0"/>
-    <w:lsdException w:name="Medium Shading 1 Accent 3" w:semiHidden="0" w:uiPriority="63" w:unhideWhenUsed="0"/>
-    <w:lsdException w:name="Medium Shading 2 Accent 3" w:semiHidden="0" w:uiPriority="64" w:unhideWhenUsed="0"/>
-    <w:lsdException w:name="Medium List 1 Accent 3" w:semiHidden="0" w:uiPriority="65" w:unhideWhenUsed="0"/>
-    <w:lsdException w:name="Medium List 2 Accent 3" w:semiHidden="0" w:uiPriority="66" w:unhideWhenUsed="0"/>
-    <w:lsdException w:name="Medium Grid 1 Accent 3" w:semiHidden="0" w:uiPriority="67" w:unhideWhenUsed="0"/>
-    <w:lsdException w:name="Medium Grid 2 Accent 3" w:semiHidden="0" w:uiPriority="68" w:unhideWhenUsed="0"/>
-    <w:lsdException w:name="Medium Grid 3 Accent 3" w:semiHidden="0" w:uiPriority="69" w:unhideWhenUsed="0"/>
-    <w:lsdException w:name="Dark List Accent 3" w:semiHidden="0" w:uiPriority="70" w:unhideWhenUsed="0"/>
-    <w:lsdException w:name="Colorful Shading Accent 3" w:semiHidden="0" w:uiPriority="71" w:unhideWhenUsed="0"/>
-    <w:lsdException w:name="Colorful List Accent 3" w:semiHidden="0" w:uiPriority="72" w:unhideWhenUsed="0"/>
-    <w:lsdException w:name="Colorful Grid Accent 3" w:semiHidden="0" w:uiPriority="73" w:unhideWhenUsed="0"/>
-    <w:lsdException w:name="Light Shading Accent 4" w:semiHidden="0" w:uiPriority="60" w:unhideWhenUsed="0"/>
-    <w:lsdException w:name="Light List Accent 4" w:semiHidden="0" w:uiPriority="61" w:unhideWhenUsed="0"/>
-    <w:lsdException w:name="Light Grid Accent 4" w:semiHidden="0" w:uiPriority="62" w:unhideWhenUsed="0"/>
-    <w:lsdException w:name="Medium Shading 1 Accent 4" w:semiHidden="0" w:uiPriority="63" w:unhideWhenUsed="0"/>
-    <w:lsdException w:name="Medium Shading 2 Accent 4" w:semiHidden="0" w:uiPriority="64" w:unhideWhenUsed="0"/>
-    <w:lsdException w:name="Medium List 1 Accent 4" w:semiHidden="0" w:uiPriority="65" w:unhideWhenUsed="0"/>
-    <w:lsdException w:name="Medium List 2 Accent 4" w:semiHidden="0" w:uiPriority="66" w:unhideWhenUsed="0"/>
-    <w:lsdException w:name="Medium Grid 1 Accent 4" w:semiHidden="0" w:uiPriority="67" w:unhideWhenUsed="0"/>
-    <w:lsdException w:name="Medium Grid 2 Accent 4" w:semiHidden="0" w:uiPriority="68" w:unhideWhenUsed="0"/>
-    <w:lsdException w:name="Medium Grid 3 Accent 4" w:semiHidden="0" w:uiPriority="69" w:unhideWhenUsed="0"/>
-    <w:lsdException w:name="Dark List Accent 4" w:semiHidden="0" w:uiPriority="70" w:unhideWhenUsed="0"/>
-    <w:lsdException w:name="Colorful Shading Accent 4" w:semiHidden="0" w:uiPriority="71" w:unhideWhenUsed="0"/>
-    <w:lsdException w:name="Colorful List Accent 4" w:semiHidden="0" w:uiPriority="72" w:unhideWhenUsed="0"/>
-    <w:lsdException w:name="Colorful Grid Accent 4" w:semiHidden="0" w:uiPriority="73" w:unhideWhenUsed="0"/>
-    <w:lsdException w:name="Light Shading Accent 5" w:semiHidden="0" w:uiPriority="60" w:unhideWhenUsed="0"/>
-    <w:lsdException w:name="Light List Accent 5" w:semiHidden="0" w:uiPriority="61" w:unhideWhenUsed="0"/>
-    <w:lsdException w:name="Light Grid Accent 5" w:semiHidden="0" w:uiPriority="62" w:unhideWhenUsed="0"/>
-    <w:lsdException w:name="Medium Shading 1 Accent 5" w:semiHidden="0" w:uiPriority="63" w:unhideWhenUsed="0"/>
-    <w:lsdException w:name="Medium Shading 2 Accent 5" w:semiHidden="0" w:uiPriority="64" w:unhideWhenUsed="0"/>
-    <w:lsdException w:name="Medium List 1 Accent 5" w:semiHidden="0" w:uiPriority="65" w:unhideWhenUsed="0"/>
-    <w:lsdException w:name="Medium List 2 Accent 5" w:semiHidden="0" w:uiPriority="66" w:unhideWhenUsed="0"/>
-    <w:lsdException w:name="Medium Grid 1 Accent 5" w:semiHidden="0" w:uiPriority="67" w:unhideWhenUsed="0"/>
-    <w:lsdException w:name="Medium Grid 2 Accent 5" w:semiHidden="0" w:uiPriority="68" w:unhideWhenUsed="0"/>
-    <w:lsdException w:name="Medium Grid 3 Accent 5" w:semiHidden="0" w:uiPriority="69" w:unhideWhenUsed="0"/>
-    <w:lsdException w:name="Dark List Accent 5" w:semiHidden="0" w:uiPriority="70" w:unhideWhenUsed="0"/>
-    <w:lsdException w:name="Colorful Shading Accent 5" w:semiHidden="0" w:uiPriority="71" w:unhideWhenUsed="0"/>
-    <w:lsdException w:name="Colorful List Accent 5" w:semiHidden="0" w:uiPriority="72" w:unhideWhenUsed="0"/>
-    <w:lsdException w:name="Colorful Grid Accent 5" w:semiHidden="0" w:uiPriority="73" w:unhideWhenUsed="0"/>
-    <w:lsdException w:name="Light Shading Accent 6" w:semiHidden="0" w:uiPriority="60" w:unhideWhenUsed="0"/>
-    <w:lsdException w:name="Light List Accent 6" w:semiHidden="0" w:uiPriority="61" w:unhideWhenUsed="0"/>
-    <w:lsdException w:name="Light Grid Accent 6" w:semiHidden="0" w:uiPriority="62" w:unhideWhenUsed="0"/>
-    <w:lsdException w:name="Medium Shading 1 Accent 6" w:semiHidden="0" w:uiPriority="63" w:unhideWhenUsed="0"/>
-    <w:lsdException w:name="Medium Shading 2 Accent 6" w:semiHidden="0" w:uiPriority="64" w:unhideWhenUsed="0"/>
-    <w:lsdException w:name="Medium List 1 Accent 6" w:semiHidden="0" w:uiPriority="65" w:unhideWhenUsed="0"/>
-    <w:lsdException w:name="Medium List 2 Accent 6" w:semiHidden="0" w:uiPriority="66" w:unhideWhenUsed="0"/>
-    <w:lsdException w:name="Medium Grid 1 Accent 6" w:semiHidden="0" w:uiPriority="67" w:unhideWhenUsed="0"/>
-    <w:lsdException w:name="Medium Grid 2 Accent 6" w:semiHidden="0" w:uiPriority="68" w:unhideWhenUsed="0"/>
-    <w:lsdException w:name="Medium Grid 3 Accent 6" w:semiHidden="0" w:uiPriority="69" w:unhideWhenUsed="0"/>
-    <w:lsdException w:name="Dark List Accent 6" w:semiHidden="0" w:uiPriority="70" w:unhideWhenUsed="0"/>
-    <w:lsdException w:name="Colorful Shading Accent 6" w:semiHidden="0" w:uiPriority="71" w:unhideWhenUsed="0"/>
-    <w:lsdException w:name="Colorful List Accent 6" w:semiHidden="0" w:uiPriority="72" w:unhideWhenUsed="0"/>
-    <w:lsdException w:name="Colorful Grid Accent 6" w:semiHidden="0" w:uiPriority="73" w:unhideWhenUsed="0"/>
-    <w:lsdException w:name="Subtle Emphasis" w:semiHidden="0" w:uiPriority="19" w:unhideWhenUsed="0" w:qFormat="1"/>
-    <w:lsdException w:name="Intense Emphasis" w:semiHidden="0" w:uiPriority="21" w:unhideWhenUsed="0" w:qFormat="1"/>
-    <w:lsdException w:name="Subtle Reference" w:semiHidden="0" w:uiPriority="31" w:unhideWhenUsed="0" w:qFormat="1"/>
-    <w:lsdException w:name="Intense Reference" w:semiHidden="0" w:uiPriority="32" w:unhideWhenUsed="0" w:qFormat="1"/>
-    <w:lsdException w:name="Book Title" w:semiHidden="0" w:uiPriority="33" w:unhideWhenUsed="0" w:qFormat="1"/>
-    <w:lsdException w:name="Bibliography" w:uiPriority="37"/>
-    <w:lsdException w:name="TOC Heading" w:uiPriority="39" w:qFormat="1"/>
-  </w:latentStyles>
-  <w:style w:type="paragraph" w:default="1" w:styleId="Normal">
-    <w:name w:val="Normal"/>
-    <w:qFormat/>
-  </w:style>
-  <w:style w:type="paragraph" w:styleId="Ttulo1">
-    <w:name w:val="heading 1"/>
-    <w:basedOn w:val="Normal"/>
-    <w:next w:val="Normal"/>
-    <w:link w:val="Ttulo1Car"/>
-    <w:uiPriority w:val="9"/>
-    <w:qFormat/>
-    <w:rsid w:val="00332947"/>
-    <w:pPr>
-      <w:keepNext/>
-      <w:keepLines/>
-      <w:spacing w:before="480" w:after="0"/>
-      <w:outlineLvl w:val="0"/>
-    </w:pPr>
-    <w:rPr>
-      <w:rFonts w:asciiTheme="majorHAnsi" w:eastAsiaTheme="majorEastAsia" w:hAnsiTheme="majorHAnsi" w:cstheme="majorBidi"/>
-      <w:b/>
-      <w:bCs/>
-      <w:color w:val="365F91" w:themeColor="accent1" w:themeShade="BF"/>
-      <w:sz w:val="28"/>
-      <w:szCs w:val="28"/>
-    </w:rPr>
-  </w:style>
-  <w:style w:type="character" w:default="1" w:styleId="Fuentedeprrafopredeter">
-    <w:name w:val="Default Paragraph Font"/>
-    <w:uiPriority w:val="1"/>
     <w:unhideWhenUsed/>
   </w:style>
   <w:style w:type="table" w:default="1" w:styleId="Tablanormal">
@@ -5392,7 +5038,7 @@
 </file>
 
 <file path=customXml/itemProps1.xml><?xml version="1.0" encoding="utf-8"?>
-<ds:datastoreItem xmlns:ds="http://schemas.openxmlformats.org/officeDocument/2006/customXml" ds:itemID="{F7CC3360-C251-4330-BC0E-1CC267EB95B0}">
+<ds:datastoreItem xmlns:ds="http://schemas.openxmlformats.org/officeDocument/2006/customXml" ds:itemID="{595920F3-001C-491F-8C10-BCABC9B952F5}">
   <ds:schemaRefs>
     <ds:schemaRef ds:uri="http://schemas.openxmlformats.org/officeDocument/2006/bibliography"/>
   </ds:schemaRefs>

</xml_diff>

<commit_message>
Revert "Cambio a una linea"
This reverts commit dd52c62c2e66660109746177410eb6d518e13098.
</commit_message>
<xml_diff>
--- a/COMANDOS_GIT.docx
+++ b/COMANDOS_GIT.docx
@@ -1,6 +1,6 @@
 
 <file path=word/document.xml><?xml version="1.0" encoding="utf-8"?>
-<w:document xmlns:wpc="http://schemas.microsoft.com/office/word/2010/wordprocessingCanvas" xmlns:cx="http://schemas.microsoft.com/office/drawing/2014/chartex" xmlns:cx1="http://schemas.microsoft.com/office/drawing/2015/9/8/chartex" xmlns:mc="http://schemas.openxmlformats.org/markup-compatibility/2006" xmlns:o="urn:schemas-microsoft-com:office:office" xmlns:r="http://schemas.openxmlformats.org/officeDocument/2006/relationships" xmlns:m="http://schemas.openxmlformats.org/officeDocument/2006/math" xmlns:v="urn:schemas-microsoft-com:vml" xmlns:wp14="http://schemas.microsoft.com/office/word/2010/wordprocessingDrawing" xmlns:wp="http://schemas.openxmlformats.org/drawingml/2006/wordprocessingDrawing" xmlns:w10="urn:schemas-microsoft-com:office:word" xmlns:w="http://schemas.openxmlformats.org/wordprocessingml/2006/main" xmlns:w14="http://schemas.microsoft.com/office/word/2010/wordml" xmlns:w15="http://schemas.microsoft.com/office/word/2012/wordml" xmlns:w16se="http://schemas.microsoft.com/office/word/2015/wordml/symex" xmlns:wpg="http://schemas.microsoft.com/office/word/2010/wordprocessingGroup" xmlns:wpi="http://schemas.microsoft.com/office/word/2010/wordprocessingInk" xmlns:wne="http://schemas.microsoft.com/office/word/2006/wordml" xmlns:wps="http://schemas.microsoft.com/office/word/2010/wordprocessingShape" mc:Ignorable="w14 w15 w16se wp14">
+<w:document xmlns:wpc="http://schemas.microsoft.com/office/word/2010/wordprocessingCanvas" xmlns:mc="http://schemas.openxmlformats.org/markup-compatibility/2006" xmlns:o="urn:schemas-microsoft-com:office:office" xmlns:r="http://schemas.openxmlformats.org/officeDocument/2006/relationships" xmlns:m="http://schemas.openxmlformats.org/officeDocument/2006/math" xmlns:v="urn:schemas-microsoft-com:vml" xmlns:wp14="http://schemas.microsoft.com/office/word/2010/wordprocessingDrawing" xmlns:wp="http://schemas.openxmlformats.org/drawingml/2006/wordprocessingDrawing" xmlns:w10="urn:schemas-microsoft-com:office:word" xmlns:w="http://schemas.openxmlformats.org/wordprocessingml/2006/main" xmlns:w14="http://schemas.microsoft.com/office/word/2010/wordml" xmlns:wpg="http://schemas.microsoft.com/office/word/2010/wordprocessingGroup" xmlns:wpi="http://schemas.microsoft.com/office/word/2010/wordprocessingInk" xmlns:wne="http://schemas.microsoft.com/office/word/2006/wordml" xmlns:wps="http://schemas.microsoft.com/office/word/2010/wordprocessingShape" mc:Ignorable="w14 wp14">
   <w:body>
     <w:p>
       <w:pPr>
@@ -62,35 +62,6 @@
           <w:szCs w:val="24"/>
         </w:rPr>
       </w:pPr>
-      <w:r>
-        <w:rPr>
-          <w:rFonts w:cstheme="minorHAnsi"/>
-          <w:b/>
-          <w:sz w:val="24"/>
-          <w:szCs w:val="24"/>
-        </w:rPr>
-        <w:t>git config --global user.name "Fulanito Setanito"</w:t>
-      </w:r>
-    </w:p>
-    <w:p>
-      <w:pPr>
-        <w:jc w:val="both"/>
-        <w:rPr>
-          <w:rFonts w:cstheme="minorHAnsi"/>
-          <w:b/>
-          <w:sz w:val="24"/>
-          <w:szCs w:val="24"/>
-        </w:rPr>
-      </w:pPr>
-      <w:r>
-        <w:rPr>
-          <w:rFonts w:cstheme="minorHAnsi"/>
-          <w:b/>
-          <w:sz w:val="24"/>
-          <w:szCs w:val="24"/>
-        </w:rPr>
-        <w:t xml:space="preserve">git config --global </w:t>
-      </w:r>
       <w:proofErr w:type="gramStart"/>
       <w:r>
         <w:rPr>
@@ -99,7 +70,7 @@
           <w:sz w:val="24"/>
           <w:szCs w:val="24"/>
         </w:rPr>
-        <w:t>user.email</w:t>
+        <w:t>git</w:t>
       </w:r>
       <w:proofErr w:type="gramEnd"/>
       <w:r>
@@ -109,7 +80,38 @@
           <w:sz w:val="24"/>
           <w:szCs w:val="24"/>
         </w:rPr>
-        <w:t xml:space="preserve"> "&lt;fulanito@taltal.com&gt;"</w:t>
+        <w:t xml:space="preserve"> config --global user.name "Fulanito Setanito"</w:t>
+      </w:r>
+    </w:p>
+    <w:p>
+      <w:pPr>
+        <w:jc w:val="both"/>
+        <w:rPr>
+          <w:rFonts w:cstheme="minorHAnsi"/>
+          <w:b/>
+          <w:sz w:val="24"/>
+          <w:szCs w:val="24"/>
+        </w:rPr>
+      </w:pPr>
+      <w:proofErr w:type="gramStart"/>
+      <w:r>
+        <w:rPr>
+          <w:rFonts w:cstheme="minorHAnsi"/>
+          <w:b/>
+          <w:sz w:val="24"/>
+          <w:szCs w:val="24"/>
+        </w:rPr>
+        <w:t>git</w:t>
+      </w:r>
+      <w:proofErr w:type="gramEnd"/>
+      <w:r>
+        <w:rPr>
+          <w:rFonts w:cstheme="minorHAnsi"/>
+          <w:b/>
+          <w:sz w:val="24"/>
+          <w:szCs w:val="24"/>
+        </w:rPr>
+        <w:t xml:space="preserve"> config --global user.email "&lt;fulanito@taltal.com&gt;"</w:t>
       </w:r>
     </w:p>
     <w:p>
@@ -165,14 +167,25 @@
           <w:szCs w:val="24"/>
         </w:rPr>
       </w:pPr>
-      <w:r>
-        <w:rPr>
-          <w:rFonts w:cstheme="minorHAnsi"/>
-          <w:b/>
-          <w:sz w:val="24"/>
-          <w:szCs w:val="24"/>
-        </w:rPr>
-        <w:t xml:space="preserve">git init </w:t>
+      <w:proofErr w:type="gramStart"/>
+      <w:r>
+        <w:rPr>
+          <w:rFonts w:cstheme="minorHAnsi"/>
+          <w:b/>
+          <w:sz w:val="24"/>
+          <w:szCs w:val="24"/>
+        </w:rPr>
+        <w:t>git</w:t>
+      </w:r>
+      <w:proofErr w:type="gramEnd"/>
+      <w:r>
+        <w:rPr>
+          <w:rFonts w:cstheme="minorHAnsi"/>
+          <w:b/>
+          <w:sz w:val="24"/>
+          <w:szCs w:val="24"/>
+        </w:rPr>
+        <w:t xml:space="preserve"> init </w:t>
       </w:r>
     </w:p>
     <w:p>
@@ -240,14 +253,25 @@
           <w:szCs w:val="24"/>
         </w:rPr>
       </w:pPr>
-      <w:r>
-        <w:rPr>
-          <w:rFonts w:cstheme="minorHAnsi"/>
-          <w:b/>
-          <w:sz w:val="24"/>
-          <w:szCs w:val="24"/>
-        </w:rPr>
-        <w:t>git clone https://github.com/EGC-G2-Trabajo-1718/RedesSociales.git</w:t>
+      <w:proofErr w:type="gramStart"/>
+      <w:r>
+        <w:rPr>
+          <w:rFonts w:cstheme="minorHAnsi"/>
+          <w:b/>
+          <w:sz w:val="24"/>
+          <w:szCs w:val="24"/>
+        </w:rPr>
+        <w:t>git</w:t>
+      </w:r>
+      <w:proofErr w:type="gramEnd"/>
+      <w:r>
+        <w:rPr>
+          <w:rFonts w:cstheme="minorHAnsi"/>
+          <w:b/>
+          <w:sz w:val="24"/>
+          <w:szCs w:val="24"/>
+        </w:rPr>
+        <w:t xml:space="preserve"> clone https://github.com/EGC-G2-Trabajo-1718/RedesSociales.git</w:t>
       </w:r>
     </w:p>
     <w:p>
@@ -342,14 +366,25 @@
           <w:szCs w:val="24"/>
         </w:rPr>
       </w:pPr>
-      <w:r>
-        <w:rPr>
-          <w:rFonts w:cstheme="minorHAnsi"/>
-          <w:b/>
-          <w:sz w:val="24"/>
-          <w:szCs w:val="24"/>
-        </w:rPr>
-        <w:t xml:space="preserve">git </w:t>
+      <w:proofErr w:type="gramStart"/>
+      <w:r>
+        <w:rPr>
+          <w:rFonts w:cstheme="minorHAnsi"/>
+          <w:b/>
+          <w:sz w:val="24"/>
+          <w:szCs w:val="24"/>
+        </w:rPr>
+        <w:t>git</w:t>
+      </w:r>
+      <w:proofErr w:type="gramEnd"/>
+      <w:r>
+        <w:rPr>
+          <w:rFonts w:cstheme="minorHAnsi"/>
+          <w:b/>
+          <w:sz w:val="24"/>
+          <w:szCs w:val="24"/>
+        </w:rPr>
+        <w:t xml:space="preserve"> </w:t>
       </w:r>
       <w:r>
         <w:rPr>
@@ -409,14 +444,25 @@
           <w:szCs w:val="24"/>
         </w:rPr>
       </w:pPr>
-      <w:r>
-        <w:rPr>
-          <w:rFonts w:cstheme="minorHAnsi"/>
-          <w:b/>
-          <w:sz w:val="24"/>
-          <w:szCs w:val="24"/>
-        </w:rPr>
-        <w:t xml:space="preserve">git </w:t>
+      <w:proofErr w:type="gramStart"/>
+      <w:r>
+        <w:rPr>
+          <w:rFonts w:cstheme="minorHAnsi"/>
+          <w:b/>
+          <w:sz w:val="24"/>
+          <w:szCs w:val="24"/>
+        </w:rPr>
+        <w:t>git</w:t>
+      </w:r>
+      <w:proofErr w:type="gramEnd"/>
+      <w:r>
+        <w:rPr>
+          <w:rFonts w:cstheme="minorHAnsi"/>
+          <w:b/>
+          <w:sz w:val="24"/>
+          <w:szCs w:val="24"/>
+        </w:rPr>
+        <w:t xml:space="preserve"> </w:t>
       </w:r>
       <w:r>
         <w:rPr>
@@ -527,6 +573,8 @@
         </w:rPr>
         <w:t>.</w:t>
       </w:r>
+      <w:bookmarkStart w:id="0" w:name="_GoBack"/>
+      <w:bookmarkEnd w:id="0"/>
     </w:p>
     <w:p>
       <w:pPr>
@@ -613,14 +661,25 @@
           <w:szCs w:val="24"/>
         </w:rPr>
       </w:pPr>
-      <w:r>
-        <w:rPr>
-          <w:rFonts w:cstheme="minorHAnsi"/>
-          <w:b/>
-          <w:sz w:val="24"/>
-          <w:szCs w:val="24"/>
-        </w:rPr>
-        <w:t>git pull https://github.com/EGC-G2-Trabajo-1718/RedesSociales.git &lt;rama&gt;</w:t>
+      <w:proofErr w:type="gramStart"/>
+      <w:r>
+        <w:rPr>
+          <w:rFonts w:cstheme="minorHAnsi"/>
+          <w:b/>
+          <w:sz w:val="24"/>
+          <w:szCs w:val="24"/>
+        </w:rPr>
+        <w:t>git</w:t>
+      </w:r>
+      <w:proofErr w:type="gramEnd"/>
+      <w:r>
+        <w:rPr>
+          <w:rFonts w:cstheme="minorHAnsi"/>
+          <w:b/>
+          <w:sz w:val="24"/>
+          <w:szCs w:val="24"/>
+        </w:rPr>
+        <w:t xml:space="preserve"> pull https://github.com/EGC-G2-Trabajo-1718/RedesSociales.git &lt;rama&gt;</w:t>
       </w:r>
     </w:p>
     <w:p>
@@ -1003,14 +1062,25 @@
           <w:szCs w:val="24"/>
         </w:rPr>
       </w:pPr>
-      <w:r>
-        <w:rPr>
-          <w:rFonts w:cstheme="minorHAnsi"/>
-          <w:b/>
-          <w:sz w:val="24"/>
-          <w:szCs w:val="24"/>
-        </w:rPr>
-        <w:t xml:space="preserve">git </w:t>
+      <w:proofErr w:type="gramStart"/>
+      <w:r>
+        <w:rPr>
+          <w:rFonts w:cstheme="minorHAnsi"/>
+          <w:b/>
+          <w:sz w:val="24"/>
+          <w:szCs w:val="24"/>
+        </w:rPr>
+        <w:t>git</w:t>
+      </w:r>
+      <w:proofErr w:type="gramEnd"/>
+      <w:r>
+        <w:rPr>
+          <w:rFonts w:cstheme="minorHAnsi"/>
+          <w:b/>
+          <w:sz w:val="24"/>
+          <w:szCs w:val="24"/>
+        </w:rPr>
+        <w:t xml:space="preserve"> </w:t>
       </w:r>
       <w:r>
         <w:rPr>
@@ -1079,14 +1149,25 @@
           <w:szCs w:val="24"/>
         </w:rPr>
       </w:pPr>
-      <w:r>
-        <w:rPr>
-          <w:rFonts w:cstheme="minorHAnsi"/>
-          <w:b/>
-          <w:sz w:val="24"/>
-          <w:szCs w:val="24"/>
-        </w:rPr>
-        <w:t xml:space="preserve">git add archivo.php </w:t>
+      <w:proofErr w:type="gramStart"/>
+      <w:r>
+        <w:rPr>
+          <w:rFonts w:cstheme="minorHAnsi"/>
+          <w:b/>
+          <w:sz w:val="24"/>
+          <w:szCs w:val="24"/>
+        </w:rPr>
+        <w:t>git</w:t>
+      </w:r>
+      <w:proofErr w:type="gramEnd"/>
+      <w:r>
+        <w:rPr>
+          <w:rFonts w:cstheme="minorHAnsi"/>
+          <w:b/>
+          <w:sz w:val="24"/>
+          <w:szCs w:val="24"/>
+        </w:rPr>
+        <w:t xml:space="preserve"> add archivo.php </w:t>
       </w:r>
     </w:p>
     <w:p>
@@ -1125,15 +1206,6 @@
           <w:szCs w:val="24"/>
         </w:rPr>
       </w:pPr>
-      <w:r>
-        <w:rPr>
-          <w:rFonts w:cstheme="minorHAnsi"/>
-          <w:b/>
-          <w:sz w:val="24"/>
-          <w:szCs w:val="24"/>
-        </w:rPr>
-        <w:t xml:space="preserve">git </w:t>
-      </w:r>
       <w:proofErr w:type="gramStart"/>
       <w:r>
         <w:rPr>
@@ -1142,7 +1214,7 @@
           <w:sz w:val="24"/>
           <w:szCs w:val="24"/>
         </w:rPr>
-        <w:t>add .</w:t>
+        <w:t>git</w:t>
       </w:r>
       <w:proofErr w:type="gramEnd"/>
       <w:r>
@@ -1152,7 +1224,7 @@
           <w:sz w:val="24"/>
           <w:szCs w:val="24"/>
         </w:rPr>
-        <w:t xml:space="preserve"> </w:t>
+        <w:t xml:space="preserve"> add . </w:t>
       </w:r>
     </w:p>
     <w:p>
@@ -1259,14 +1331,25 @@
           <w:rFonts w:cstheme="minorHAnsi"/>
         </w:rPr>
       </w:pPr>
-      <w:r>
-        <w:rPr>
-          <w:rFonts w:cstheme="minorHAnsi"/>
-          <w:b/>
-          <w:sz w:val="24"/>
-          <w:szCs w:val="24"/>
-        </w:rPr>
-        <w:t>git status</w:t>
+      <w:proofErr w:type="gramStart"/>
+      <w:r>
+        <w:rPr>
+          <w:rFonts w:cstheme="minorHAnsi"/>
+          <w:b/>
+          <w:sz w:val="24"/>
+          <w:szCs w:val="24"/>
+        </w:rPr>
+        <w:t>git</w:t>
+      </w:r>
+      <w:proofErr w:type="gramEnd"/>
+      <w:r>
+        <w:rPr>
+          <w:rFonts w:cstheme="minorHAnsi"/>
+          <w:b/>
+          <w:sz w:val="24"/>
+          <w:szCs w:val="24"/>
+        </w:rPr>
+        <w:t xml:space="preserve"> status</w:t>
       </w:r>
       <w:r>
         <w:rPr>
@@ -1362,14 +1445,25 @@
           <w:szCs w:val="24"/>
         </w:rPr>
       </w:pPr>
-      <w:r>
-        <w:rPr>
-          <w:rFonts w:cstheme="minorHAnsi"/>
-          <w:b/>
-          <w:sz w:val="24"/>
-          <w:szCs w:val="24"/>
-        </w:rPr>
-        <w:t xml:space="preserve">git </w:t>
+      <w:proofErr w:type="gramStart"/>
+      <w:r>
+        <w:rPr>
+          <w:rFonts w:cstheme="minorHAnsi"/>
+          <w:b/>
+          <w:sz w:val="24"/>
+          <w:szCs w:val="24"/>
+        </w:rPr>
+        <w:t>git</w:t>
+      </w:r>
+      <w:proofErr w:type="gramEnd"/>
+      <w:r>
+        <w:rPr>
+          <w:rFonts w:cstheme="minorHAnsi"/>
+          <w:b/>
+          <w:sz w:val="24"/>
+          <w:szCs w:val="24"/>
+        </w:rPr>
+        <w:t xml:space="preserve"> </w:t>
       </w:r>
       <w:r>
         <w:rPr>
@@ -1443,10 +1537,16 @@
         <w:rPr>
           <w:rFonts w:cstheme="minorHAnsi"/>
         </w:rPr>
-        <w:t xml:space="preserve"> que estamos en esa</w:t>
-      </w:r>
-      <w:bookmarkStart w:id="0" w:name="_GoBack"/>
-      <w:bookmarkEnd w:id="0"/>
+        <w:t xml:space="preserve"> que estamos en </w:t>
+      </w:r>
+      <w:proofErr w:type="gramStart"/>
+      <w:r>
+        <w:rPr>
+          <w:rFonts w:cstheme="minorHAnsi"/>
+        </w:rPr>
+        <w:t>ese</w:t>
+      </w:r>
+      <w:proofErr w:type="gramEnd"/>
       <w:r>
         <w:rPr>
           <w:rFonts w:cstheme="minorHAnsi"/>
@@ -1625,14 +1725,25 @@
           <w:szCs w:val="24"/>
         </w:rPr>
       </w:pPr>
-      <w:r>
-        <w:rPr>
-          <w:rFonts w:cstheme="minorHAnsi"/>
-          <w:b/>
-          <w:sz w:val="24"/>
-          <w:szCs w:val="24"/>
-        </w:rPr>
-        <w:t xml:space="preserve">git commit </w:t>
+      <w:proofErr w:type="gramStart"/>
+      <w:r>
+        <w:rPr>
+          <w:rFonts w:cstheme="minorHAnsi"/>
+          <w:b/>
+          <w:sz w:val="24"/>
+          <w:szCs w:val="24"/>
+        </w:rPr>
+        <w:t>git</w:t>
+      </w:r>
+      <w:proofErr w:type="gramEnd"/>
+      <w:r>
+        <w:rPr>
+          <w:rFonts w:cstheme="minorHAnsi"/>
+          <w:b/>
+          <w:sz w:val="24"/>
+          <w:szCs w:val="24"/>
+        </w:rPr>
+        <w:t xml:space="preserve"> commit </w:t>
       </w:r>
     </w:p>
     <w:p>
@@ -2005,14 +2116,25 @@
           <w:szCs w:val="24"/>
         </w:rPr>
       </w:pPr>
-      <w:r>
-        <w:rPr>
-          <w:rFonts w:cstheme="minorHAnsi"/>
-          <w:b/>
-          <w:sz w:val="24"/>
-          <w:szCs w:val="24"/>
-        </w:rPr>
-        <w:t xml:space="preserve">git push https://github.com/EGC-G2-Trabajo-1718/RedesSociales.git &lt;rama&gt; </w:t>
+      <w:proofErr w:type="gramStart"/>
+      <w:r>
+        <w:rPr>
+          <w:rFonts w:cstheme="minorHAnsi"/>
+          <w:b/>
+          <w:sz w:val="24"/>
+          <w:szCs w:val="24"/>
+        </w:rPr>
+        <w:t>git</w:t>
+      </w:r>
+      <w:proofErr w:type="gramEnd"/>
+      <w:r>
+        <w:rPr>
+          <w:rFonts w:cstheme="minorHAnsi"/>
+          <w:b/>
+          <w:sz w:val="24"/>
+          <w:szCs w:val="24"/>
+        </w:rPr>
+        <w:t xml:space="preserve"> push https://github.com/EGC-G2-Trabajo-1718/RedesSociales.git &lt;rama&gt; </w:t>
       </w:r>
     </w:p>
     <w:p>
@@ -2070,14 +2192,25 @@
           <w:szCs w:val="24"/>
         </w:rPr>
       </w:pPr>
-      <w:r>
-        <w:rPr>
-          <w:rFonts w:cstheme="minorHAnsi"/>
-          <w:b/>
-          <w:sz w:val="24"/>
-          <w:szCs w:val="24"/>
-        </w:rPr>
-        <w:t xml:space="preserve">git </w:t>
+      <w:proofErr w:type="gramStart"/>
+      <w:r>
+        <w:rPr>
+          <w:rFonts w:cstheme="minorHAnsi"/>
+          <w:b/>
+          <w:sz w:val="24"/>
+          <w:szCs w:val="24"/>
+        </w:rPr>
+        <w:t>git</w:t>
+      </w:r>
+      <w:proofErr w:type="gramEnd"/>
+      <w:r>
+        <w:rPr>
+          <w:rFonts w:cstheme="minorHAnsi"/>
+          <w:b/>
+          <w:sz w:val="24"/>
+          <w:szCs w:val="24"/>
+        </w:rPr>
+        <w:t xml:space="preserve"> </w:t>
       </w:r>
       <w:r>
         <w:rPr>
@@ -2182,13 +2315,23 @@
           <w:szCs w:val="24"/>
         </w:rPr>
       </w:pPr>
-      <w:r>
-        <w:rPr>
-          <w:b/>
-          <w:sz w:val="24"/>
-          <w:szCs w:val="24"/>
-        </w:rPr>
-        <w:t>git checkout -- archivo.php</w:t>
+      <w:proofErr w:type="gramStart"/>
+      <w:r>
+        <w:rPr>
+          <w:b/>
+          <w:sz w:val="24"/>
+          <w:szCs w:val="24"/>
+        </w:rPr>
+        <w:t>git</w:t>
+      </w:r>
+      <w:proofErr w:type="gramEnd"/>
+      <w:r>
+        <w:rPr>
+          <w:b/>
+          <w:sz w:val="24"/>
+          <w:szCs w:val="24"/>
+        </w:rPr>
+        <w:t xml:space="preserve"> checkout -- archivo.php</w:t>
       </w:r>
     </w:p>
     <w:p>
@@ -2230,13 +2373,23 @@
           <w:szCs w:val="24"/>
         </w:rPr>
       </w:pPr>
-      <w:r>
-        <w:rPr>
-          <w:b/>
-          <w:sz w:val="24"/>
-          <w:szCs w:val="24"/>
-        </w:rPr>
-        <w:t>git log</w:t>
+      <w:proofErr w:type="gramStart"/>
+      <w:r>
+        <w:rPr>
+          <w:b/>
+          <w:sz w:val="24"/>
+          <w:szCs w:val="24"/>
+        </w:rPr>
+        <w:t>git</w:t>
+      </w:r>
+      <w:proofErr w:type="gramEnd"/>
+      <w:r>
+        <w:rPr>
+          <w:b/>
+          <w:sz w:val="24"/>
+          <w:szCs w:val="24"/>
+        </w:rPr>
+        <w:t xml:space="preserve"> log</w:t>
       </w:r>
     </w:p>
     <w:p>
@@ -2272,7 +2425,7 @@
           <w:szCs w:val="24"/>
         </w:rPr>
       </w:pPr>
-      <w:proofErr w:type="spellStart"/>
+      <w:proofErr w:type="gramStart"/>
       <w:r>
         <w:rPr>
           <w:rFonts w:cstheme="minorHAnsi"/>
@@ -2282,7 +2435,7 @@
         </w:rPr>
         <w:t>git</w:t>
       </w:r>
-      <w:proofErr w:type="spellEnd"/>
+      <w:proofErr w:type="gramEnd"/>
       <w:r>
         <w:rPr>
           <w:rFonts w:cstheme="minorHAnsi"/>
@@ -2337,7 +2490,7 @@
           <w:szCs w:val="24"/>
         </w:rPr>
       </w:pPr>
-      <w:proofErr w:type="spellStart"/>
+      <w:proofErr w:type="gramStart"/>
       <w:r>
         <w:rPr>
           <w:rFonts w:cstheme="minorHAnsi"/>
@@ -2347,53 +2500,15 @@
         </w:rPr>
         <w:t>git</w:t>
       </w:r>
-      <w:proofErr w:type="spellEnd"/>
-      <w:r>
-        <w:rPr>
-          <w:rFonts w:cstheme="minorHAnsi"/>
-          <w:b/>
-          <w:sz w:val="24"/>
-          <w:szCs w:val="24"/>
-        </w:rPr>
-        <w:t xml:space="preserve"> log --</w:t>
-      </w:r>
-      <w:proofErr w:type="spellStart"/>
-      <w:r>
-        <w:rPr>
-          <w:rFonts w:cstheme="minorHAnsi"/>
-          <w:b/>
-          <w:sz w:val="24"/>
-          <w:szCs w:val="24"/>
-        </w:rPr>
-        <w:t>on</w:t>
-      </w:r>
-      <w:r>
-        <w:rPr>
-          <w:rFonts w:cstheme="minorHAnsi"/>
-          <w:b/>
-          <w:sz w:val="24"/>
-          <w:szCs w:val="24"/>
-        </w:rPr>
-        <w:t>e</w:t>
-      </w:r>
-      <w:r>
-        <w:rPr>
-          <w:rFonts w:cstheme="minorHAnsi"/>
-          <w:b/>
-          <w:sz w:val="24"/>
-          <w:szCs w:val="24"/>
-        </w:rPr>
-        <w:t>line</w:t>
-      </w:r>
-      <w:proofErr w:type="spellEnd"/>
-      <w:r>
-        <w:rPr>
-          <w:rFonts w:cstheme="minorHAnsi"/>
-          <w:b/>
-          <w:sz w:val="24"/>
-          <w:szCs w:val="24"/>
-        </w:rPr>
-        <w:t xml:space="preserve"> --</w:t>
+      <w:proofErr w:type="gramEnd"/>
+      <w:r>
+        <w:rPr>
+          <w:rFonts w:cstheme="minorHAnsi"/>
+          <w:b/>
+          <w:sz w:val="24"/>
+          <w:szCs w:val="24"/>
+        </w:rPr>
+        <w:t xml:space="preserve"> log --online --</w:t>
       </w:r>
       <w:proofErr w:type="spellStart"/>
       <w:r>
@@ -2518,14 +2633,25 @@
           <w:szCs w:val="24"/>
         </w:rPr>
       </w:pPr>
-      <w:r>
-        <w:rPr>
-          <w:rFonts w:cstheme="minorHAnsi"/>
-          <w:b/>
-          <w:sz w:val="24"/>
-          <w:szCs w:val="24"/>
-        </w:rPr>
-        <w:t xml:space="preserve">git </w:t>
+      <w:proofErr w:type="gramStart"/>
+      <w:r>
+        <w:rPr>
+          <w:rFonts w:cstheme="minorHAnsi"/>
+          <w:b/>
+          <w:sz w:val="24"/>
+          <w:szCs w:val="24"/>
+        </w:rPr>
+        <w:t>git</w:t>
+      </w:r>
+      <w:proofErr w:type="gramEnd"/>
+      <w:r>
+        <w:rPr>
+          <w:rFonts w:cstheme="minorHAnsi"/>
+          <w:b/>
+          <w:sz w:val="24"/>
+          <w:szCs w:val="24"/>
+        </w:rPr>
+        <w:t xml:space="preserve"> </w:t>
       </w:r>
       <w:r>
         <w:rPr>
@@ -2588,14 +2714,25 @@
           <w:szCs w:val="24"/>
         </w:rPr>
       </w:pPr>
-      <w:r>
-        <w:rPr>
-          <w:rFonts w:cstheme="minorHAnsi"/>
-          <w:b/>
-          <w:sz w:val="24"/>
-          <w:szCs w:val="24"/>
-        </w:rPr>
-        <w:t xml:space="preserve">git </w:t>
+      <w:proofErr w:type="gramStart"/>
+      <w:r>
+        <w:rPr>
+          <w:rFonts w:cstheme="minorHAnsi"/>
+          <w:b/>
+          <w:sz w:val="24"/>
+          <w:szCs w:val="24"/>
+        </w:rPr>
+        <w:t>git</w:t>
+      </w:r>
+      <w:proofErr w:type="gramEnd"/>
+      <w:r>
+        <w:rPr>
+          <w:rFonts w:cstheme="minorHAnsi"/>
+          <w:b/>
+          <w:sz w:val="24"/>
+          <w:szCs w:val="24"/>
+        </w:rPr>
+        <w:t xml:space="preserve"> </w:t>
       </w:r>
       <w:r>
         <w:rPr>
@@ -2747,7 +2884,23 @@
                 <w:rStyle w:val="CdigoHTML"/>
                 <w:rFonts w:eastAsiaTheme="majorEastAsia"/>
               </w:rPr>
-              <w:t>.            echo $i;</w:t>
+              <w:t xml:space="preserve">.            </w:t>
+            </w:r>
+            <w:proofErr w:type="gramStart"/>
+            <w:r>
+              <w:rPr>
+                <w:rStyle w:val="CdigoHTML"/>
+                <w:rFonts w:eastAsiaTheme="majorEastAsia"/>
+              </w:rPr>
+              <w:t>echo</w:t>
+            </w:r>
+            <w:proofErr w:type="gramEnd"/>
+            <w:r>
+              <w:rPr>
+                <w:rStyle w:val="CdigoHTML"/>
+                <w:rFonts w:eastAsiaTheme="majorEastAsia"/>
+              </w:rPr>
+              <w:t> $i;</w:t>
             </w:r>
             <w:r>
               <w:rPr>
@@ -3060,7 +3213,23 @@
                 <w:rStyle w:val="CdigoHTML"/>
                 <w:rFonts w:eastAsiaTheme="majorEastAsia"/>
               </w:rPr>
-              <w:t>.            echo $i;</w:t>
+              <w:t xml:space="preserve">.            </w:t>
+            </w:r>
+            <w:proofErr w:type="gramStart"/>
+            <w:r>
+              <w:rPr>
+                <w:rStyle w:val="CdigoHTML"/>
+                <w:rFonts w:eastAsiaTheme="majorEastAsia"/>
+              </w:rPr>
+              <w:t>echo</w:t>
+            </w:r>
+            <w:proofErr w:type="gramEnd"/>
+            <w:r>
+              <w:rPr>
+                <w:rStyle w:val="CdigoHTML"/>
+                <w:rFonts w:eastAsiaTheme="majorEastAsia"/>
+              </w:rPr>
+              <w:t> $i;</w:t>
             </w:r>
             <w:r>
               <w:rPr>
@@ -3250,7 +3419,25 @@
                 <w:rFonts w:eastAsiaTheme="majorEastAsia"/>
                 <w:b/>
               </w:rPr>
-              <w:t>2.        if $i%2!=0:</w:t>
+              <w:t xml:space="preserve">2.        </w:t>
+            </w:r>
+            <w:proofErr w:type="gramStart"/>
+            <w:r>
+              <w:rPr>
+                <w:rStyle w:val="CdigoHTML"/>
+                <w:rFonts w:eastAsiaTheme="majorEastAsia"/>
+                <w:b/>
+              </w:rPr>
+              <w:t>if</w:t>
+            </w:r>
+            <w:proofErr w:type="gramEnd"/>
+            <w:r>
+              <w:rPr>
+                <w:rStyle w:val="CdigoHTML"/>
+                <w:rFonts w:eastAsiaTheme="majorEastAsia"/>
+                <w:b/>
+              </w:rPr>
+              <w:t xml:space="preserve"> $i%2!=0:</w:t>
             </w:r>
             <w:r>
               <w:rPr>
@@ -3275,7 +3462,23 @@
                 <w:rStyle w:val="CdigoHTML"/>
                 <w:rFonts w:eastAsiaTheme="majorEastAsia"/>
               </w:rPr>
-              <w:t>.            echo $i;</w:t>
+              <w:t xml:space="preserve">.            </w:t>
+            </w:r>
+            <w:proofErr w:type="gramStart"/>
+            <w:r>
+              <w:rPr>
+                <w:rStyle w:val="CdigoHTML"/>
+                <w:rFonts w:eastAsiaTheme="majorEastAsia"/>
+              </w:rPr>
+              <w:t>echo</w:t>
+            </w:r>
+            <w:proofErr w:type="gramEnd"/>
+            <w:r>
+              <w:rPr>
+                <w:rStyle w:val="CdigoHTML"/>
+                <w:rFonts w:eastAsiaTheme="majorEastAsia"/>
+              </w:rPr>
+              <w:t> $i;</w:t>
             </w:r>
             <w:r>
               <w:rPr>
@@ -3427,8 +3630,8 @@
 </file>
 
 <file path=word/numbering.xml><?xml version="1.0" encoding="utf-8"?>
-<w:numbering xmlns:wpc="http://schemas.microsoft.com/office/word/2010/wordprocessingCanvas" xmlns:cx="http://schemas.microsoft.com/office/drawing/2014/chartex" xmlns:cx1="http://schemas.microsoft.com/office/drawing/2015/9/8/chartex" xmlns:mc="http://schemas.openxmlformats.org/markup-compatibility/2006" xmlns:o="urn:schemas-microsoft-com:office:office" xmlns:r="http://schemas.openxmlformats.org/officeDocument/2006/relationships" xmlns:m="http://schemas.openxmlformats.org/officeDocument/2006/math" xmlns:v="urn:schemas-microsoft-com:vml" xmlns:wp14="http://schemas.microsoft.com/office/word/2010/wordprocessingDrawing" xmlns:wp="http://schemas.openxmlformats.org/drawingml/2006/wordprocessingDrawing" xmlns:w10="urn:schemas-microsoft-com:office:word" xmlns:w="http://schemas.openxmlformats.org/wordprocessingml/2006/main" xmlns:w14="http://schemas.microsoft.com/office/word/2010/wordml" xmlns:w15="http://schemas.microsoft.com/office/word/2012/wordml" xmlns:w16se="http://schemas.microsoft.com/office/word/2015/wordml/symex" xmlns:wpg="http://schemas.microsoft.com/office/word/2010/wordprocessingGroup" xmlns:wpi="http://schemas.microsoft.com/office/word/2010/wordprocessingInk" xmlns:wne="http://schemas.microsoft.com/office/word/2006/wordml" xmlns:wps="http://schemas.microsoft.com/office/word/2010/wordprocessingShape" mc:Ignorable="w14 w15 w16se wp14">
-  <w:abstractNum w:abstractNumId="0" w15:restartNumberingAfterBreak="0">
+<w:numbering xmlns:wpc="http://schemas.microsoft.com/office/word/2010/wordprocessingCanvas" xmlns:mc="http://schemas.openxmlformats.org/markup-compatibility/2006" xmlns:o="urn:schemas-microsoft-com:office:office" xmlns:r="http://schemas.openxmlformats.org/officeDocument/2006/relationships" xmlns:m="http://schemas.openxmlformats.org/officeDocument/2006/math" xmlns:v="urn:schemas-microsoft-com:vml" xmlns:wp14="http://schemas.microsoft.com/office/word/2010/wordprocessingDrawing" xmlns:wp="http://schemas.openxmlformats.org/drawingml/2006/wordprocessingDrawing" xmlns:w10="urn:schemas-microsoft-com:office:word" xmlns:w="http://schemas.openxmlformats.org/wordprocessingml/2006/main" xmlns:w14="http://schemas.microsoft.com/office/word/2010/wordml" xmlns:wpg="http://schemas.microsoft.com/office/word/2010/wordprocessingGroup" xmlns:wpi="http://schemas.microsoft.com/office/word/2010/wordprocessingInk" xmlns:wne="http://schemas.microsoft.com/office/word/2006/wordml" xmlns:wps="http://schemas.microsoft.com/office/word/2010/wordprocessingShape" mc:Ignorable="w14 wp14">
+  <w:abstractNum w:abstractNumId="0">
     <w:nsid w:val="08BF2691"/>
     <w:multiLevelType w:val="hybridMultilevel"/>
     <w:tmpl w:val="96F01538"/>
@@ -3541,7 +3744,7 @@
       </w:rPr>
     </w:lvl>
   </w:abstractNum>
-  <w:abstractNum w:abstractNumId="1" w15:restartNumberingAfterBreak="0">
+  <w:abstractNum w:abstractNumId="1">
     <w:nsid w:val="223220E9"/>
     <w:multiLevelType w:val="hybridMultilevel"/>
     <w:tmpl w:val="6C3CADB6"/>
@@ -3654,7 +3857,7 @@
       </w:rPr>
     </w:lvl>
   </w:abstractNum>
-  <w:abstractNum w:abstractNumId="2" w15:restartNumberingAfterBreak="0">
+  <w:abstractNum w:abstractNumId="2">
     <w:nsid w:val="2F3D6ECA"/>
     <w:multiLevelType w:val="hybridMultilevel"/>
     <w:tmpl w:val="0652DB70"/>
@@ -3767,7 +3970,7 @@
       </w:rPr>
     </w:lvl>
   </w:abstractNum>
-  <w:abstractNum w:abstractNumId="3" w15:restartNumberingAfterBreak="0">
+  <w:abstractNum w:abstractNumId="3">
     <w:nsid w:val="33324C4A"/>
     <w:multiLevelType w:val="hybridMultilevel"/>
     <w:tmpl w:val="DA160542"/>
@@ -3880,7 +4083,7 @@
       </w:rPr>
     </w:lvl>
   </w:abstractNum>
-  <w:abstractNum w:abstractNumId="4" w15:restartNumberingAfterBreak="0">
+  <w:abstractNum w:abstractNumId="4">
     <w:nsid w:val="47BC2880"/>
     <w:multiLevelType w:val="hybridMultilevel"/>
     <w:tmpl w:val="F800C62C"/>
@@ -3993,7 +4196,7 @@
       </w:rPr>
     </w:lvl>
   </w:abstractNum>
-  <w:abstractNum w:abstractNumId="5" w15:restartNumberingAfterBreak="0">
+  <w:abstractNum w:abstractNumId="5">
     <w:nsid w:val="613C7A22"/>
     <w:multiLevelType w:val="hybridMultilevel"/>
     <w:tmpl w:val="7CD68F76"/>
@@ -4128,7 +4331,7 @@
 </file>
 
 <file path=word/styles.xml><?xml version="1.0" encoding="utf-8"?>
-<w:styles xmlns:mc="http://schemas.openxmlformats.org/markup-compatibility/2006" xmlns:r="http://schemas.openxmlformats.org/officeDocument/2006/relationships" xmlns:w="http://schemas.openxmlformats.org/wordprocessingml/2006/main" xmlns:w14="http://schemas.microsoft.com/office/word/2010/wordml" xmlns:w15="http://schemas.microsoft.com/office/word/2012/wordml" xmlns:w16se="http://schemas.microsoft.com/office/word/2015/wordml/symex" mc:Ignorable="w14 w15 w16se">
+<w:styles xmlns:mc="http://schemas.openxmlformats.org/markup-compatibility/2006" xmlns:r="http://schemas.openxmlformats.org/officeDocument/2006/relationships" xmlns:w="http://schemas.openxmlformats.org/wordprocessingml/2006/main" xmlns:w14="http://schemas.microsoft.com/office/word/2010/wordml" mc:Ignorable="w14">
   <w:docDefaults>
     <w:rPrDefault>
       <w:rPr>
@@ -4144,378 +4347,144 @@
       </w:pPr>
     </w:pPrDefault>
   </w:docDefaults>
-  <w:latentStyles w:defLockedState="0" w:defUIPriority="99" w:defSemiHidden="0" w:defUnhideWhenUsed="0" w:defQFormat="0" w:count="371">
-    <w:lsdException w:name="Normal" w:uiPriority="0" w:qFormat="1"/>
-    <w:lsdException w:name="heading 1" w:uiPriority="9" w:qFormat="1"/>
-    <w:lsdException w:name="heading 2" w:semiHidden="1" w:uiPriority="9" w:unhideWhenUsed="1" w:qFormat="1"/>
-    <w:lsdException w:name="heading 3" w:semiHidden="1" w:uiPriority="9" w:unhideWhenUsed="1" w:qFormat="1"/>
-    <w:lsdException w:name="heading 4" w:semiHidden="1" w:uiPriority="9" w:unhideWhenUsed="1" w:qFormat="1"/>
-    <w:lsdException w:name="heading 5" w:semiHidden="1" w:uiPriority="9" w:unhideWhenUsed="1" w:qFormat="1"/>
-    <w:lsdException w:name="heading 6" w:semiHidden="1" w:uiPriority="9" w:unhideWhenUsed="1" w:qFormat="1"/>
-    <w:lsdException w:name="heading 7" w:semiHidden="1" w:uiPriority="9" w:unhideWhenUsed="1" w:qFormat="1"/>
-    <w:lsdException w:name="heading 8" w:semiHidden="1" w:uiPriority="9" w:unhideWhenUsed="1" w:qFormat="1"/>
-    <w:lsdException w:name="heading 9" w:semiHidden="1" w:uiPriority="9" w:unhideWhenUsed="1" w:qFormat="1"/>
-    <w:lsdException w:name="index 1" w:semiHidden="1" w:unhideWhenUsed="1"/>
-    <w:lsdException w:name="index 2" w:semiHidden="1" w:unhideWhenUsed="1"/>
-    <w:lsdException w:name="index 3" w:semiHidden="1" w:unhideWhenUsed="1"/>
-    <w:lsdException w:name="index 4" w:semiHidden="1" w:unhideWhenUsed="1"/>
-    <w:lsdException w:name="index 5" w:semiHidden="1" w:unhideWhenUsed="1"/>
-    <w:lsdException w:name="index 6" w:semiHidden="1" w:unhideWhenUsed="1"/>
-    <w:lsdException w:name="index 7" w:semiHidden="1" w:unhideWhenUsed="1"/>
-    <w:lsdException w:name="index 8" w:semiHidden="1" w:unhideWhenUsed="1"/>
-    <w:lsdException w:name="index 9" w:semiHidden="1" w:unhideWhenUsed="1"/>
-    <w:lsdException w:name="toc 1" w:semiHidden="1" w:uiPriority="39" w:unhideWhenUsed="1"/>
-    <w:lsdException w:name="toc 2" w:semiHidden="1" w:uiPriority="39" w:unhideWhenUsed="1"/>
-    <w:lsdException w:name="toc 3" w:semiHidden="1" w:uiPriority="39" w:unhideWhenUsed="1"/>
-    <w:lsdException w:name="toc 4" w:semiHidden="1" w:uiPriority="39" w:unhideWhenUsed="1"/>
-    <w:lsdException w:name="toc 5" w:semiHidden="1" w:uiPriority="39" w:unhideWhenUsed="1"/>
-    <w:lsdException w:name="toc 6" w:semiHidden="1" w:uiPriority="39" w:unhideWhenUsed="1"/>
-    <w:lsdException w:name="toc 7" w:semiHidden="1" w:uiPriority="39" w:unhideWhenUsed="1"/>
-    <w:lsdException w:name="toc 8" w:semiHidden="1" w:uiPriority="39" w:unhideWhenUsed="1"/>
-    <w:lsdException w:name="toc 9" w:semiHidden="1" w:uiPriority="39" w:unhideWhenUsed="1"/>
-    <w:lsdException w:name="Normal Indent" w:semiHidden="1" w:unhideWhenUsed="1"/>
-    <w:lsdException w:name="footnote text" w:semiHidden="1" w:unhideWhenUsed="1"/>
-    <w:lsdException w:name="annotation text" w:semiHidden="1" w:unhideWhenUsed="1"/>
-    <w:lsdException w:name="header" w:semiHidden="1" w:unhideWhenUsed="1"/>
-    <w:lsdException w:name="footer" w:semiHidden="1" w:unhideWhenUsed="1"/>
-    <w:lsdException w:name="index heading" w:semiHidden="1" w:unhideWhenUsed="1"/>
-    <w:lsdException w:name="caption" w:semiHidden="1" w:uiPriority="35" w:unhideWhenUsed="1" w:qFormat="1"/>
-    <w:lsdException w:name="table of figures" w:semiHidden="1" w:unhideWhenUsed="1"/>
-    <w:lsdException w:name="envelope address" w:semiHidden="1" w:unhideWhenUsed="1"/>
-    <w:lsdException w:name="envelope return" w:semiHidden="1" w:unhideWhenUsed="1"/>
-    <w:lsdException w:name="footnote reference" w:semiHidden="1" w:unhideWhenUsed="1"/>
-    <w:lsdException w:name="annotation reference" w:semiHidden="1" w:unhideWhenUsed="1"/>
-    <w:lsdException w:name="line number" w:semiHidden="1" w:unhideWhenUsed="1"/>
-    <w:lsdException w:name="page number" w:semiHidden="1" w:unhideWhenUsed="1"/>
-    <w:lsdException w:name="endnote reference" w:semiHidden="1" w:unhideWhenUsed="1"/>
-    <w:lsdException w:name="endnote text" w:semiHidden="1" w:unhideWhenUsed="1"/>
-    <w:lsdException w:name="table of authorities" w:semiHidden="1" w:unhideWhenUsed="1"/>
-    <w:lsdException w:name="macro" w:semiHidden="1" w:unhideWhenUsed="1"/>
-    <w:lsdException w:name="toa heading" w:semiHidden="1" w:unhideWhenUsed="1"/>
-    <w:lsdException w:name="List" w:semiHidden="1" w:unhideWhenUsed="1"/>
-    <w:lsdException w:name="List Bullet" w:semiHidden="1" w:unhideWhenUsed="1"/>
-    <w:lsdException w:name="List Number" w:semiHidden="1" w:unhideWhenUsed="1"/>
-    <w:lsdException w:name="List 2" w:semiHidden="1" w:unhideWhenUsed="1"/>
-    <w:lsdException w:name="List 3" w:semiHidden="1" w:unhideWhenUsed="1"/>
-    <w:lsdException w:name="List 4" w:semiHidden="1" w:unhideWhenUsed="1"/>
-    <w:lsdException w:name="List 5" w:semiHidden="1" w:unhideWhenUsed="1"/>
-    <w:lsdException w:name="List Bullet 2" w:semiHidden="1" w:unhideWhenUsed="1"/>
-    <w:lsdException w:name="List Bullet 3" w:semiHidden="1" w:unhideWhenUsed="1"/>
-    <w:lsdException w:name="List Bullet 4" w:semiHidden="1" w:unhideWhenUsed="1"/>
-    <w:lsdException w:name="List Bullet 5" w:semiHidden="1" w:unhideWhenUsed="1"/>
-    <w:lsdException w:name="List Number 2" w:semiHidden="1" w:unhideWhenUsed="1"/>
-    <w:lsdException w:name="List Number 3" w:semiHidden="1" w:unhideWhenUsed="1"/>
-    <w:lsdException w:name="List Number 4" w:semiHidden="1" w:unhideWhenUsed="1"/>
-    <w:lsdException w:name="List Number 5" w:semiHidden="1" w:unhideWhenUsed="1"/>
-    <w:lsdException w:name="Title" w:uiPriority="10" w:qFormat="1"/>
-    <w:lsdException w:name="Closing" w:semiHidden="1" w:unhideWhenUsed="1"/>
-    <w:lsdException w:name="Signature" w:semiHidden="1" w:unhideWhenUsed="1"/>
-    <w:lsdException w:name="Default Paragraph Font" w:semiHidden="1" w:uiPriority="1" w:unhideWhenUsed="1"/>
-    <w:lsdException w:name="Body Text" w:semiHidden="1" w:unhideWhenUsed="1"/>
-    <w:lsdException w:name="Body Text Indent" w:semiHidden="1" w:unhideWhenUsed="1"/>
-    <w:lsdException w:name="List Continue" w:semiHidden="1" w:unhideWhenUsed="1"/>
-    <w:lsdException w:name="List Continue 2" w:semiHidden="1" w:unhideWhenUsed="1"/>
-    <w:lsdException w:name="List Continue 3" w:semiHidden="1" w:unhideWhenUsed="1"/>
-    <w:lsdException w:name="List Continue 4" w:semiHidden="1" w:unhideWhenUsed="1"/>
-    <w:lsdException w:name="List Continue 5" w:semiHidden="1" w:unhideWhenUsed="1"/>
-    <w:lsdException w:name="Message Header" w:semiHidden="1" w:unhideWhenUsed="1"/>
-    <w:lsdException w:name="Subtitle" w:uiPriority="11" w:qFormat="1"/>
-    <w:lsdException w:name="Salutation" w:semiHidden="1" w:unhideWhenUsed="1"/>
-    <w:lsdException w:name="Date" w:semiHidden="1" w:unhideWhenUsed="1"/>
-    <w:lsdException w:name="Body Text First Indent" w:semiHidden="1" w:unhideWhenUsed="1"/>
-    <w:lsdException w:name="Body Text First Indent 2" w:semiHidden="1" w:unhideWhenUsed="1"/>
-    <w:lsdException w:name="Note Heading" w:semiHidden="1" w:unhideWhenUsed="1"/>
-    <w:lsdException w:name="Body Text 2" w:semiHidden="1" w:unhideWhenUsed="1"/>
-    <w:lsdException w:name="Body Text 3" w:semiHidden="1" w:unhideWhenUsed="1"/>
-    <w:lsdException w:name="Body Text Indent 2" w:semiHidden="1" w:unhideWhenUsed="1"/>
-    <w:lsdException w:name="Body Text Indent 3" w:semiHidden="1" w:unhideWhenUsed="1"/>
-    <w:lsdException w:name="Block Text" w:semiHidden="1" w:unhideWhenUsed="1"/>
-    <w:lsdException w:name="Hyperlink" w:semiHidden="1" w:unhideWhenUsed="1"/>
-    <w:lsdException w:name="FollowedHyperlink" w:semiHidden="1" w:unhideWhenUsed="1"/>
-    <w:lsdException w:name="Strong" w:uiPriority="22" w:qFormat="1"/>
-    <w:lsdException w:name="Emphasis" w:uiPriority="20" w:qFormat="1"/>
-    <w:lsdException w:name="Document Map" w:semiHidden="1" w:unhideWhenUsed="1"/>
-    <w:lsdException w:name="Plain Text" w:semiHidden="1" w:unhideWhenUsed="1"/>
-    <w:lsdException w:name="E-mail Signature" w:semiHidden="1" w:unhideWhenUsed="1"/>
-    <w:lsdException w:name="HTML Top of Form" w:semiHidden="1" w:unhideWhenUsed="1"/>
-    <w:lsdException w:name="HTML Bottom of Form" w:semiHidden="1" w:unhideWhenUsed="1"/>
-    <w:lsdException w:name="Normal (Web)" w:semiHidden="1" w:unhideWhenUsed="1"/>
-    <w:lsdException w:name="HTML Acronym" w:semiHidden="1" w:unhideWhenUsed="1"/>
-    <w:lsdException w:name="HTML Address" w:semiHidden="1" w:unhideWhenUsed="1"/>
-    <w:lsdException w:name="HTML Cite" w:semiHidden="1" w:unhideWhenUsed="1"/>
-    <w:lsdException w:name="HTML Code" w:semiHidden="1" w:unhideWhenUsed="1"/>
-    <w:lsdException w:name="HTML Definition" w:semiHidden="1" w:unhideWhenUsed="1"/>
-    <w:lsdException w:name="HTML Keyboard" w:semiHidden="1" w:unhideWhenUsed="1"/>
-    <w:lsdException w:name="HTML Preformatted" w:semiHidden="1" w:unhideWhenUsed="1"/>
-    <w:lsdException w:name="HTML Sample" w:semiHidden="1" w:unhideWhenUsed="1"/>
-    <w:lsdException w:name="HTML Typewriter" w:semiHidden="1" w:unhideWhenUsed="1"/>
-    <w:lsdException w:name="HTML Variable" w:semiHidden="1" w:unhideWhenUsed="1"/>
-    <w:lsdException w:name="Normal Table" w:semiHidden="1" w:unhideWhenUsed="1"/>
-    <w:lsdException w:name="annotation subject" w:semiHidden="1" w:unhideWhenUsed="1"/>
-    <w:lsdException w:name="No List" w:semiHidden="1" w:unhideWhenUsed="1"/>
-    <w:lsdException w:name="Outline List 1" w:semiHidden="1" w:unhideWhenUsed="1"/>
-    <w:lsdException w:name="Outline List 2" w:semiHidden="1" w:unhideWhenUsed="1"/>
-    <w:lsdException w:name="Outline List 3" w:semiHidden="1" w:unhideWhenUsed="1"/>
-    <w:lsdException w:name="Table Simple 1" w:semiHidden="1" w:unhideWhenUsed="1"/>
-    <w:lsdException w:name="Table Simple 2" w:semiHidden="1" w:unhideWhenUsed="1"/>
-    <w:lsdException w:name="Table Simple 3" w:semiHidden="1" w:unhideWhenUsed="1"/>
-    <w:lsdException w:name="Table Classic 1" w:semiHidden="1" w:unhideWhenUsed="1"/>
-    <w:lsdException w:name="Table Classic 2" w:semiHidden="1" w:unhideWhenUsed="1"/>
-    <w:lsdException w:name="Table Classic 3" w:semiHidden="1" w:unhideWhenUsed="1"/>
-    <w:lsdException w:name="Table Classic 4" w:semiHidden="1" w:unhideWhenUsed="1"/>
-    <w:lsdException w:name="Table Colorful 1" w:semiHidden="1" w:unhideWhenUsed="1"/>
-    <w:lsdException w:name="Table Colorful 2" w:semiHidden="1" w:unhideWhenUsed="1"/>
-    <w:lsdException w:name="Table Colorful 3" w:semiHidden="1" w:unhideWhenUsed="1"/>
-    <w:lsdException w:name="Table Columns 1" w:semiHidden="1" w:unhideWhenUsed="1"/>
-    <w:lsdException w:name="Table Columns 2" w:semiHidden="1" w:unhideWhenUsed="1"/>
-    <w:lsdException w:name="Table Columns 3" w:semiHidden="1" w:unhideWhenUsed="1"/>
-    <w:lsdException w:name="Table Columns 4" w:semiHidden="1" w:unhideWhenUsed="1"/>
-    <w:lsdException w:name="Table Columns 5" w:semiHidden="1" w:unhideWhenUsed="1"/>
-    <w:lsdException w:name="Table Grid 1" w:semiHidden="1" w:unhideWhenUsed="1"/>
-    <w:lsdException w:name="Table Grid 2" w:semiHidden="1" w:unhideWhenUsed="1"/>
-    <w:lsdException w:name="Table Grid 3" w:semiHidden="1" w:unhideWhenUsed="1"/>
-    <w:lsdException w:name="Table Grid 4" w:semiHidden="1" w:unhideWhenUsed="1"/>
-    <w:lsdException w:name="Table Grid 5" w:semiHidden="1" w:unhideWhenUsed="1"/>
-    <w:lsdException w:name="Table Grid 6" w:semiHidden="1" w:unhideWhenUsed="1"/>
-    <w:lsdException w:name="Table Grid 7" w:semiHidden="1" w:unhideWhenUsed="1"/>
-    <w:lsdException w:name="Table Grid 8" w:semiHidden="1" w:unhideWhenUsed="1"/>
-    <w:lsdException w:name="Table List 1" w:semiHidden="1" w:unhideWhenUsed="1"/>
-    <w:lsdException w:name="Table List 2" w:semiHidden="1" w:unhideWhenUsed="1"/>
-    <w:lsdException w:name="Table List 3" w:semiHidden="1" w:unhideWhenUsed="1"/>
-    <w:lsdException w:name="Table List 4" w:semiHidden="1" w:unhideWhenUsed="1"/>
-    <w:lsdException w:name="Table List 5" w:semiHidden="1" w:unhideWhenUsed="1"/>
-    <w:lsdException w:name="Table List 6" w:semiHidden="1" w:unhideWhenUsed="1"/>
-    <w:lsdException w:name="Table List 7" w:semiHidden="1" w:unhideWhenUsed="1"/>
-    <w:lsdException w:name="Table List 8" w:semiHidden="1" w:unhideWhenUsed="1"/>
-    <w:lsdException w:name="Table 3D effects 1" w:semiHidden="1" w:unhideWhenUsed="1"/>
-    <w:lsdException w:name="Table 3D effects 2" w:semiHidden="1" w:unhideWhenUsed="1"/>
-    <w:lsdException w:name="Table 3D effects 3" w:semiHidden="1" w:unhideWhenUsed="1"/>
-    <w:lsdException w:name="Table Contemporary" w:semiHidden="1" w:unhideWhenUsed="1"/>
-    <w:lsdException w:name="Table Elegant" w:semiHidden="1" w:unhideWhenUsed="1"/>
-    <w:lsdException w:name="Table Professional" w:semiHidden="1" w:unhideWhenUsed="1"/>
-    <w:lsdException w:name="Table Subtle 1" w:semiHidden="1" w:unhideWhenUsed="1"/>
-    <w:lsdException w:name="Table Subtle 2" w:semiHidden="1" w:unhideWhenUsed="1"/>
-    <w:lsdException w:name="Table Web 1" w:semiHidden="1" w:unhideWhenUsed="1"/>
-    <w:lsdException w:name="Table Web 2" w:semiHidden="1" w:unhideWhenUsed="1"/>
-    <w:lsdException w:name="Table Web 3" w:semiHidden="1" w:unhideWhenUsed="1"/>
-    <w:lsdException w:name="Balloon Text" w:semiHidden="1" w:unhideWhenUsed="1"/>
-    <w:lsdException w:name="Table Grid" w:uiPriority="59"/>
-    <w:lsdException w:name="Table Theme" w:semiHidden="1" w:unhideWhenUsed="1"/>
-    <w:lsdException w:name="Placeholder Text" w:semiHidden="1"/>
-    <w:lsdException w:name="No Spacing" w:uiPriority="1" w:qFormat="1"/>
-    <w:lsdException w:name="Light Shading" w:uiPriority="60"/>
-    <w:lsdException w:name="Light List" w:uiPriority="61"/>
-    <w:lsdException w:name="Light Grid" w:uiPriority="62"/>
-    <w:lsdException w:name="Medium Shading 1" w:uiPriority="63"/>
-    <w:lsdException w:name="Medium Shading 2" w:uiPriority="64"/>
-    <w:lsdException w:name="Medium List 1" w:uiPriority="65"/>
-    <w:lsdException w:name="Medium List 2" w:uiPriority="66"/>
-    <w:lsdException w:name="Medium Grid 1" w:uiPriority="67"/>
-    <w:lsdException w:name="Medium Grid 2" w:uiPriority="68"/>
-    <w:lsdException w:name="Medium Grid 3" w:uiPriority="69"/>
-    <w:lsdException w:name="Dark List" w:uiPriority="70"/>
-    <w:lsdException w:name="Colorful Shading" w:uiPriority="71"/>
-    <w:lsdException w:name="Colorful List" w:uiPriority="72"/>
-    <w:lsdException w:name="Colorful Grid" w:uiPriority="73"/>
-    <w:lsdException w:name="Light Shading Accent 1" w:uiPriority="60"/>
-    <w:lsdException w:name="Light List Accent 1" w:uiPriority="61"/>
-    <w:lsdException w:name="Light Grid Accent 1" w:uiPriority="62"/>
-    <w:lsdException w:name="Medium Shading 1 Accent 1" w:uiPriority="63"/>
-    <w:lsdException w:name="Medium Shading 2 Accent 1" w:uiPriority="64"/>
-    <w:lsdException w:name="Medium List 1 Accent 1" w:uiPriority="65"/>
-    <w:lsdException w:name="Revision" w:semiHidden="1"/>
-    <w:lsdException w:name="List Paragraph" w:uiPriority="34" w:qFormat="1"/>
-    <w:lsdException w:name="Quote" w:uiPriority="29" w:qFormat="1"/>
-    <w:lsdException w:name="Intense Quote" w:uiPriority="30" w:qFormat="1"/>
-    <w:lsdException w:name="Medium List 2 Accent 1" w:uiPriority="66"/>
-    <w:lsdException w:name="Medium Grid 1 Accent 1" w:uiPriority="67"/>
-    <w:lsdException w:name="Medium Grid 2 Accent 1" w:uiPriority="68"/>
-    <w:lsdException w:name="Medium Grid 3 Accent 1" w:uiPriority="69"/>
-    <w:lsdException w:name="Dark List Accent 1" w:uiPriority="70"/>
-    <w:lsdException w:name="Colorful Shading Accent 1" w:uiPriority="71"/>
-    <w:lsdException w:name="Colorful List Accent 1" w:uiPriority="72"/>
-    <w:lsdException w:name="Colorful Grid Accent 1" w:uiPriority="73"/>
-    <w:lsdException w:name="Light Shading Accent 2" w:uiPriority="60"/>
-    <w:lsdException w:name="Light List Accent 2" w:uiPriority="61"/>
-    <w:lsdException w:name="Light Grid Accent 2" w:uiPriority="62"/>
-    <w:lsdException w:name="Medium Shading 1 Accent 2" w:uiPriority="63"/>
-    <w:lsdException w:name="Medium Shading 2 Accent 2" w:uiPriority="64"/>
-    <w:lsdException w:name="Medium List 1 Accent 2" w:uiPriority="65"/>
-    <w:lsdException w:name="Medium List 2 Accent 2" w:uiPriority="66"/>
-    <w:lsdException w:name="Medium Grid 1 Accent 2" w:uiPriority="67"/>
-    <w:lsdException w:name="Medium Grid 2 Accent 2" w:uiPriority="68"/>
-    <w:lsdException w:name="Medium Grid 3 Accent 2" w:uiPriority="69"/>
-    <w:lsdException w:name="Dark List Accent 2" w:uiPriority="70"/>
-    <w:lsdException w:name="Colorful Shading Accent 2" w:uiPriority="71"/>
-    <w:lsdException w:name="Colorful List Accent 2" w:uiPriority="72"/>
-    <w:lsdException w:name="Colorful Grid Accent 2" w:uiPriority="73"/>
-    <w:lsdException w:name="Light Shading Accent 3" w:uiPriority="60"/>
-    <w:lsdException w:name="Light List Accent 3" w:uiPriority="61"/>
-    <w:lsdException w:name="Light Grid Accent 3" w:uiPriority="62"/>
-    <w:lsdException w:name="Medium Shading 1 Accent 3" w:uiPriority="63"/>
-    <w:lsdException w:name="Medium Shading 2 Accent 3" w:uiPriority="64"/>
-    <w:lsdException w:name="Medium List 1 Accent 3" w:uiPriority="65"/>
-    <w:lsdException w:name="Medium List 2 Accent 3" w:uiPriority="66"/>
-    <w:lsdException w:name="Medium Grid 1 Accent 3" w:uiPriority="67"/>
-    <w:lsdException w:name="Medium Grid 2 Accent 3" w:uiPriority="68"/>
-    <w:lsdException w:name="Medium Grid 3 Accent 3" w:uiPriority="69"/>
-    <w:lsdException w:name="Dark List Accent 3" w:uiPriority="70"/>
-    <w:lsdException w:name="Colorful Shading Accent 3" w:uiPriority="71"/>
-    <w:lsdException w:name="Colorful List Accent 3" w:uiPriority="72"/>
-    <w:lsdException w:name="Colorful Grid Accent 3" w:uiPriority="73"/>
-    <w:lsdException w:name="Light Shading Accent 4" w:uiPriority="60"/>
-    <w:lsdException w:name="Light List Accent 4" w:uiPriority="61"/>
-    <w:lsdException w:name="Light Grid Accent 4" w:uiPriority="62"/>
-    <w:lsdException w:name="Medium Shading 1 Accent 4" w:uiPriority="63"/>
-    <w:lsdException w:name="Medium Shading 2 Accent 4" w:uiPriority="64"/>
-    <w:lsdException w:name="Medium List 1 Accent 4" w:uiPriority="65"/>
-    <w:lsdException w:name="Medium List 2 Accent 4" w:uiPriority="66"/>
-    <w:lsdException w:name="Medium Grid 1 Accent 4" w:uiPriority="67"/>
-    <w:lsdException w:name="Medium Grid 2 Accent 4" w:uiPriority="68"/>
-    <w:lsdException w:name="Medium Grid 3 Accent 4" w:uiPriority="69"/>
-    <w:lsdException w:name="Dark List Accent 4" w:uiPriority="70"/>
-    <w:lsdException w:name="Colorful Shading Accent 4" w:uiPriority="71"/>
-    <w:lsdException w:name="Colorful List Accent 4" w:uiPriority="72"/>
-    <w:lsdException w:name="Colorful Grid Accent 4" w:uiPriority="73"/>
-    <w:lsdException w:name="Light Shading Accent 5" w:uiPriority="60"/>
-    <w:lsdException w:name="Light List Accent 5" w:uiPriority="61"/>
-    <w:lsdException w:name="Light Grid Accent 5" w:uiPriority="62"/>
-    <w:lsdException w:name="Medium Shading 1 Accent 5" w:uiPriority="63"/>
-    <w:lsdException w:name="Medium Shading 2 Accent 5" w:uiPriority="64"/>
-    <w:lsdException w:name="Medium List 1 Accent 5" w:uiPriority="65"/>
-    <w:lsdException w:name="Medium List 2 Accent 5" w:uiPriority="66"/>
-    <w:lsdException w:name="Medium Grid 1 Accent 5" w:uiPriority="67"/>
-    <w:lsdException w:name="Medium Grid 2 Accent 5" w:uiPriority="68"/>
-    <w:lsdException w:name="Medium Grid 3 Accent 5" w:uiPriority="69"/>
-    <w:lsdException w:name="Dark List Accent 5" w:uiPriority="70"/>
-    <w:lsdException w:name="Colorful Shading Accent 5" w:uiPriority="71"/>
-    <w:lsdException w:name="Colorful List Accent 5" w:uiPriority="72"/>
-    <w:lsdException w:name="Colorful Grid Accent 5" w:uiPriority="73"/>
-    <w:lsdException w:name="Light Shading Accent 6" w:uiPriority="60"/>
-    <w:lsdException w:name="Light List Accent 6" w:uiPriority="61"/>
-    <w:lsdException w:name="Light Grid Accent 6" w:uiPriority="62"/>
-    <w:lsdException w:name="Medium Shading 1 Accent 6" w:uiPriority="63"/>
-    <w:lsdException w:name="Medium Shading 2 Accent 6" w:uiPriority="64"/>
-    <w:lsdException w:name="Medium List 1 Accent 6" w:uiPriority="65"/>
-    <w:lsdException w:name="Medium List 2 Accent 6" w:uiPriority="66"/>
-    <w:lsdException w:name="Medium Grid 1 Accent 6" w:uiPriority="67"/>
-    <w:lsdException w:name="Medium Grid 2 Accent 6" w:uiPriority="68"/>
-    <w:lsdException w:name="Medium Grid 3 Accent 6" w:uiPriority="69"/>
-    <w:lsdException w:name="Dark List Accent 6" w:uiPriority="70"/>
-    <w:lsdException w:name="Colorful Shading Accent 6" w:uiPriority="71"/>
-    <w:lsdException w:name="Colorful List Accent 6" w:uiPriority="72"/>
-    <w:lsdException w:name="Colorful Grid Accent 6" w:uiPriority="73"/>
-    <w:lsdException w:name="Subtle Emphasis" w:uiPriority="19" w:qFormat="1"/>
-    <w:lsdException w:name="Intense Emphasis" w:uiPriority="21" w:qFormat="1"/>
-    <w:lsdException w:name="Subtle Reference" w:uiPriority="31" w:qFormat="1"/>
-    <w:lsdException w:name="Intense Reference" w:uiPriority="32" w:qFormat="1"/>
-    <w:lsdException w:name="Book Title" w:uiPriority="33" w:qFormat="1"/>
-    <w:lsdException w:name="Bibliography" w:semiHidden="1" w:uiPriority="37" w:unhideWhenUsed="1"/>
-    <w:lsdException w:name="TOC Heading" w:semiHidden="1" w:uiPriority="39" w:unhideWhenUsed="1" w:qFormat="1"/>
-    <w:lsdException w:name="Plain Table 1" w:uiPriority="41"/>
-    <w:lsdException w:name="Plain Table 2" w:uiPriority="42"/>
-    <w:lsdException w:name="Plain Table 3" w:uiPriority="43"/>
-    <w:lsdException w:name="Plain Table 4" w:uiPriority="44"/>
-    <w:lsdException w:name="Plain Table 5" w:uiPriority="45"/>
-    <w:lsdException w:name="Grid Table Light" w:uiPriority="40"/>
-    <w:lsdException w:name="Grid Table 1 Light" w:uiPriority="46"/>
-    <w:lsdException w:name="Grid Table 2" w:uiPriority="47"/>
-    <w:lsdException w:name="Grid Table 3" w:uiPriority="48"/>
-    <w:lsdException w:name="Grid Table 4" w:uiPriority="49"/>
-    <w:lsdException w:name="Grid Table 5 Dark" w:uiPriority="50"/>
-    <w:lsdException w:name="Grid Table 6 Colorful" w:uiPriority="51"/>
-    <w:lsdException w:name="Grid Table 7 Colorful" w:uiPriority="52"/>
-    <w:lsdException w:name="Grid Table 1 Light Accent 1" w:uiPriority="46"/>
-    <w:lsdException w:name="Grid Table 2 Accent 1" w:uiPriority="47"/>
-    <w:lsdException w:name="Grid Table 3 Accent 1" w:uiPriority="48"/>
-    <w:lsdException w:name="Grid Table 4 Accent 1" w:uiPriority="49"/>
-    <w:lsdException w:name="Grid Table 5 Dark Accent 1" w:uiPriority="50"/>
-    <w:lsdException w:name="Grid Table 6 Colorful Accent 1" w:uiPriority="51"/>
-    <w:lsdException w:name="Grid Table 7 Colorful Accent 1" w:uiPriority="52"/>
-    <w:lsdException w:name="Grid Table 1 Light Accent 2" w:uiPriority="46"/>
-    <w:lsdException w:name="Grid Table 2 Accent 2" w:uiPriority="47"/>
-    <w:lsdException w:name="Grid Table 3 Accent 2" w:uiPriority="48"/>
-    <w:lsdException w:name="Grid Table 4 Accent 2" w:uiPriority="49"/>
-    <w:lsdException w:name="Grid Table 5 Dark Accent 2" w:uiPriority="50"/>
-    <w:lsdException w:name="Grid Table 6 Colorful Accent 2" w:uiPriority="51"/>
-    <w:lsdException w:name="Grid Table 7 Colorful Accent 2" w:uiPriority="52"/>
-    <w:lsdException w:name="Grid Table 1 Light Accent 3" w:uiPriority="46"/>
-    <w:lsdException w:name="Grid Table 2 Accent 3" w:uiPriority="47"/>
-    <w:lsdException w:name="Grid Table 3 Accent 3" w:uiPriority="48"/>
-    <w:lsdException w:name="Grid Table 4 Accent 3" w:uiPriority="49"/>
-    <w:lsdException w:name="Grid Table 5 Dark Accent 3" w:uiPriority="50"/>
-    <w:lsdException w:name="Grid Table 6 Colorful Accent 3" w:uiPriority="51"/>
-    <w:lsdException w:name="Grid Table 7 Colorful Accent 3" w:uiPriority="52"/>
-    <w:lsdException w:name="Grid Table 1 Light Accent 4" w:uiPriority="46"/>
-    <w:lsdException w:name="Grid Table 2 Accent 4" w:uiPriority="47"/>
-    <w:lsdException w:name="Grid Table 3 Accent 4" w:uiPriority="48"/>
-    <w:lsdException w:name="Grid Table 4 Accent 4" w:uiPriority="49"/>
-    <w:lsdException w:name="Grid Table 5 Dark Accent 4" w:uiPriority="50"/>
-    <w:lsdException w:name="Grid Table 6 Colorful Accent 4" w:uiPriority="51"/>
-    <w:lsdException w:name="Grid Table 7 Colorful Accent 4" w:uiPriority="52"/>
-    <w:lsdException w:name="Grid Table 1 Light Accent 5" w:uiPriority="46"/>
-    <w:lsdException w:name="Grid Table 2 Accent 5" w:uiPriority="47"/>
-    <w:lsdException w:name="Grid Table 3 Accent 5" w:uiPriority="48"/>
-    <w:lsdException w:name="Grid Table 4 Accent 5" w:uiPriority="49"/>
-    <w:lsdException w:name="Grid Table 5 Dark Accent 5" w:uiPriority="50"/>
-    <w:lsdException w:name="Grid Table 6 Colorful Accent 5" w:uiPriority="51"/>
-    <w:lsdException w:name="Grid Table 7 Colorful Accent 5" w:uiPriority="52"/>
-    <w:lsdException w:name="Grid Table 1 Light Accent 6" w:uiPriority="46"/>
-    <w:lsdException w:name="Grid Table 2 Accent 6" w:uiPriority="47"/>
-    <w:lsdException w:name="Grid Table 3 Accent 6" w:uiPriority="48"/>
-    <w:lsdException w:name="Grid Table 4 Accent 6" w:uiPriority="49"/>
-    <w:lsdException w:name="Grid Table 5 Dark Accent 6" w:uiPriority="50"/>
-    <w:lsdException w:name="Grid Table 6 Colorful Accent 6" w:uiPriority="51"/>
-    <w:lsdException w:name="Grid Table 7 Colorful Accent 6" w:uiPriority="52"/>
-    <w:lsdException w:name="List Table 1 Light" w:uiPriority="46"/>
-    <w:lsdException w:name="List Table 2" w:uiPriority="47"/>
-    <w:lsdException w:name="List Table 3" w:uiPriority="48"/>
-    <w:lsdException w:name="List Table 4" w:uiPriority="49"/>
-    <w:lsdException w:name="List Table 5 Dark" w:uiPriority="50"/>
-    <w:lsdException w:name="List Table 6 Colorful" w:uiPriority="51"/>
-    <w:lsdException w:name="List Table 7 Colorful" w:uiPriority="52"/>
-    <w:lsdException w:name="List Table 1 Light Accent 1" w:uiPriority="46"/>
-    <w:lsdException w:name="List Table 2 Accent 1" w:uiPriority="47"/>
-    <w:lsdException w:name="List Table 3 Accent 1" w:uiPriority="48"/>
-    <w:lsdException w:name="List Table 4 Accent 1" w:uiPriority="49"/>
-    <w:lsdException w:name="List Table 5 Dark Accent 1" w:uiPriority="50"/>
-    <w:lsdException w:name="List Table 6 Colorful Accent 1" w:uiPriority="51"/>
-    <w:lsdException w:name="List Table 7 Colorful Accent 1" w:uiPriority="52"/>
-    <w:lsdException w:name="List Table 1 Light Accent 2" w:uiPriority="46"/>
-    <w:lsdException w:name="List Table 2 Accent 2" w:uiPriority="47"/>
-    <w:lsdException w:name="List Table 3 Accent 2" w:uiPriority="48"/>
-    <w:lsdException w:name="List Table 4 Accent 2" w:uiPriority="49"/>
-    <w:lsdException w:name="List Table 5 Dark Accent 2" w:uiPriority="50"/>
-    <w:lsdException w:name="List Table 6 Colorful Accent 2" w:uiPriority="51"/>
-    <w:lsdException w:name="List Table 7 Colorful Accent 2" w:uiPriority="52"/>
-    <w:lsdException w:name="List Table 1 Light Accent 3" w:uiPriority="46"/>
-    <w:lsdException w:name="List Table 2 Accent 3" w:uiPriority="47"/>
-    <w:lsdException w:name="List Table 3 Accent 3" w:uiPriority="48"/>
-    <w:lsdException w:name="List Table 4 Accent 3" w:uiPriority="49"/>
-    <w:lsdException w:name="List Table 5 Dark Accent 3" w:uiPriority="50"/>
-    <w:lsdException w:name="List Table 6 Colorful Accent 3" w:uiPriority="51"/>
-    <w:lsdException w:name="List Table 7 Colorful Accent 3" w:uiPriority="52"/>
-    <w:lsdException w:name="List Table 1 Light Accent 4" w:uiPriority="46"/>
-    <w:lsdException w:name="List Table 2 Accent 4" w:uiPriority="47"/>
-    <w:lsdException w:name="List Table 3 Accent 4" w:uiPriority="48"/>
-    <w:lsdException w:name="List Table 4 Accent 4" w:uiPriority="49"/>
-    <w:lsdException w:name="List Table 5 Dark Accent 4" w:uiPriority="50"/>
-    <w:lsdException w:name="List Table 6 Colorful Accent 4" w:uiPriority="51"/>
-    <w:lsdException w:name="List Table 7 Colorful Accent 4" w:uiPriority="52"/>
-    <w:lsdException w:name="List Table 1 Light Accent 5" w:uiPriority="46"/>
-    <w:lsdException w:name="List Table 2 Accent 5" w:uiPriority="47"/>
-    <w:lsdException w:name="List Table 3 Accent 5" w:uiPriority="48"/>
-    <w:lsdException w:name="List Table 4 Accent 5" w:uiPriority="49"/>
-    <w:lsdException w:name="List Table 5 Dark Accent 5" w:uiPriority="50"/>
-    <w:lsdException w:name="List Table 6 Colorful Accent 5" w:uiPriority="51"/>
-    <w:lsdException w:name="List Table 7 Colorful Accent 5" w:uiPriority="52"/>
-    <w:lsdException w:name="List Table 1 Light Accent 6" w:uiPriority="46"/>
-    <w:lsdException w:name="List Table 2 Accent 6" w:uiPriority="47"/>
-    <w:lsdException w:name="List Table 3 Accent 6" w:uiPriority="48"/>
-    <w:lsdException w:name="List Table 4 Accent 6" w:uiPriority="49"/>
-    <w:lsdException w:name="List Table 5 Dark Accent 6" w:uiPriority="50"/>
-    <w:lsdException w:name="List Table 6 Colorful Accent 6" w:uiPriority="51"/>
-    <w:lsdException w:name="List Table 7 Colorful Accent 6" w:uiPriority="52"/>
+  <w:latentStyles w:defLockedState="0" w:defUIPriority="99" w:defSemiHidden="1" w:defUnhideWhenUsed="1" w:defQFormat="0" w:count="267">
+    <w:lsdException w:name="Normal" w:semiHidden="0" w:uiPriority="0" w:unhideWhenUsed="0" w:qFormat="1"/>
+    <w:lsdException w:name="heading 1" w:semiHidden="0" w:uiPriority="9" w:unhideWhenUsed="0" w:qFormat="1"/>
+    <w:lsdException w:name="heading 2" w:uiPriority="9" w:qFormat="1"/>
+    <w:lsdException w:name="heading 3" w:uiPriority="9" w:qFormat="1"/>
+    <w:lsdException w:name="heading 4" w:uiPriority="9" w:qFormat="1"/>
+    <w:lsdException w:name="heading 5" w:uiPriority="9" w:qFormat="1"/>
+    <w:lsdException w:name="heading 6" w:uiPriority="9" w:qFormat="1"/>
+    <w:lsdException w:name="heading 7" w:uiPriority="9" w:qFormat="1"/>
+    <w:lsdException w:name="heading 8" w:uiPriority="9" w:qFormat="1"/>
+    <w:lsdException w:name="heading 9" w:uiPriority="9" w:qFormat="1"/>
+    <w:lsdException w:name="toc 1" w:uiPriority="39"/>
+    <w:lsdException w:name="toc 2" w:uiPriority="39"/>
+    <w:lsdException w:name="toc 3" w:uiPriority="39"/>
+    <w:lsdException w:name="toc 4" w:uiPriority="39"/>
+    <w:lsdException w:name="toc 5" w:uiPriority="39"/>
+    <w:lsdException w:name="toc 6" w:uiPriority="39"/>
+    <w:lsdException w:name="toc 7" w:uiPriority="39"/>
+    <w:lsdException w:name="toc 8" w:uiPriority="39"/>
+    <w:lsdException w:name="toc 9" w:uiPriority="39"/>
+    <w:lsdException w:name="caption" w:uiPriority="35" w:qFormat="1"/>
+    <w:lsdException w:name="Title" w:semiHidden="0" w:uiPriority="10" w:unhideWhenUsed="0" w:qFormat="1"/>
+    <w:lsdException w:name="Default Paragraph Font" w:uiPriority="1"/>
+    <w:lsdException w:name="Subtitle" w:semiHidden="0" w:uiPriority="11" w:unhideWhenUsed="0" w:qFormat="1"/>
+    <w:lsdException w:name="Strong" w:semiHidden="0" w:uiPriority="22" w:unhideWhenUsed="0" w:qFormat="1"/>
+    <w:lsdException w:name="Emphasis" w:semiHidden="0" w:uiPriority="20" w:unhideWhenUsed="0" w:qFormat="1"/>
+    <w:lsdException w:name="Table Grid" w:semiHidden="0" w:uiPriority="59" w:unhideWhenUsed="0"/>
+    <w:lsdException w:name="Placeholder Text" w:unhideWhenUsed="0"/>
+    <w:lsdException w:name="No Spacing" w:semiHidden="0" w:uiPriority="1" w:unhideWhenUsed="0" w:qFormat="1"/>
+    <w:lsdException w:name="Light Shading" w:semiHidden="0" w:uiPriority="60" w:unhideWhenUsed="0"/>
+    <w:lsdException w:name="Light List" w:semiHidden="0" w:uiPriority="61" w:unhideWhenUsed="0"/>
+    <w:lsdException w:name="Light Grid" w:semiHidden="0" w:uiPriority="62" w:unhideWhenUsed="0"/>
+    <w:lsdException w:name="Medium Shading 1" w:semiHidden="0" w:uiPriority="63" w:unhideWhenUsed="0"/>
+    <w:lsdException w:name="Medium Shading 2" w:semiHidden="0" w:uiPriority="64" w:unhideWhenUsed="0"/>
+    <w:lsdException w:name="Medium List 1" w:semiHidden="0" w:uiPriority="65" w:unhideWhenUsed="0"/>
+    <w:lsdException w:name="Medium List 2" w:semiHidden="0" w:uiPriority="66" w:unhideWhenUsed="0"/>
+    <w:lsdException w:name="Medium Grid 1" w:semiHidden="0" w:uiPriority="67" w:unhideWhenUsed="0"/>
+    <w:lsdException w:name="Medium Grid 2" w:semiHidden="0" w:uiPriority="68" w:unhideWhenUsed="0"/>
+    <w:lsdException w:name="Medium Grid 3" w:semiHidden="0" w:uiPriority="69" w:unhideWhenUsed="0"/>
+    <w:lsdException w:name="Dark List" w:semiHidden="0" w:uiPriority="70" w:unhideWhenUsed="0"/>
+    <w:lsdException w:name="Colorful Shading" w:semiHidden="0" w:uiPriority="71" w:unhideWhenUsed="0"/>
+    <w:lsdException w:name="Colorful List" w:semiHidden="0" w:uiPriority="72" w:unhideWhenUsed="0"/>
+    <w:lsdException w:name="Colorful Grid" w:semiHidden="0" w:uiPriority="73" w:unhideWhenUsed="0"/>
+    <w:lsdException w:name="Light Shading Accent 1" w:semiHidden="0" w:uiPriority="60" w:unhideWhenUsed="0"/>
+    <w:lsdException w:name="Light List Accent 1" w:semiHidden="0" w:uiPriority="61" w:unhideWhenUsed="0"/>
+    <w:lsdException w:name="Light Grid Accent 1" w:semiHidden="0" w:uiPriority="62" w:unhideWhenUsed="0"/>
+    <w:lsdException w:name="Medium Shading 1 Accent 1" w:semiHidden="0" w:uiPriority="63" w:unhideWhenUsed="0"/>
+    <w:lsdException w:name="Medium Shading 2 Accent 1" w:semiHidden="0" w:uiPriority="64" w:unhideWhenUsed="0"/>
+    <w:lsdException w:name="Medium List 1 Accent 1" w:semiHidden="0" w:uiPriority="65" w:unhideWhenUsed="0"/>
+    <w:lsdException w:name="Revision" w:unhideWhenUsed="0"/>
+    <w:lsdException w:name="List Paragraph" w:semiHidden="0" w:uiPriority="34" w:unhideWhenUsed="0" w:qFormat="1"/>
+    <w:lsdException w:name="Quote" w:semiHidden="0" w:uiPriority="29" w:unhideWhenUsed="0" w:qFormat="1"/>
+    <w:lsdException w:name="Intense Quote" w:semiHidden="0" w:uiPriority="30" w:unhideWhenUsed="0" w:qFormat="1"/>
+    <w:lsdException w:name="Medium List 2 Accent 1" w:semiHidden="0" w:uiPriority="66" w:unhideWhenUsed="0"/>
+    <w:lsdException w:name="Medium Grid 1 Accent 1" w:semiHidden="0" w:uiPriority="67" w:unhideWhenUsed="0"/>
+    <w:lsdException w:name="Medium Grid 2 Accent 1" w:semiHidden="0" w:uiPriority="68" w:unhideWhenUsed="0"/>
+    <w:lsdException w:name="Medium Grid 3 Accent 1" w:semiHidden="0" w:uiPriority="69" w:unhideWhenUsed="0"/>
+    <w:lsdException w:name="Dark List Accent 1" w:semiHidden="0" w:uiPriority="70" w:unhideWhenUsed="0"/>
+    <w:lsdException w:name="Colorful Shading Accent 1" w:semiHidden="0" w:uiPriority="71" w:unhideWhenUsed="0"/>
+    <w:lsdException w:name="Colorful List Accent 1" w:semiHidden="0" w:uiPriority="72" w:unhideWhenUsed="0"/>
+    <w:lsdException w:name="Colorful Grid Accent 1" w:semiHidden="0" w:uiPriority="73" w:unhideWhenUsed="0"/>
+    <w:lsdException w:name="Light Shading Accent 2" w:semiHidden="0" w:uiPriority="60" w:unhideWhenUsed="0"/>
+    <w:lsdException w:name="Light List Accent 2" w:semiHidden="0" w:uiPriority="61" w:unhideWhenUsed="0"/>
+    <w:lsdException w:name="Light Grid Accent 2" w:semiHidden="0" w:uiPriority="62" w:unhideWhenUsed="0"/>
+    <w:lsdException w:name="Medium Shading 1 Accent 2" w:semiHidden="0" w:uiPriority="63" w:unhideWhenUsed="0"/>
+    <w:lsdException w:name="Medium Shading 2 Accent 2" w:semiHidden="0" w:uiPriority="64" w:unhideWhenUsed="0"/>
+    <w:lsdException w:name="Medium List 1 Accent 2" w:semiHidden="0" w:uiPriority="65" w:unhideWhenUsed="0"/>
+    <w:lsdException w:name="Medium List 2 Accent 2" w:semiHidden="0" w:uiPriority="66" w:unhideWhenUsed="0"/>
+    <w:lsdException w:name="Medium Grid 1 Accent 2" w:semiHidden="0" w:uiPriority="67" w:unhideWhenUsed="0"/>
+    <w:lsdException w:name="Medium Grid 2 Accent 2" w:semiHidden="0" w:uiPriority="68" w:unhideWhenUsed="0"/>
+    <w:lsdException w:name="Medium Grid 3 Accent 2" w:semiHidden="0" w:uiPriority="69" w:unhideWhenUsed="0"/>
+    <w:lsdException w:name="Dark List Accent 2" w:semiHidden="0" w:uiPriority="70" w:unhideWhenUsed="0"/>
+    <w:lsdException w:name="Colorful Shading Accent 2" w:semiHidden="0" w:uiPriority="71" w:unhideWhenUsed="0"/>
+    <w:lsdException w:name="Colorful List Accent 2" w:semiHidden="0" w:uiPriority="72" w:unhideWhenUsed="0"/>
+    <w:lsdException w:name="Colorful Grid Accent 2" w:semiHidden="0" w:uiPriority="73" w:unhideWhenUsed="0"/>
+    <w:lsdException w:name="Light Shading Accent 3" w:semiHidden="0" w:uiPriority="60" w:unhideWhenUsed="0"/>
+    <w:lsdException w:name="Light List Accent 3" w:semiHidden="0" w:uiPriority="61" w:unhideWhenUsed="0"/>
+    <w:lsdException w:name="Light Grid Accent 3" w:semiHidden="0" w:uiPriority="62" w:unhideWhenUsed="0"/>
+    <w:lsdException w:name="Medium Shading 1 Accent 3" w:semiHidden="0" w:uiPriority="63" w:unhideWhenUsed="0"/>
+    <w:lsdException w:name="Medium Shading 2 Accent 3" w:semiHidden="0" w:uiPriority="64" w:unhideWhenUsed="0"/>
+    <w:lsdException w:name="Medium List 1 Accent 3" w:semiHidden="0" w:uiPriority="65" w:unhideWhenUsed="0"/>
+    <w:lsdException w:name="Medium List 2 Accent 3" w:semiHidden="0" w:uiPriority="66" w:unhideWhenUsed="0"/>
+    <w:lsdException w:name="Medium Grid 1 Accent 3" w:semiHidden="0" w:uiPriority="67" w:unhideWhenUsed="0"/>
+    <w:lsdException w:name="Medium Grid 2 Accent 3" w:semiHidden="0" w:uiPriority="68" w:unhideWhenUsed="0"/>
+    <w:lsdException w:name="Medium Grid 3 Accent 3" w:semiHidden="0" w:uiPriority="69" w:unhideWhenUsed="0"/>
+    <w:lsdException w:name="Dark List Accent 3" w:semiHidden="0" w:uiPriority="70" w:unhideWhenUsed="0"/>
+    <w:lsdException w:name="Colorful Shading Accent 3" w:semiHidden="0" w:uiPriority="71" w:unhideWhenUsed="0"/>
+    <w:lsdException w:name="Colorful List Accent 3" w:semiHidden="0" w:uiPriority="72" w:unhideWhenUsed="0"/>
+    <w:lsdException w:name="Colorful Grid Accent 3" w:semiHidden="0" w:uiPriority="73" w:unhideWhenUsed="0"/>
+    <w:lsdException w:name="Light Shading Accent 4" w:semiHidden="0" w:uiPriority="60" w:unhideWhenUsed="0"/>
+    <w:lsdException w:name="Light List Accent 4" w:semiHidden="0" w:uiPriority="61" w:unhideWhenUsed="0"/>
+    <w:lsdException w:name="Light Grid Accent 4" w:semiHidden="0" w:uiPriority="62" w:unhideWhenUsed="0"/>
+    <w:lsdException w:name="Medium Shading 1 Accent 4" w:semiHidden="0" w:uiPriority="63" w:unhideWhenUsed="0"/>
+    <w:lsdException w:name="Medium Shading 2 Accent 4" w:semiHidden="0" w:uiPriority="64" w:unhideWhenUsed="0"/>
+    <w:lsdException w:name="Medium List 1 Accent 4" w:semiHidden="0" w:uiPriority="65" w:unhideWhenUsed="0"/>
+    <w:lsdException w:name="Medium List 2 Accent 4" w:semiHidden="0" w:uiPriority="66" w:unhideWhenUsed="0"/>
+    <w:lsdException w:name="Medium Grid 1 Accent 4" w:semiHidden="0" w:uiPriority="67" w:unhideWhenUsed="0"/>
+    <w:lsdException w:name="Medium Grid 2 Accent 4" w:semiHidden="0" w:uiPriority="68" w:unhideWhenUsed="0"/>
+    <w:lsdException w:name="Medium Grid 3 Accent 4" w:semiHidden="0" w:uiPriority="69" w:unhideWhenUsed="0"/>
+    <w:lsdException w:name="Dark List Accent 4" w:semiHidden="0" w:uiPriority="70" w:unhideWhenUsed="0"/>
+    <w:lsdException w:name="Colorful Shading Accent 4" w:semiHidden="0" w:uiPriority="71" w:unhideWhenUsed="0"/>
+    <w:lsdException w:name="Colorful List Accent 4" w:semiHidden="0" w:uiPriority="72" w:unhideWhenUsed="0"/>
+    <w:lsdException w:name="Colorful Grid Accent 4" w:semiHidden="0" w:uiPriority="73" w:unhideWhenUsed="0"/>
+    <w:lsdException w:name="Light Shading Accent 5" w:semiHidden="0" w:uiPriority="60" w:unhideWhenUsed="0"/>
+    <w:lsdException w:name="Light List Accent 5" w:semiHidden="0" w:uiPriority="61" w:unhideWhenUsed="0"/>
+    <w:lsdException w:name="Light Grid Accent 5" w:semiHidden="0" w:uiPriority="62" w:unhideWhenUsed="0"/>
+    <w:lsdException w:name="Medium Shading 1 Accent 5" w:semiHidden="0" w:uiPriority="63" w:unhideWhenUsed="0"/>
+    <w:lsdException w:name="Medium Shading 2 Accent 5" w:semiHidden="0" w:uiPriority="64" w:unhideWhenUsed="0"/>
+    <w:lsdException w:name="Medium List 1 Accent 5" w:semiHidden="0" w:uiPriority="65" w:unhideWhenUsed="0"/>
+    <w:lsdException w:name="Medium List 2 Accent 5" w:semiHidden="0" w:uiPriority="66" w:unhideWhenUsed="0"/>
+    <w:lsdException w:name="Medium Grid 1 Accent 5" w:semiHidden="0" w:uiPriority="67" w:unhideWhenUsed="0"/>
+    <w:lsdException w:name="Medium Grid 2 Accent 5" w:semiHidden="0" w:uiPriority="68" w:unhideWhenUsed="0"/>
+    <w:lsdException w:name="Medium Grid 3 Accent 5" w:semiHidden="0" w:uiPriority="69" w:unhideWhenUsed="0"/>
+    <w:lsdException w:name="Dark List Accent 5" w:semiHidden="0" w:uiPriority="70" w:unhideWhenUsed="0"/>
+    <w:lsdException w:name="Colorful Shading Accent 5" w:semiHidden="0" w:uiPriority="71" w:unhideWhenUsed="0"/>
+    <w:lsdException w:name="Colorful List Accent 5" w:semiHidden="0" w:uiPriority="72" w:unhideWhenUsed="0"/>
+    <w:lsdException w:name="Colorful Grid Accent 5" w:semiHidden="0" w:uiPriority="73" w:unhideWhenUsed="0"/>
+    <w:lsdException w:name="Light Shading Accent 6" w:semiHidden="0" w:uiPriority="60" w:unhideWhenUsed="0"/>
+    <w:lsdException w:name="Light List Accent 6" w:semiHidden="0" w:uiPriority="61" w:unhideWhenUsed="0"/>
+    <w:lsdException w:name="Light Grid Accent 6" w:semiHidden="0" w:uiPriority="62" w:unhideWhenUsed="0"/>
+    <w:lsdException w:name="Medium Shading 1 Accent 6" w:semiHidden="0" w:uiPriority="63" w:unhideWhenUsed="0"/>
+    <w:lsdException w:name="Medium Shading 2 Accent 6" w:semiHidden="0" w:uiPriority="64" w:unhideWhenUsed="0"/>
+    <w:lsdException w:name="Medium List 1 Accent 6" w:semiHidden="0" w:uiPriority="65" w:unhideWhenUsed="0"/>
+    <w:lsdException w:name="Medium List 2 Accent 6" w:semiHidden="0" w:uiPriority="66" w:unhideWhenUsed="0"/>
+    <w:lsdException w:name="Medium Grid 1 Accent 6" w:semiHidden="0" w:uiPriority="67" w:unhideWhenUsed="0"/>
+    <w:lsdException w:name="Medium Grid 2 Accent 6" w:semiHidden="0" w:uiPriority="68" w:unhideWhenUsed="0"/>
+    <w:lsdException w:name="Medium Grid 3 Accent 6" w:semiHidden="0" w:uiPriority="69" w:unhideWhenUsed="0"/>
+    <w:lsdException w:name="Dark List Accent 6" w:semiHidden="0" w:uiPriority="70" w:unhideWhenUsed="0"/>
+    <w:lsdException w:name="Colorful Shading Accent 6" w:semiHidden="0" w:uiPriority="71" w:unhideWhenUsed="0"/>
+    <w:lsdException w:name="Colorful List Accent 6" w:semiHidden="0" w:uiPriority="72" w:unhideWhenUsed="0"/>
+    <w:lsdException w:name="Colorful Grid Accent 6" w:semiHidden="0" w:uiPriority="73" w:unhideWhenUsed="0"/>
+    <w:lsdException w:name="Subtle Emphasis" w:semiHidden="0" w:uiPriority="19" w:unhideWhenUsed="0" w:qFormat="1"/>
+    <w:lsdException w:name="Intense Emphasis" w:semiHidden="0" w:uiPriority="21" w:unhideWhenUsed="0" w:qFormat="1"/>
+    <w:lsdException w:name="Subtle Reference" w:semiHidden="0" w:uiPriority="31" w:unhideWhenUsed="0" w:qFormat="1"/>
+    <w:lsdException w:name="Intense Reference" w:semiHidden="0" w:uiPriority="32" w:unhideWhenUsed="0" w:qFormat="1"/>
+    <w:lsdException w:name="Book Title" w:semiHidden="0" w:uiPriority="33" w:unhideWhenUsed="0" w:qFormat="1"/>
+    <w:lsdException w:name="Bibliography" w:uiPriority="37"/>
+    <w:lsdException w:name="TOC Heading" w:uiPriority="39" w:qFormat="1"/>
   </w:latentStyles>
   <w:style w:type="paragraph" w:default="1" w:styleId="Normal">
     <w:name w:val="Normal"/>
@@ -4547,7 +4516,392 @@
   <w:style w:type="character" w:default="1" w:styleId="Fuentedeprrafopredeter">
     <w:name w:val="Default Paragraph Font"/>
     <w:uiPriority w:val="1"/>
+    <w:unhideWhenUsed/>
+  </w:style>
+  <w:style w:type="table" w:default="1" w:styleId="Tablanormal">
+    <w:name w:val="Normal Table"/>
+    <w:uiPriority w:val="99"/>
     <w:semiHidden/>
+    <w:unhideWhenUsed/>
+    <w:tblPr>
+      <w:tblInd w:w="0" w:type="dxa"/>
+      <w:tblCellMar>
+        <w:top w:w="0" w:type="dxa"/>
+        <w:left w:w="108" w:type="dxa"/>
+        <w:bottom w:w="0" w:type="dxa"/>
+        <w:right w:w="108" w:type="dxa"/>
+      </w:tblCellMar>
+    </w:tblPr>
+  </w:style>
+  <w:style w:type="numbering" w:default="1" w:styleId="Sinlista">
+    <w:name w:val="No List"/>
+    <w:uiPriority w:val="99"/>
+    <w:semiHidden/>
+    <w:unhideWhenUsed/>
+  </w:style>
+  <w:style w:type="character" w:customStyle="1" w:styleId="Ttulo1Car">
+    <w:name w:val="Título 1 Car"/>
+    <w:basedOn w:val="Fuentedeprrafopredeter"/>
+    <w:link w:val="Ttulo1"/>
+    <w:uiPriority w:val="9"/>
+    <w:rsid w:val="00332947"/>
+    <w:rPr>
+      <w:rFonts w:asciiTheme="majorHAnsi" w:eastAsiaTheme="majorEastAsia" w:hAnsiTheme="majorHAnsi" w:cstheme="majorBidi"/>
+      <w:b/>
+      <w:bCs/>
+      <w:color w:val="365F91" w:themeColor="accent1" w:themeShade="BF"/>
+      <w:sz w:val="28"/>
+      <w:szCs w:val="28"/>
+    </w:rPr>
+  </w:style>
+  <w:style w:type="paragraph" w:styleId="Subttulo">
+    <w:name w:val="Subtitle"/>
+    <w:basedOn w:val="Normal"/>
+    <w:next w:val="Normal"/>
+    <w:link w:val="SubttuloCar"/>
+    <w:uiPriority w:val="11"/>
+    <w:qFormat/>
+    <w:rsid w:val="00332947"/>
+    <w:pPr>
+      <w:numPr>
+        <w:ilvl w:val="1"/>
+      </w:numPr>
+    </w:pPr>
+    <w:rPr>
+      <w:rFonts w:asciiTheme="majorHAnsi" w:eastAsiaTheme="majorEastAsia" w:hAnsiTheme="majorHAnsi" w:cstheme="majorBidi"/>
+      <w:i/>
+      <w:iCs/>
+      <w:color w:val="4F81BD" w:themeColor="accent1"/>
+      <w:spacing w:val="15"/>
+      <w:sz w:val="24"/>
+      <w:szCs w:val="24"/>
+    </w:rPr>
+  </w:style>
+  <w:style w:type="character" w:customStyle="1" w:styleId="SubttuloCar">
+    <w:name w:val="Subtítulo Car"/>
+    <w:basedOn w:val="Fuentedeprrafopredeter"/>
+    <w:link w:val="Subttulo"/>
+    <w:uiPriority w:val="11"/>
+    <w:rsid w:val="00332947"/>
+    <w:rPr>
+      <w:rFonts w:asciiTheme="majorHAnsi" w:eastAsiaTheme="majorEastAsia" w:hAnsiTheme="majorHAnsi" w:cstheme="majorBidi"/>
+      <w:i/>
+      <w:iCs/>
+      <w:color w:val="4F81BD" w:themeColor="accent1"/>
+      <w:spacing w:val="15"/>
+      <w:sz w:val="24"/>
+      <w:szCs w:val="24"/>
+    </w:rPr>
+  </w:style>
+  <w:style w:type="character" w:styleId="nfasissutil">
+    <w:name w:val="Subtle Emphasis"/>
+    <w:basedOn w:val="Fuentedeprrafopredeter"/>
+    <w:uiPriority w:val="19"/>
+    <w:qFormat/>
+    <w:rsid w:val="00332947"/>
+    <w:rPr>
+      <w:i/>
+      <w:iCs/>
+      <w:color w:val="808080" w:themeColor="text1" w:themeTint="7F"/>
+    </w:rPr>
+  </w:style>
+  <w:style w:type="paragraph" w:styleId="Ttulo">
+    <w:name w:val="Title"/>
+    <w:basedOn w:val="Normal"/>
+    <w:next w:val="Normal"/>
+    <w:link w:val="TtuloCar"/>
+    <w:uiPriority w:val="10"/>
+    <w:qFormat/>
+    <w:rsid w:val="00332947"/>
+    <w:pPr>
+      <w:pBdr>
+        <w:bottom w:val="single" w:sz="8" w:space="4" w:color="4F81BD" w:themeColor="accent1"/>
+      </w:pBdr>
+      <w:spacing w:after="300" w:line="240" w:lineRule="auto"/>
+      <w:contextualSpacing/>
+    </w:pPr>
+    <w:rPr>
+      <w:rFonts w:asciiTheme="majorHAnsi" w:eastAsiaTheme="majorEastAsia" w:hAnsiTheme="majorHAnsi" w:cstheme="majorBidi"/>
+      <w:color w:val="17365D" w:themeColor="text2" w:themeShade="BF"/>
+      <w:spacing w:val="5"/>
+      <w:kern w:val="28"/>
+      <w:sz w:val="52"/>
+      <w:szCs w:val="52"/>
+    </w:rPr>
+  </w:style>
+  <w:style w:type="character" w:customStyle="1" w:styleId="TtuloCar">
+    <w:name w:val="Título Car"/>
+    <w:basedOn w:val="Fuentedeprrafopredeter"/>
+    <w:link w:val="Ttulo"/>
+    <w:uiPriority w:val="10"/>
+    <w:rsid w:val="00332947"/>
+    <w:rPr>
+      <w:rFonts w:asciiTheme="majorHAnsi" w:eastAsiaTheme="majorEastAsia" w:hAnsiTheme="majorHAnsi" w:cstheme="majorBidi"/>
+      <w:color w:val="17365D" w:themeColor="text2" w:themeShade="BF"/>
+      <w:spacing w:val="5"/>
+      <w:kern w:val="28"/>
+      <w:sz w:val="52"/>
+      <w:szCs w:val="52"/>
+    </w:rPr>
+  </w:style>
+  <w:style w:type="paragraph" w:styleId="Prrafodelista">
+    <w:name w:val="List Paragraph"/>
+    <w:basedOn w:val="Normal"/>
+    <w:uiPriority w:val="34"/>
+    <w:qFormat/>
+    <w:rsid w:val="00332947"/>
+    <w:pPr>
+      <w:ind w:left="720"/>
+      <w:contextualSpacing/>
+    </w:pPr>
+  </w:style>
+  <w:style w:type="paragraph" w:styleId="Cita">
+    <w:name w:val="Quote"/>
+    <w:basedOn w:val="Normal"/>
+    <w:next w:val="Normal"/>
+    <w:link w:val="CitaCar"/>
+    <w:uiPriority w:val="29"/>
+    <w:qFormat/>
+    <w:rsid w:val="00332947"/>
+    <w:rPr>
+      <w:i/>
+      <w:iCs/>
+      <w:color w:val="000000" w:themeColor="text1"/>
+    </w:rPr>
+  </w:style>
+  <w:style w:type="character" w:customStyle="1" w:styleId="CitaCar">
+    <w:name w:val="Cita Car"/>
+    <w:basedOn w:val="Fuentedeprrafopredeter"/>
+    <w:link w:val="Cita"/>
+    <w:uiPriority w:val="29"/>
+    <w:rsid w:val="00332947"/>
+    <w:rPr>
+      <w:i/>
+      <w:iCs/>
+      <w:color w:val="000000" w:themeColor="text1"/>
+    </w:rPr>
+  </w:style>
+  <w:style w:type="table" w:styleId="Tablaconcuadrcula">
+    <w:name w:val="Table Grid"/>
+    <w:basedOn w:val="Tablanormal"/>
+    <w:uiPriority w:val="59"/>
+    <w:rsid w:val="00D31992"/>
+    <w:pPr>
+      <w:spacing w:after="0" w:line="240" w:lineRule="auto"/>
+    </w:pPr>
+    <w:tblPr>
+      <w:tblBorders>
+        <w:top w:val="single" w:sz="4" w:space="0" w:color="auto"/>
+        <w:left w:val="single" w:sz="4" w:space="0" w:color="auto"/>
+        <w:bottom w:val="single" w:sz="4" w:space="0" w:color="auto"/>
+        <w:right w:val="single" w:sz="4" w:space="0" w:color="auto"/>
+        <w:insideH w:val="single" w:sz="4" w:space="0" w:color="auto"/>
+        <w:insideV w:val="single" w:sz="4" w:space="0" w:color="auto"/>
+      </w:tblBorders>
+    </w:tblPr>
+  </w:style>
+  <w:style w:type="character" w:styleId="CdigoHTML">
+    <w:name w:val="HTML Code"/>
+    <w:basedOn w:val="Fuentedeprrafopredeter"/>
+    <w:uiPriority w:val="99"/>
+    <w:semiHidden/>
+    <w:unhideWhenUsed/>
+    <w:rsid w:val="00ED672B"/>
+    <w:rPr>
+      <w:rFonts w:ascii="Courier New" w:eastAsia="Times New Roman" w:hAnsi="Courier New" w:cs="Courier New"/>
+      <w:sz w:val="20"/>
+      <w:szCs w:val="20"/>
+    </w:rPr>
+  </w:style>
+</w:styles>
+</file>
+
+<file path=word/stylesWithEffects.xml><?xml version="1.0" encoding="utf-8"?>
+<w:styles xmlns:wpc="http://schemas.microsoft.com/office/word/2010/wordprocessingCanvas" xmlns:mc="http://schemas.openxmlformats.org/markup-compatibility/2006" xmlns:o="urn:schemas-microsoft-com:office:office" xmlns:r="http://schemas.openxmlformats.org/officeDocument/2006/relationships" xmlns:m="http://schemas.openxmlformats.org/officeDocument/2006/math" xmlns:v="urn:schemas-microsoft-com:vml" xmlns:wp14="http://schemas.microsoft.com/office/word/2010/wordprocessingDrawing" xmlns:wp="http://schemas.openxmlformats.org/drawingml/2006/wordprocessingDrawing" xmlns:w10="urn:schemas-microsoft-com:office:word" xmlns:w="http://schemas.openxmlformats.org/wordprocessingml/2006/main" xmlns:w14="http://schemas.microsoft.com/office/word/2010/wordml" xmlns:wpg="http://schemas.microsoft.com/office/word/2010/wordprocessingGroup" xmlns:wpi="http://schemas.microsoft.com/office/word/2010/wordprocessingInk" xmlns:wne="http://schemas.microsoft.com/office/word/2006/wordml" xmlns:wps="http://schemas.microsoft.com/office/word/2010/wordprocessingShape" mc:Ignorable="w14 wp14">
+  <w:docDefaults>
+    <w:rPrDefault>
+      <w:rPr>
+        <w:rFonts w:asciiTheme="minorHAnsi" w:eastAsiaTheme="minorHAnsi" w:hAnsiTheme="minorHAnsi" w:cstheme="minorBidi"/>
+        <w:sz w:val="22"/>
+        <w:szCs w:val="22"/>
+        <w:lang w:val="es-ES" w:eastAsia="en-US" w:bidi="ar-SA"/>
+      </w:rPr>
+    </w:rPrDefault>
+    <w:pPrDefault>
+      <w:pPr>
+        <w:spacing w:after="200" w:line="276" w:lineRule="auto"/>
+      </w:pPr>
+    </w:pPrDefault>
+  </w:docDefaults>
+  <w:latentStyles w:defLockedState="0" w:defUIPriority="99" w:defSemiHidden="1" w:defUnhideWhenUsed="1" w:defQFormat="0" w:count="267">
+    <w:lsdException w:name="Normal" w:semiHidden="0" w:uiPriority="0" w:unhideWhenUsed="0" w:qFormat="1"/>
+    <w:lsdException w:name="heading 1" w:semiHidden="0" w:uiPriority="9" w:unhideWhenUsed="0" w:qFormat="1"/>
+    <w:lsdException w:name="heading 2" w:uiPriority="9" w:qFormat="1"/>
+    <w:lsdException w:name="heading 3" w:uiPriority="9" w:qFormat="1"/>
+    <w:lsdException w:name="heading 4" w:uiPriority="9" w:qFormat="1"/>
+    <w:lsdException w:name="heading 5" w:uiPriority="9" w:qFormat="1"/>
+    <w:lsdException w:name="heading 6" w:uiPriority="9" w:qFormat="1"/>
+    <w:lsdException w:name="heading 7" w:uiPriority="9" w:qFormat="1"/>
+    <w:lsdException w:name="heading 8" w:uiPriority="9" w:qFormat="1"/>
+    <w:lsdException w:name="heading 9" w:uiPriority="9" w:qFormat="1"/>
+    <w:lsdException w:name="toc 1" w:uiPriority="39"/>
+    <w:lsdException w:name="toc 2" w:uiPriority="39"/>
+    <w:lsdException w:name="toc 3" w:uiPriority="39"/>
+    <w:lsdException w:name="toc 4" w:uiPriority="39"/>
+    <w:lsdException w:name="toc 5" w:uiPriority="39"/>
+    <w:lsdException w:name="toc 6" w:uiPriority="39"/>
+    <w:lsdException w:name="toc 7" w:uiPriority="39"/>
+    <w:lsdException w:name="toc 8" w:uiPriority="39"/>
+    <w:lsdException w:name="toc 9" w:uiPriority="39"/>
+    <w:lsdException w:name="caption" w:uiPriority="35" w:qFormat="1"/>
+    <w:lsdException w:name="Title" w:semiHidden="0" w:uiPriority="10" w:unhideWhenUsed="0" w:qFormat="1"/>
+    <w:lsdException w:name="Default Paragraph Font" w:uiPriority="1"/>
+    <w:lsdException w:name="Subtitle" w:semiHidden="0" w:uiPriority="11" w:unhideWhenUsed="0" w:qFormat="1"/>
+    <w:lsdException w:name="Strong" w:semiHidden="0" w:uiPriority="22" w:unhideWhenUsed="0" w:qFormat="1"/>
+    <w:lsdException w:name="Emphasis" w:semiHidden="0" w:uiPriority="20" w:unhideWhenUsed="0" w:qFormat="1"/>
+    <w:lsdException w:name="Table Grid" w:semiHidden="0" w:uiPriority="59" w:unhideWhenUsed="0"/>
+    <w:lsdException w:name="Placeholder Text" w:unhideWhenUsed="0"/>
+    <w:lsdException w:name="No Spacing" w:semiHidden="0" w:uiPriority="1" w:unhideWhenUsed="0" w:qFormat="1"/>
+    <w:lsdException w:name="Light Shading" w:semiHidden="0" w:uiPriority="60" w:unhideWhenUsed="0"/>
+    <w:lsdException w:name="Light List" w:semiHidden="0" w:uiPriority="61" w:unhideWhenUsed="0"/>
+    <w:lsdException w:name="Light Grid" w:semiHidden="0" w:uiPriority="62" w:unhideWhenUsed="0"/>
+    <w:lsdException w:name="Medium Shading 1" w:semiHidden="0" w:uiPriority="63" w:unhideWhenUsed="0"/>
+    <w:lsdException w:name="Medium Shading 2" w:semiHidden="0" w:uiPriority="64" w:unhideWhenUsed="0"/>
+    <w:lsdException w:name="Medium List 1" w:semiHidden="0" w:uiPriority="65" w:unhideWhenUsed="0"/>
+    <w:lsdException w:name="Medium List 2" w:semiHidden="0" w:uiPriority="66" w:unhideWhenUsed="0"/>
+    <w:lsdException w:name="Medium Grid 1" w:semiHidden="0" w:uiPriority="67" w:unhideWhenUsed="0"/>
+    <w:lsdException w:name="Medium Grid 2" w:semiHidden="0" w:uiPriority="68" w:unhideWhenUsed="0"/>
+    <w:lsdException w:name="Medium Grid 3" w:semiHidden="0" w:uiPriority="69" w:unhideWhenUsed="0"/>
+    <w:lsdException w:name="Dark List" w:semiHidden="0" w:uiPriority="70" w:unhideWhenUsed="0"/>
+    <w:lsdException w:name="Colorful Shading" w:semiHidden="0" w:uiPriority="71" w:unhideWhenUsed="0"/>
+    <w:lsdException w:name="Colorful List" w:semiHidden="0" w:uiPriority="72" w:unhideWhenUsed="0"/>
+    <w:lsdException w:name="Colorful Grid" w:semiHidden="0" w:uiPriority="73" w:unhideWhenUsed="0"/>
+    <w:lsdException w:name="Light Shading Accent 1" w:semiHidden="0" w:uiPriority="60" w:unhideWhenUsed="0"/>
+    <w:lsdException w:name="Light List Accent 1" w:semiHidden="0" w:uiPriority="61" w:unhideWhenUsed="0"/>
+    <w:lsdException w:name="Light Grid Accent 1" w:semiHidden="0" w:uiPriority="62" w:unhideWhenUsed="0"/>
+    <w:lsdException w:name="Medium Shading 1 Accent 1" w:semiHidden="0" w:uiPriority="63" w:unhideWhenUsed="0"/>
+    <w:lsdException w:name="Medium Shading 2 Accent 1" w:semiHidden="0" w:uiPriority="64" w:unhideWhenUsed="0"/>
+    <w:lsdException w:name="Medium List 1 Accent 1" w:semiHidden="0" w:uiPriority="65" w:unhideWhenUsed="0"/>
+    <w:lsdException w:name="Revision" w:unhideWhenUsed="0"/>
+    <w:lsdException w:name="List Paragraph" w:semiHidden="0" w:uiPriority="34" w:unhideWhenUsed="0" w:qFormat="1"/>
+    <w:lsdException w:name="Quote" w:semiHidden="0" w:uiPriority="29" w:unhideWhenUsed="0" w:qFormat="1"/>
+    <w:lsdException w:name="Intense Quote" w:semiHidden="0" w:uiPriority="30" w:unhideWhenUsed="0" w:qFormat="1"/>
+    <w:lsdException w:name="Medium List 2 Accent 1" w:semiHidden="0" w:uiPriority="66" w:unhideWhenUsed="0"/>
+    <w:lsdException w:name="Medium Grid 1 Accent 1" w:semiHidden="0" w:uiPriority="67" w:unhideWhenUsed="0"/>
+    <w:lsdException w:name="Medium Grid 2 Accent 1" w:semiHidden="0" w:uiPriority="68" w:unhideWhenUsed="0"/>
+    <w:lsdException w:name="Medium Grid 3 Accent 1" w:semiHidden="0" w:uiPriority="69" w:unhideWhenUsed="0"/>
+    <w:lsdException w:name="Dark List Accent 1" w:semiHidden="0" w:uiPriority="70" w:unhideWhenUsed="0"/>
+    <w:lsdException w:name="Colorful Shading Accent 1" w:semiHidden="0" w:uiPriority="71" w:unhideWhenUsed="0"/>
+    <w:lsdException w:name="Colorful List Accent 1" w:semiHidden="0" w:uiPriority="72" w:unhideWhenUsed="0"/>
+    <w:lsdException w:name="Colorful Grid Accent 1" w:semiHidden="0" w:uiPriority="73" w:unhideWhenUsed="0"/>
+    <w:lsdException w:name="Light Shading Accent 2" w:semiHidden="0" w:uiPriority="60" w:unhideWhenUsed="0"/>
+    <w:lsdException w:name="Light List Accent 2" w:semiHidden="0" w:uiPriority="61" w:unhideWhenUsed="0"/>
+    <w:lsdException w:name="Light Grid Accent 2" w:semiHidden="0" w:uiPriority="62" w:unhideWhenUsed="0"/>
+    <w:lsdException w:name="Medium Shading 1 Accent 2" w:semiHidden="0" w:uiPriority="63" w:unhideWhenUsed="0"/>
+    <w:lsdException w:name="Medium Shading 2 Accent 2" w:semiHidden="0" w:uiPriority="64" w:unhideWhenUsed="0"/>
+    <w:lsdException w:name="Medium List 1 Accent 2" w:semiHidden="0" w:uiPriority="65" w:unhideWhenUsed="0"/>
+    <w:lsdException w:name="Medium List 2 Accent 2" w:semiHidden="0" w:uiPriority="66" w:unhideWhenUsed="0"/>
+    <w:lsdException w:name="Medium Grid 1 Accent 2" w:semiHidden="0" w:uiPriority="67" w:unhideWhenUsed="0"/>
+    <w:lsdException w:name="Medium Grid 2 Accent 2" w:semiHidden="0" w:uiPriority="68" w:unhideWhenUsed="0"/>
+    <w:lsdException w:name="Medium Grid 3 Accent 2" w:semiHidden="0" w:uiPriority="69" w:unhideWhenUsed="0"/>
+    <w:lsdException w:name="Dark List Accent 2" w:semiHidden="0" w:uiPriority="70" w:unhideWhenUsed="0"/>
+    <w:lsdException w:name="Colorful Shading Accent 2" w:semiHidden="0" w:uiPriority="71" w:unhideWhenUsed="0"/>
+    <w:lsdException w:name="Colorful List Accent 2" w:semiHidden="0" w:uiPriority="72" w:unhideWhenUsed="0"/>
+    <w:lsdException w:name="Colorful Grid Accent 2" w:semiHidden="0" w:uiPriority="73" w:unhideWhenUsed="0"/>
+    <w:lsdException w:name="Light Shading Accent 3" w:semiHidden="0" w:uiPriority="60" w:unhideWhenUsed="0"/>
+    <w:lsdException w:name="Light List Accent 3" w:semiHidden="0" w:uiPriority="61" w:unhideWhenUsed="0"/>
+    <w:lsdException w:name="Light Grid Accent 3" w:semiHidden="0" w:uiPriority="62" w:unhideWhenUsed="0"/>
+    <w:lsdException w:name="Medium Shading 1 Accent 3" w:semiHidden="0" w:uiPriority="63" w:unhideWhenUsed="0"/>
+    <w:lsdException w:name="Medium Shading 2 Accent 3" w:semiHidden="0" w:uiPriority="64" w:unhideWhenUsed="0"/>
+    <w:lsdException w:name="Medium List 1 Accent 3" w:semiHidden="0" w:uiPriority="65" w:unhideWhenUsed="0"/>
+    <w:lsdException w:name="Medium List 2 Accent 3" w:semiHidden="0" w:uiPriority="66" w:unhideWhenUsed="0"/>
+    <w:lsdException w:name="Medium Grid 1 Accent 3" w:semiHidden="0" w:uiPriority="67" w:unhideWhenUsed="0"/>
+    <w:lsdException w:name="Medium Grid 2 Accent 3" w:semiHidden="0" w:uiPriority="68" w:unhideWhenUsed="0"/>
+    <w:lsdException w:name="Medium Grid 3 Accent 3" w:semiHidden="0" w:uiPriority="69" w:unhideWhenUsed="0"/>
+    <w:lsdException w:name="Dark List Accent 3" w:semiHidden="0" w:uiPriority="70" w:unhideWhenUsed="0"/>
+    <w:lsdException w:name="Colorful Shading Accent 3" w:semiHidden="0" w:uiPriority="71" w:unhideWhenUsed="0"/>
+    <w:lsdException w:name="Colorful List Accent 3" w:semiHidden="0" w:uiPriority="72" w:unhideWhenUsed="0"/>
+    <w:lsdException w:name="Colorful Grid Accent 3" w:semiHidden="0" w:uiPriority="73" w:unhideWhenUsed="0"/>
+    <w:lsdException w:name="Light Shading Accent 4" w:semiHidden="0" w:uiPriority="60" w:unhideWhenUsed="0"/>
+    <w:lsdException w:name="Light List Accent 4" w:semiHidden="0" w:uiPriority="61" w:unhideWhenUsed="0"/>
+    <w:lsdException w:name="Light Grid Accent 4" w:semiHidden="0" w:uiPriority="62" w:unhideWhenUsed="0"/>
+    <w:lsdException w:name="Medium Shading 1 Accent 4" w:semiHidden="0" w:uiPriority="63" w:unhideWhenUsed="0"/>
+    <w:lsdException w:name="Medium Shading 2 Accent 4" w:semiHidden="0" w:uiPriority="64" w:unhideWhenUsed="0"/>
+    <w:lsdException w:name="Medium List 1 Accent 4" w:semiHidden="0" w:uiPriority="65" w:unhideWhenUsed="0"/>
+    <w:lsdException w:name="Medium List 2 Accent 4" w:semiHidden="0" w:uiPriority="66" w:unhideWhenUsed="0"/>
+    <w:lsdException w:name="Medium Grid 1 Accent 4" w:semiHidden="0" w:uiPriority="67" w:unhideWhenUsed="0"/>
+    <w:lsdException w:name="Medium Grid 2 Accent 4" w:semiHidden="0" w:uiPriority="68" w:unhideWhenUsed="0"/>
+    <w:lsdException w:name="Medium Grid 3 Accent 4" w:semiHidden="0" w:uiPriority="69" w:unhideWhenUsed="0"/>
+    <w:lsdException w:name="Dark List Accent 4" w:semiHidden="0" w:uiPriority="70" w:unhideWhenUsed="0"/>
+    <w:lsdException w:name="Colorful Shading Accent 4" w:semiHidden="0" w:uiPriority="71" w:unhideWhenUsed="0"/>
+    <w:lsdException w:name="Colorful List Accent 4" w:semiHidden="0" w:uiPriority="72" w:unhideWhenUsed="0"/>
+    <w:lsdException w:name="Colorful Grid Accent 4" w:semiHidden="0" w:uiPriority="73" w:unhideWhenUsed="0"/>
+    <w:lsdException w:name="Light Shading Accent 5" w:semiHidden="0" w:uiPriority="60" w:unhideWhenUsed="0"/>
+    <w:lsdException w:name="Light List Accent 5" w:semiHidden="0" w:uiPriority="61" w:unhideWhenUsed="0"/>
+    <w:lsdException w:name="Light Grid Accent 5" w:semiHidden="0" w:uiPriority="62" w:unhideWhenUsed="0"/>
+    <w:lsdException w:name="Medium Shading 1 Accent 5" w:semiHidden="0" w:uiPriority="63" w:unhideWhenUsed="0"/>
+    <w:lsdException w:name="Medium Shading 2 Accent 5" w:semiHidden="0" w:uiPriority="64" w:unhideWhenUsed="0"/>
+    <w:lsdException w:name="Medium List 1 Accent 5" w:semiHidden="0" w:uiPriority="65" w:unhideWhenUsed="0"/>
+    <w:lsdException w:name="Medium List 2 Accent 5" w:semiHidden="0" w:uiPriority="66" w:unhideWhenUsed="0"/>
+    <w:lsdException w:name="Medium Grid 1 Accent 5" w:semiHidden="0" w:uiPriority="67" w:unhideWhenUsed="0"/>
+    <w:lsdException w:name="Medium Grid 2 Accent 5" w:semiHidden="0" w:uiPriority="68" w:unhideWhenUsed="0"/>
+    <w:lsdException w:name="Medium Grid 3 Accent 5" w:semiHidden="0" w:uiPriority="69" w:unhideWhenUsed="0"/>
+    <w:lsdException w:name="Dark List Accent 5" w:semiHidden="0" w:uiPriority="70" w:unhideWhenUsed="0"/>
+    <w:lsdException w:name="Colorful Shading Accent 5" w:semiHidden="0" w:uiPriority="71" w:unhideWhenUsed="0"/>
+    <w:lsdException w:name="Colorful List Accent 5" w:semiHidden="0" w:uiPriority="72" w:unhideWhenUsed="0"/>
+    <w:lsdException w:name="Colorful Grid Accent 5" w:semiHidden="0" w:uiPriority="73" w:unhideWhenUsed="0"/>
+    <w:lsdException w:name="Light Shading Accent 6" w:semiHidden="0" w:uiPriority="60" w:unhideWhenUsed="0"/>
+    <w:lsdException w:name="Light List Accent 6" w:semiHidden="0" w:uiPriority="61" w:unhideWhenUsed="0"/>
+    <w:lsdException w:name="Light Grid Accent 6" w:semiHidden="0" w:uiPriority="62" w:unhideWhenUsed="0"/>
+    <w:lsdException w:name="Medium Shading 1 Accent 6" w:semiHidden="0" w:uiPriority="63" w:unhideWhenUsed="0"/>
+    <w:lsdException w:name="Medium Shading 2 Accent 6" w:semiHidden="0" w:uiPriority="64" w:unhideWhenUsed="0"/>
+    <w:lsdException w:name="Medium List 1 Accent 6" w:semiHidden="0" w:uiPriority="65" w:unhideWhenUsed="0"/>
+    <w:lsdException w:name="Medium List 2 Accent 6" w:semiHidden="0" w:uiPriority="66" w:unhideWhenUsed="0"/>
+    <w:lsdException w:name="Medium Grid 1 Accent 6" w:semiHidden="0" w:uiPriority="67" w:unhideWhenUsed="0"/>
+    <w:lsdException w:name="Medium Grid 2 Accent 6" w:semiHidden="0" w:uiPriority="68" w:unhideWhenUsed="0"/>
+    <w:lsdException w:name="Medium Grid 3 Accent 6" w:semiHidden="0" w:uiPriority="69" w:unhideWhenUsed="0"/>
+    <w:lsdException w:name="Dark List Accent 6" w:semiHidden="0" w:uiPriority="70" w:unhideWhenUsed="0"/>
+    <w:lsdException w:name="Colorful Shading Accent 6" w:semiHidden="0" w:uiPriority="71" w:unhideWhenUsed="0"/>
+    <w:lsdException w:name="Colorful List Accent 6" w:semiHidden="0" w:uiPriority="72" w:unhideWhenUsed="0"/>
+    <w:lsdException w:name="Colorful Grid Accent 6" w:semiHidden="0" w:uiPriority="73" w:unhideWhenUsed="0"/>
+    <w:lsdException w:name="Subtle Emphasis" w:semiHidden="0" w:uiPriority="19" w:unhideWhenUsed="0" w:qFormat="1"/>
+    <w:lsdException w:name="Intense Emphasis" w:semiHidden="0" w:uiPriority="21" w:unhideWhenUsed="0" w:qFormat="1"/>
+    <w:lsdException w:name="Subtle Reference" w:semiHidden="0" w:uiPriority="31" w:unhideWhenUsed="0" w:qFormat="1"/>
+    <w:lsdException w:name="Intense Reference" w:semiHidden="0" w:uiPriority="32" w:unhideWhenUsed="0" w:qFormat="1"/>
+    <w:lsdException w:name="Book Title" w:semiHidden="0" w:uiPriority="33" w:unhideWhenUsed="0" w:qFormat="1"/>
+    <w:lsdException w:name="Bibliography" w:uiPriority="37"/>
+    <w:lsdException w:name="TOC Heading" w:uiPriority="39" w:qFormat="1"/>
+  </w:latentStyles>
+  <w:style w:type="paragraph" w:default="1" w:styleId="Normal">
+    <w:name w:val="Normal"/>
+    <w:qFormat/>
+  </w:style>
+  <w:style w:type="paragraph" w:styleId="Ttulo1">
+    <w:name w:val="heading 1"/>
+    <w:basedOn w:val="Normal"/>
+    <w:next w:val="Normal"/>
+    <w:link w:val="Ttulo1Car"/>
+    <w:uiPriority w:val="9"/>
+    <w:qFormat/>
+    <w:rsid w:val="00332947"/>
+    <w:pPr>
+      <w:keepNext/>
+      <w:keepLines/>
+      <w:spacing w:before="480" w:after="0"/>
+      <w:outlineLvl w:val="0"/>
+    </w:pPr>
+    <w:rPr>
+      <w:rFonts w:asciiTheme="majorHAnsi" w:eastAsiaTheme="majorEastAsia" w:hAnsiTheme="majorHAnsi" w:cstheme="majorBidi"/>
+      <w:b/>
+      <w:bCs/>
+      <w:color w:val="365F91" w:themeColor="accent1" w:themeShade="BF"/>
+      <w:sz w:val="28"/>
+      <w:szCs w:val="28"/>
+    </w:rPr>
+  </w:style>
+  <w:style w:type="character" w:default="1" w:styleId="Fuentedeprrafopredeter">
+    <w:name w:val="Default Paragraph Font"/>
+    <w:uiPriority w:val="1"/>
     <w:unhideWhenUsed/>
   </w:style>
   <w:style w:type="table" w:default="1" w:styleId="Tablanormal">
@@ -5038,7 +5392,7 @@
 </file>
 
 <file path=customXml/itemProps1.xml><?xml version="1.0" encoding="utf-8"?>
-<ds:datastoreItem xmlns:ds="http://schemas.openxmlformats.org/officeDocument/2006/customXml" ds:itemID="{595920F3-001C-491F-8C10-BCABC9B952F5}">
+<ds:datastoreItem xmlns:ds="http://schemas.openxmlformats.org/officeDocument/2006/customXml" ds:itemID="{F7CC3360-C251-4330-BC0E-1CC267EB95B0}">
   <ds:schemaRefs>
     <ds:schemaRef ds:uri="http://schemas.openxmlformats.org/officeDocument/2006/bibliography"/>
   </ds:schemaRefs>

</xml_diff>